<commit_message>
doc added bdd & ibd and has written something
</commit_message>
<xml_diff>
--- a/doc/Jonathan-projekt.docx
+++ b/doc/Jonathan-projekt.docx
@@ -35,34 +35,96 @@
       </w:r>
       <w:bookmarkEnd w:id="0"/>
     </w:p>
-    <w:p>
-      <w:pPr>
-        <w:numPr>
-          <w:ilvl w:val="0"/>
-          <w:numId w:val="1"/>
-        </w:numPr>
+    <w:p/>
+    <w:p/>
+    <w:p/>
+    <w:p>
+      <w:pPr>
+        <w:pStyle w:val="Overskrift1"/>
+        <w:rPr>
+          <w:rFonts w:eastAsia="Times New Roman"/>
+          <w:bdr w:val="none" w:sz="0" w:space="0" w:color="auto" w:frame="1"/>
+          <w:lang w:val="en-US" w:eastAsia="da-DK"/>
+        </w:rPr>
+      </w:pPr>
+      <w:r>
+        <w:rPr>
+          <w:rFonts w:eastAsia="Times New Roman"/>
+          <w:bdr w:val="none" w:sz="0" w:space="0" w:color="auto" w:frame="1"/>
+          <w:lang w:val="en-US" w:eastAsia="da-DK"/>
+        </w:rPr>
+        <w:t>S</w:t>
+      </w:r>
+      <w:r>
+        <w:rPr>
+          <w:rFonts w:eastAsia="Times New Roman"/>
+          <w:bdr w:val="none" w:sz="0" w:space="0" w:color="auto" w:frame="1"/>
+          <w:lang w:val="en-US" w:eastAsia="da-DK"/>
+        </w:rPr>
+        <w:t>ystem architecture and user interface</w:t>
+      </w:r>
+    </w:p>
+    <w:p>
+      <w:pPr>
+        <w:rPr>
+          <w:lang w:val="en-US" w:eastAsia="da-DK"/>
+        </w:rPr>
+      </w:pPr>
+    </w:p>
+    <w:p>
+      <w:pPr>
         <w:shd w:val="clear" w:color="auto" w:fill="FFFFFF"/>
         <w:spacing w:after="0" w:line="240" w:lineRule="auto"/>
-        <w:ind w:left="0"/>
         <w:rPr>
           <w:rFonts w:ascii="inherit" w:eastAsia="Times New Roman" w:hAnsi="inherit" w:cs="Arial"/>
           <w:color w:val="111111"/>
           <w:sz w:val="20"/>
           <w:szCs w:val="20"/>
+          <w:bdr w:val="none" w:sz="0" w:space="0" w:color="auto" w:frame="1"/>
           <w:lang w:val="en-US" w:eastAsia="da-DK"/>
         </w:rPr>
       </w:pPr>
-      <w:r>
+    </w:p>
+    <w:p>
+      <w:pPr>
+        <w:shd w:val="clear" w:color="auto" w:fill="FFFFFF"/>
+        <w:spacing w:after="0" w:line="240" w:lineRule="auto"/>
         <w:rPr>
           <w:rFonts w:ascii="inherit" w:eastAsia="Times New Roman" w:hAnsi="inherit" w:cs="Arial"/>
           <w:color w:val="111111"/>
           <w:sz w:val="20"/>
           <w:szCs w:val="20"/>
           <w:bdr w:val="none" w:sz="0" w:space="0" w:color="auto" w:frame="1"/>
-          <w:lang w:val="en-GB" w:eastAsia="da-DK"/>
-        </w:rPr>
-        <w:t>The system architecture and user interface has to be clearly defined.</w:t>
-      </w:r>
+          <w:lang w:val="en-US" w:eastAsia="da-DK"/>
+        </w:rPr>
+      </w:pPr>
+    </w:p>
+    <w:p>
+      <w:pPr>
+        <w:shd w:val="clear" w:color="auto" w:fill="FFFFFF"/>
+        <w:spacing w:after="0" w:line="240" w:lineRule="auto"/>
+        <w:rPr>
+          <w:rFonts w:ascii="inherit" w:eastAsia="Times New Roman" w:hAnsi="inherit" w:cs="Arial"/>
+          <w:color w:val="111111"/>
+          <w:sz w:val="20"/>
+          <w:szCs w:val="20"/>
+          <w:bdr w:val="none" w:sz="0" w:space="0" w:color="auto" w:frame="1"/>
+          <w:lang w:val="en-US" w:eastAsia="da-DK"/>
+        </w:rPr>
+      </w:pPr>
+    </w:p>
+    <w:p>
+      <w:pPr>
+        <w:shd w:val="clear" w:color="auto" w:fill="FFFFFF"/>
+        <w:spacing w:after="0" w:line="240" w:lineRule="auto"/>
+        <w:rPr>
+          <w:rFonts w:ascii="inherit" w:eastAsia="Times New Roman" w:hAnsi="inherit" w:cs="Arial"/>
+          <w:color w:val="111111"/>
+          <w:sz w:val="20"/>
+          <w:szCs w:val="20"/>
+          <w:lang w:val="en-US" w:eastAsia="da-DK"/>
+        </w:rPr>
+      </w:pPr>
     </w:p>
     <w:p>
       <w:pPr>
@@ -70,14 +132,9 @@
       </w:pPr>
       <w:bookmarkStart w:id="1" w:name="_Toc476827860"/>
       <w:r>
-        <w:t>Tekniske overvejelser –</w:t>
-      </w:r>
-      <w:r>
-        <w:t xml:space="preserve"> individuelt</w:t>
-      </w:r>
-      <w:bookmarkStart w:id="2" w:name="_GoBack"/>
+        <w:t>Tekniske overvejelser – individuelt</w:t>
+      </w:r>
       <w:bookmarkEnd w:id="1"/>
-      <w:bookmarkEnd w:id="2"/>
     </w:p>
     <w:p>
       <w:r>
@@ -88,176 +145,2697 @@
       <w:pPr>
         <w:pStyle w:val="Overskrift2"/>
       </w:pPr>
-      <w:bookmarkStart w:id="3" w:name="_Toc476827861"/>
+      <w:bookmarkStart w:id="2" w:name="_Toc476827861"/>
       <w:r>
         <w:lastRenderedPageBreak/>
         <w:t>Fordele og ulemper ved forskellige implementeringer – individuelt</w:t>
       </w:r>
+      <w:bookmarkEnd w:id="2"/>
+    </w:p>
+    <w:p>
+      <w:r>
+        <w:br w:type="page"/>
+      </w:r>
+    </w:p>
+    <w:p>
+      <w:pPr>
+        <w:pStyle w:val="Overskrift2"/>
+      </w:pPr>
+      <w:bookmarkStart w:id="3" w:name="_Toc476827863"/>
+      <w:r>
+        <w:lastRenderedPageBreak/>
+        <w:t xml:space="preserve">Topdesign </w:t>
+      </w:r>
+      <w:proofErr w:type="spellStart"/>
+      <w:r>
+        <w:t>indepth</w:t>
+      </w:r>
+      <w:proofErr w:type="spellEnd"/>
+      <w:r>
+        <w:t xml:space="preserve"> (guldkorn)</w:t>
+      </w:r>
       <w:bookmarkEnd w:id="3"/>
     </w:p>
     <w:p>
+      <w:pPr>
+        <w:pStyle w:val="Overskrift3"/>
+      </w:pPr>
+      <w:bookmarkStart w:id="4" w:name="_Toc476827864"/>
+      <w:r>
+        <w:t xml:space="preserve">EMULATED EEPROM </w:t>
+      </w:r>
+      <w:r>
+        <w:t>–</w:t>
+      </w:r>
+      <w:r>
+        <w:t xml:space="preserve"> Jonathan</w:t>
+      </w:r>
+      <w:bookmarkEnd w:id="4"/>
+    </w:p>
+    <w:p>
+      <w:r>
+        <w:t>Der var I projektet brug</w:t>
+      </w:r>
+      <w:r>
+        <w:t xml:space="preserve"> for noget </w:t>
+      </w:r>
+      <w:r>
+        <w:t>non-</w:t>
+      </w:r>
+      <w:r>
+        <w:t>volatile</w:t>
+      </w:r>
+      <w:r>
+        <w:t xml:space="preserve"> </w:t>
+      </w:r>
+      <w:r>
+        <w:t xml:space="preserve">hukommelse ikke meget men bare nok til at gemme </w:t>
+      </w:r>
+      <w:proofErr w:type="spellStart"/>
+      <w:r>
+        <w:t>high</w:t>
+      </w:r>
+      <w:proofErr w:type="spellEnd"/>
+      <w:r>
+        <w:t xml:space="preserve"> score. Dog var der den ulempe at PSoC4 ikke har indbygget nogen EEPROM som ellers ville have været optimal for opgaven.</w:t>
+      </w:r>
+    </w:p>
+    <w:p>
+      <w:r>
+        <w:t xml:space="preserve">For at løse dette problem har Cypress lavet en emulator der giver en mulighed for at tilskrive til flash området hvor koden ligger. Dette område er som standart kun et </w:t>
+      </w:r>
+      <w:r>
+        <w:t>”</w:t>
+      </w:r>
+      <w:proofErr w:type="spellStart"/>
+      <w:r>
+        <w:t>read</w:t>
+      </w:r>
+      <w:proofErr w:type="spellEnd"/>
+      <w:r>
+        <w:t xml:space="preserve"> </w:t>
+      </w:r>
+      <w:proofErr w:type="spellStart"/>
+      <w:r>
+        <w:t>only</w:t>
+      </w:r>
+      <w:proofErr w:type="spellEnd"/>
+      <w:r>
+        <w:t>”</w:t>
+      </w:r>
+      <w:r>
+        <w:t xml:space="preserve"> område, og PSoC4 skal være i en rigtig tilsta</w:t>
+      </w:r>
+      <w:r>
+        <w:t xml:space="preserve">nd for at tilskrive til flash området. </w:t>
+      </w:r>
+    </w:p>
+    <w:p>
+      <w:pPr>
+        <w:pBdr>
+          <w:bottom w:val="single" w:sz="6" w:space="1" w:color="auto"/>
+        </w:pBdr>
+      </w:pPr>
+      <w:r>
+        <w:t>Eksampel: udsnit fra “</w:t>
+      </w:r>
+      <w:proofErr w:type="spellStart"/>
+      <w:r>
+        <w:t>GameEngine.c</w:t>
+      </w:r>
+      <w:proofErr w:type="spellEnd"/>
+      <w:r>
+        <w:t>”</w:t>
+      </w:r>
+    </w:p>
+    <w:p>
+      <w:pPr>
+        <w:autoSpaceDE w:val="0"/>
+        <w:autoSpaceDN w:val="0"/>
+        <w:adjustRightInd w:val="0"/>
+        <w:spacing w:after="0" w:line="240" w:lineRule="auto"/>
+        <w:rPr>
+          <w:rFonts w:ascii="Courier New" w:hAnsi="Courier New" w:cs="Courier New"/>
+          <w:color w:val="008000"/>
+          <w:sz w:val="20"/>
+          <w:szCs w:val="20"/>
+          <w:highlight w:val="white"/>
+        </w:rPr>
+      </w:pPr>
+      <w:proofErr w:type="spellStart"/>
+      <w:r>
+        <w:rPr>
+          <w:rFonts w:ascii="Courier New" w:hAnsi="Courier New" w:cs="Courier New"/>
+          <w:color w:val="8000FF"/>
+          <w:sz w:val="20"/>
+          <w:szCs w:val="20"/>
+          <w:highlight w:val="white"/>
+        </w:rPr>
+        <w:t>static</w:t>
+      </w:r>
+      <w:proofErr w:type="spellEnd"/>
+      <w:r>
+        <w:rPr>
+          <w:rFonts w:ascii="Courier New" w:hAnsi="Courier New" w:cs="Courier New"/>
+          <w:color w:val="000000"/>
+          <w:sz w:val="20"/>
+          <w:szCs w:val="20"/>
+          <w:highlight w:val="white"/>
+        </w:rPr>
+        <w:t xml:space="preserve"> </w:t>
+      </w:r>
+      <w:proofErr w:type="spellStart"/>
+      <w:r>
+        <w:rPr>
+          <w:rFonts w:ascii="Courier New" w:hAnsi="Courier New" w:cs="Courier New"/>
+          <w:color w:val="8000FF"/>
+          <w:sz w:val="20"/>
+          <w:szCs w:val="20"/>
+          <w:highlight w:val="white"/>
+        </w:rPr>
+        <w:t>const</w:t>
+      </w:r>
+      <w:proofErr w:type="spellEnd"/>
+      <w:r>
+        <w:rPr>
+          <w:rFonts w:ascii="Courier New" w:hAnsi="Courier New" w:cs="Courier New"/>
+          <w:color w:val="000000"/>
+          <w:sz w:val="20"/>
+          <w:szCs w:val="20"/>
+          <w:highlight w:val="white"/>
+        </w:rPr>
+        <w:t xml:space="preserve"> uint8 CYCODE </w:t>
+      </w:r>
+      <w:proofErr w:type="spellStart"/>
+      <w:proofErr w:type="gramStart"/>
+      <w:r>
+        <w:rPr>
+          <w:rFonts w:ascii="Courier New" w:hAnsi="Courier New" w:cs="Courier New"/>
+          <w:color w:val="000000"/>
+          <w:sz w:val="20"/>
+          <w:szCs w:val="20"/>
+          <w:highlight w:val="white"/>
+        </w:rPr>
+        <w:t>HighScore</w:t>
+      </w:r>
+      <w:proofErr w:type="spellEnd"/>
+      <w:r>
+        <w:rPr>
+          <w:rFonts w:ascii="Courier New" w:hAnsi="Courier New" w:cs="Courier New"/>
+          <w:b/>
+          <w:bCs/>
+          <w:color w:val="000080"/>
+          <w:sz w:val="20"/>
+          <w:szCs w:val="20"/>
+          <w:highlight w:val="white"/>
+        </w:rPr>
+        <w:t>[</w:t>
+      </w:r>
+      <w:proofErr w:type="gramEnd"/>
+      <w:r>
+        <w:rPr>
+          <w:rFonts w:ascii="Courier New" w:hAnsi="Courier New" w:cs="Courier New"/>
+          <w:color w:val="FF8000"/>
+          <w:sz w:val="20"/>
+          <w:szCs w:val="20"/>
+          <w:highlight w:val="white"/>
+        </w:rPr>
+        <w:t>4</w:t>
+      </w:r>
+      <w:r>
+        <w:rPr>
+          <w:rFonts w:ascii="Courier New" w:hAnsi="Courier New" w:cs="Courier New"/>
+          <w:b/>
+          <w:bCs/>
+          <w:color w:val="000080"/>
+          <w:sz w:val="20"/>
+          <w:szCs w:val="20"/>
+          <w:highlight w:val="white"/>
+        </w:rPr>
+        <w:t>]</w:t>
+      </w:r>
+      <w:r>
+        <w:rPr>
+          <w:rFonts w:ascii="Courier New" w:hAnsi="Courier New" w:cs="Courier New"/>
+          <w:color w:val="000000"/>
+          <w:sz w:val="20"/>
+          <w:szCs w:val="20"/>
+          <w:highlight w:val="white"/>
+        </w:rPr>
+        <w:t xml:space="preserve"> </w:t>
+      </w:r>
+      <w:r>
+        <w:rPr>
+          <w:rFonts w:ascii="Courier New" w:hAnsi="Courier New" w:cs="Courier New"/>
+          <w:b/>
+          <w:bCs/>
+          <w:color w:val="000080"/>
+          <w:sz w:val="20"/>
+          <w:szCs w:val="20"/>
+          <w:highlight w:val="white"/>
+        </w:rPr>
+        <w:t>=</w:t>
+      </w:r>
+      <w:r>
+        <w:rPr>
+          <w:rFonts w:ascii="Courier New" w:hAnsi="Courier New" w:cs="Courier New"/>
+          <w:color w:val="000000"/>
+          <w:sz w:val="20"/>
+          <w:szCs w:val="20"/>
+          <w:highlight w:val="white"/>
+        </w:rPr>
+        <w:t xml:space="preserve"> </w:t>
+      </w:r>
+      <w:r>
+        <w:rPr>
+          <w:rFonts w:ascii="Courier New" w:hAnsi="Courier New" w:cs="Courier New"/>
+          <w:b/>
+          <w:bCs/>
+          <w:color w:val="000080"/>
+          <w:sz w:val="20"/>
+          <w:szCs w:val="20"/>
+          <w:highlight w:val="white"/>
+        </w:rPr>
+        <w:t>{</w:t>
+      </w:r>
+      <w:r>
+        <w:rPr>
+          <w:rFonts w:ascii="Courier New" w:hAnsi="Courier New" w:cs="Courier New"/>
+          <w:color w:val="FF8000"/>
+          <w:sz w:val="20"/>
+          <w:szCs w:val="20"/>
+          <w:highlight w:val="white"/>
+        </w:rPr>
+        <w:t>0</w:t>
+      </w:r>
+      <w:r>
+        <w:rPr>
+          <w:rFonts w:ascii="Courier New" w:hAnsi="Courier New" w:cs="Courier New"/>
+          <w:b/>
+          <w:bCs/>
+          <w:color w:val="000080"/>
+          <w:sz w:val="20"/>
+          <w:szCs w:val="20"/>
+          <w:highlight w:val="white"/>
+        </w:rPr>
+        <w:t>};</w:t>
+      </w:r>
+      <w:r>
+        <w:rPr>
+          <w:rFonts w:ascii="Courier New" w:hAnsi="Courier New" w:cs="Courier New"/>
+          <w:color w:val="000000"/>
+          <w:sz w:val="20"/>
+          <w:szCs w:val="20"/>
+          <w:highlight w:val="white"/>
+        </w:rPr>
+        <w:t xml:space="preserve"> </w:t>
+      </w:r>
+      <w:r>
+        <w:rPr>
+          <w:rFonts w:ascii="Courier New" w:hAnsi="Courier New" w:cs="Courier New"/>
+          <w:color w:val="008000"/>
+          <w:sz w:val="20"/>
+          <w:szCs w:val="20"/>
+          <w:highlight w:val="white"/>
+        </w:rPr>
+        <w:t xml:space="preserve">// fortæl at dette skal gemmes på flash ved at bruge postfix CYCODE der fortæller hvor variablen skal gemmes. </w:t>
+      </w:r>
+    </w:p>
+    <w:p>
+      <w:pPr>
+        <w:autoSpaceDE w:val="0"/>
+        <w:autoSpaceDN w:val="0"/>
+        <w:adjustRightInd w:val="0"/>
+        <w:spacing w:after="0" w:line="240" w:lineRule="auto"/>
+        <w:rPr>
+          <w:rFonts w:ascii="Courier New" w:hAnsi="Courier New" w:cs="Courier New"/>
+          <w:color w:val="000000"/>
+          <w:sz w:val="20"/>
+          <w:szCs w:val="20"/>
+          <w:highlight w:val="white"/>
+        </w:rPr>
+      </w:pPr>
+      <w:r>
+        <w:rPr>
+          <w:rFonts w:ascii="Courier New" w:hAnsi="Courier New" w:cs="Courier New"/>
+          <w:b/>
+          <w:bCs/>
+          <w:color w:val="000080"/>
+          <w:sz w:val="20"/>
+          <w:szCs w:val="20"/>
+          <w:highlight w:val="white"/>
+        </w:rPr>
+        <w:t>...</w:t>
+      </w:r>
+    </w:p>
+    <w:p>
+      <w:pPr>
+        <w:autoSpaceDE w:val="0"/>
+        <w:autoSpaceDN w:val="0"/>
+        <w:adjustRightInd w:val="0"/>
+        <w:spacing w:after="0" w:line="240" w:lineRule="auto"/>
+        <w:rPr>
+          <w:rFonts w:ascii="Courier New" w:hAnsi="Courier New" w:cs="Courier New"/>
+          <w:color w:val="000000"/>
+          <w:sz w:val="20"/>
+          <w:szCs w:val="20"/>
+          <w:highlight w:val="white"/>
+        </w:rPr>
+      </w:pPr>
+      <w:r>
+        <w:rPr>
+          <w:rFonts w:ascii="Courier New" w:hAnsi="Courier New" w:cs="Courier New"/>
+          <w:color w:val="000000"/>
+          <w:sz w:val="20"/>
+          <w:szCs w:val="20"/>
+          <w:highlight w:val="white"/>
+        </w:rPr>
+        <w:t xml:space="preserve">uint8 </w:t>
+      </w:r>
+      <w:proofErr w:type="spellStart"/>
+      <w:proofErr w:type="gramStart"/>
+      <w:r>
+        <w:rPr>
+          <w:rFonts w:ascii="Courier New" w:hAnsi="Courier New" w:cs="Courier New"/>
+          <w:color w:val="000000"/>
+          <w:sz w:val="20"/>
+          <w:szCs w:val="20"/>
+          <w:highlight w:val="white"/>
+        </w:rPr>
+        <w:t>newHighScore</w:t>
+      </w:r>
+      <w:proofErr w:type="spellEnd"/>
+      <w:r>
+        <w:rPr>
+          <w:rFonts w:ascii="Courier New" w:hAnsi="Courier New" w:cs="Courier New"/>
+          <w:b/>
+          <w:bCs/>
+          <w:color w:val="000080"/>
+          <w:sz w:val="20"/>
+          <w:szCs w:val="20"/>
+          <w:highlight w:val="white"/>
+        </w:rPr>
+        <w:t>[</w:t>
+      </w:r>
+      <w:proofErr w:type="gramEnd"/>
+      <w:r>
+        <w:rPr>
+          <w:rFonts w:ascii="Courier New" w:hAnsi="Courier New" w:cs="Courier New"/>
+          <w:color w:val="FF8000"/>
+          <w:sz w:val="20"/>
+          <w:szCs w:val="20"/>
+          <w:highlight w:val="white"/>
+        </w:rPr>
+        <w:t>4</w:t>
+      </w:r>
+      <w:r>
+        <w:rPr>
+          <w:rFonts w:ascii="Courier New" w:hAnsi="Courier New" w:cs="Courier New"/>
+          <w:b/>
+          <w:bCs/>
+          <w:color w:val="000080"/>
+          <w:sz w:val="20"/>
+          <w:szCs w:val="20"/>
+          <w:highlight w:val="white"/>
+        </w:rPr>
+        <w:t>];</w:t>
+      </w:r>
+    </w:p>
+    <w:p>
+      <w:pPr>
+        <w:autoSpaceDE w:val="0"/>
+        <w:autoSpaceDN w:val="0"/>
+        <w:adjustRightInd w:val="0"/>
+        <w:spacing w:after="0" w:line="240" w:lineRule="auto"/>
+        <w:rPr>
+          <w:rFonts w:ascii="Courier New" w:hAnsi="Courier New" w:cs="Courier New"/>
+          <w:color w:val="008000"/>
+          <w:sz w:val="20"/>
+          <w:szCs w:val="20"/>
+          <w:highlight w:val="white"/>
+        </w:rPr>
+      </w:pPr>
+      <w:r>
+        <w:rPr>
+          <w:rFonts w:ascii="Courier New" w:hAnsi="Courier New" w:cs="Courier New"/>
+          <w:color w:val="000000"/>
+          <w:sz w:val="20"/>
+          <w:szCs w:val="20"/>
+          <w:highlight w:val="white"/>
+        </w:rPr>
+        <w:t xml:space="preserve">uint32 </w:t>
+      </w:r>
+      <w:proofErr w:type="spellStart"/>
+      <w:r>
+        <w:rPr>
+          <w:rFonts w:ascii="Courier New" w:hAnsi="Courier New" w:cs="Courier New"/>
+          <w:color w:val="000000"/>
+          <w:sz w:val="20"/>
+          <w:szCs w:val="20"/>
+          <w:highlight w:val="white"/>
+        </w:rPr>
+        <w:t>HighScore</w:t>
+      </w:r>
+      <w:proofErr w:type="spellEnd"/>
+      <w:r>
+        <w:rPr>
+          <w:rFonts w:ascii="Courier New" w:hAnsi="Courier New" w:cs="Courier New"/>
+          <w:color w:val="000000"/>
+          <w:sz w:val="20"/>
+          <w:szCs w:val="20"/>
+          <w:highlight w:val="white"/>
+        </w:rPr>
+        <w:t xml:space="preserve">_ </w:t>
+      </w:r>
+      <w:r>
+        <w:rPr>
+          <w:rFonts w:ascii="Courier New" w:hAnsi="Courier New" w:cs="Courier New"/>
+          <w:b/>
+          <w:bCs/>
+          <w:color w:val="000080"/>
+          <w:sz w:val="20"/>
+          <w:szCs w:val="20"/>
+          <w:highlight w:val="white"/>
+        </w:rPr>
+        <w:t>=</w:t>
+      </w:r>
+      <w:r>
+        <w:rPr>
+          <w:rFonts w:ascii="Courier New" w:hAnsi="Courier New" w:cs="Courier New"/>
+          <w:color w:val="000000"/>
+          <w:sz w:val="20"/>
+          <w:szCs w:val="20"/>
+          <w:highlight w:val="white"/>
+        </w:rPr>
+        <w:t xml:space="preserve"> </w:t>
+      </w:r>
+      <w:r>
+        <w:rPr>
+          <w:rFonts w:ascii="Courier New" w:hAnsi="Courier New" w:cs="Courier New"/>
+          <w:b/>
+          <w:bCs/>
+          <w:color w:val="000080"/>
+          <w:sz w:val="20"/>
+          <w:szCs w:val="20"/>
+          <w:highlight w:val="white"/>
+        </w:rPr>
+        <w:t>(*(</w:t>
+      </w:r>
+      <w:r>
+        <w:rPr>
+          <w:rFonts w:ascii="Courier New" w:hAnsi="Courier New" w:cs="Courier New"/>
+          <w:color w:val="8000FF"/>
+          <w:sz w:val="20"/>
+          <w:szCs w:val="20"/>
+          <w:highlight w:val="white"/>
+        </w:rPr>
+        <w:t>volatile</w:t>
+      </w:r>
+      <w:r>
+        <w:rPr>
+          <w:rFonts w:ascii="Courier New" w:hAnsi="Courier New" w:cs="Courier New"/>
+          <w:color w:val="000000"/>
+          <w:sz w:val="20"/>
+          <w:szCs w:val="20"/>
+          <w:highlight w:val="white"/>
+        </w:rPr>
+        <w:t xml:space="preserve"> uint8 </w:t>
+      </w:r>
+      <w:proofErr w:type="gramStart"/>
+      <w:r>
+        <w:rPr>
+          <w:rFonts w:ascii="Courier New" w:hAnsi="Courier New" w:cs="Courier New"/>
+          <w:b/>
+          <w:bCs/>
+          <w:color w:val="000080"/>
+          <w:sz w:val="20"/>
+          <w:szCs w:val="20"/>
+          <w:highlight w:val="white"/>
+        </w:rPr>
+        <w:t>*)&amp;</w:t>
+      </w:r>
+      <w:proofErr w:type="spellStart"/>
+      <w:proofErr w:type="gramEnd"/>
+      <w:r>
+        <w:rPr>
+          <w:rFonts w:ascii="Courier New" w:hAnsi="Courier New" w:cs="Courier New"/>
+          <w:color w:val="000000"/>
+          <w:sz w:val="20"/>
+          <w:szCs w:val="20"/>
+          <w:highlight w:val="white"/>
+        </w:rPr>
+        <w:t>HighScore</w:t>
+      </w:r>
+      <w:proofErr w:type="spellEnd"/>
+      <w:r>
+        <w:rPr>
+          <w:rFonts w:ascii="Courier New" w:hAnsi="Courier New" w:cs="Courier New"/>
+          <w:b/>
+          <w:bCs/>
+          <w:color w:val="000080"/>
+          <w:sz w:val="20"/>
+          <w:szCs w:val="20"/>
+          <w:highlight w:val="white"/>
+        </w:rPr>
+        <w:t>[</w:t>
+      </w:r>
+      <w:r>
+        <w:rPr>
+          <w:rFonts w:ascii="Courier New" w:hAnsi="Courier New" w:cs="Courier New"/>
+          <w:color w:val="FF8000"/>
+          <w:sz w:val="20"/>
+          <w:szCs w:val="20"/>
+          <w:highlight w:val="white"/>
+        </w:rPr>
+        <w:t>0</w:t>
+      </w:r>
+      <w:r>
+        <w:rPr>
+          <w:rFonts w:ascii="Courier New" w:hAnsi="Courier New" w:cs="Courier New"/>
+          <w:b/>
+          <w:bCs/>
+          <w:color w:val="000080"/>
+          <w:sz w:val="20"/>
+          <w:szCs w:val="20"/>
+          <w:highlight w:val="white"/>
+        </w:rPr>
+        <w:t>]);</w:t>
+      </w:r>
+      <w:r>
+        <w:rPr>
+          <w:rFonts w:ascii="Courier New" w:hAnsi="Courier New" w:cs="Courier New"/>
+          <w:color w:val="000000"/>
+          <w:sz w:val="20"/>
+          <w:szCs w:val="20"/>
+          <w:highlight w:val="white"/>
+        </w:rPr>
+        <w:t xml:space="preserve"> </w:t>
+      </w:r>
+      <w:r>
+        <w:rPr>
+          <w:rFonts w:ascii="Courier New" w:hAnsi="Courier New" w:cs="Courier New"/>
+          <w:color w:val="008000"/>
+          <w:sz w:val="20"/>
+          <w:szCs w:val="20"/>
+          <w:highlight w:val="white"/>
+        </w:rPr>
+        <w:t>// aflæsning fra flash område</w:t>
+      </w:r>
+      <w:r>
+        <w:rPr>
+          <w:rFonts w:ascii="Courier New" w:hAnsi="Courier New" w:cs="Courier New"/>
+          <w:color w:val="008000"/>
+          <w:sz w:val="20"/>
+          <w:szCs w:val="20"/>
+          <w:highlight w:val="white"/>
+        </w:rPr>
+        <w:t>.</w:t>
+      </w:r>
+    </w:p>
+    <w:p>
+      <w:pPr>
+        <w:autoSpaceDE w:val="0"/>
+        <w:autoSpaceDN w:val="0"/>
+        <w:adjustRightInd w:val="0"/>
+        <w:spacing w:after="0" w:line="240" w:lineRule="auto"/>
+        <w:rPr>
+          <w:rFonts w:ascii="Courier New" w:hAnsi="Courier New" w:cs="Courier New"/>
+          <w:color w:val="000000"/>
+          <w:sz w:val="20"/>
+          <w:szCs w:val="20"/>
+          <w:highlight w:val="white"/>
+        </w:rPr>
+      </w:pPr>
+      <w:r>
+        <w:rPr>
+          <w:rFonts w:ascii="Courier New" w:hAnsi="Courier New" w:cs="Courier New"/>
+          <w:b/>
+          <w:bCs/>
+          <w:color w:val="000080"/>
+          <w:sz w:val="20"/>
+          <w:szCs w:val="20"/>
+          <w:highlight w:val="white"/>
+        </w:rPr>
+        <w:t>...</w:t>
+      </w:r>
+    </w:p>
+    <w:p>
+      <w:pPr>
+        <w:pBdr>
+          <w:bottom w:val="single" w:sz="6" w:space="1" w:color="auto"/>
+        </w:pBdr>
+        <w:rPr>
+          <w:rFonts w:ascii="Courier New" w:hAnsi="Courier New" w:cs="Courier New"/>
+          <w:color w:val="008000"/>
+          <w:sz w:val="20"/>
+          <w:szCs w:val="20"/>
+        </w:rPr>
+      </w:pPr>
+      <w:r>
+        <w:rPr>
+          <w:rFonts w:ascii="Courier New" w:hAnsi="Courier New" w:cs="Courier New"/>
+          <w:color w:val="000000"/>
+          <w:sz w:val="20"/>
+          <w:szCs w:val="20"/>
+          <w:highlight w:val="white"/>
+        </w:rPr>
+        <w:t xml:space="preserve">status </w:t>
+      </w:r>
+      <w:r>
+        <w:rPr>
+          <w:rFonts w:ascii="Courier New" w:hAnsi="Courier New" w:cs="Courier New"/>
+          <w:b/>
+          <w:bCs/>
+          <w:color w:val="000080"/>
+          <w:sz w:val="20"/>
+          <w:szCs w:val="20"/>
+          <w:highlight w:val="white"/>
+        </w:rPr>
+        <w:t>=</w:t>
+      </w:r>
+      <w:r>
+        <w:rPr>
+          <w:rFonts w:ascii="Courier New" w:hAnsi="Courier New" w:cs="Courier New"/>
+          <w:color w:val="000000"/>
+          <w:sz w:val="20"/>
+          <w:szCs w:val="20"/>
+          <w:highlight w:val="white"/>
+        </w:rPr>
+        <w:t xml:space="preserve"> EEPROM_1_</w:t>
+      </w:r>
+      <w:proofErr w:type="gramStart"/>
+      <w:r>
+        <w:rPr>
+          <w:rFonts w:ascii="Courier New" w:hAnsi="Courier New" w:cs="Courier New"/>
+          <w:color w:val="000000"/>
+          <w:sz w:val="20"/>
+          <w:szCs w:val="20"/>
+          <w:highlight w:val="white"/>
+        </w:rPr>
+        <w:t>Write</w:t>
+      </w:r>
+      <w:r>
+        <w:rPr>
+          <w:rFonts w:ascii="Courier New" w:hAnsi="Courier New" w:cs="Courier New"/>
+          <w:b/>
+          <w:bCs/>
+          <w:color w:val="000080"/>
+          <w:sz w:val="20"/>
+          <w:szCs w:val="20"/>
+          <w:highlight w:val="white"/>
+        </w:rPr>
+        <w:t>(</w:t>
+      </w:r>
+      <w:proofErr w:type="spellStart"/>
+      <w:proofErr w:type="gramEnd"/>
+      <w:r>
+        <w:rPr>
+          <w:rFonts w:ascii="Courier New" w:hAnsi="Courier New" w:cs="Courier New"/>
+          <w:color w:val="000000"/>
+          <w:sz w:val="20"/>
+          <w:szCs w:val="20"/>
+          <w:highlight w:val="white"/>
+        </w:rPr>
+        <w:t>newHighScore</w:t>
+      </w:r>
+      <w:proofErr w:type="spellEnd"/>
+      <w:r>
+        <w:rPr>
+          <w:rFonts w:ascii="Courier New" w:hAnsi="Courier New" w:cs="Courier New"/>
+          <w:b/>
+          <w:bCs/>
+          <w:color w:val="000080"/>
+          <w:sz w:val="20"/>
+          <w:szCs w:val="20"/>
+          <w:highlight w:val="white"/>
+        </w:rPr>
+        <w:t>,</w:t>
+      </w:r>
+      <w:r>
+        <w:rPr>
+          <w:rFonts w:ascii="Courier New" w:hAnsi="Courier New" w:cs="Courier New"/>
+          <w:color w:val="000000"/>
+          <w:sz w:val="20"/>
+          <w:szCs w:val="20"/>
+          <w:highlight w:val="white"/>
+        </w:rPr>
+        <w:t xml:space="preserve"> </w:t>
+      </w:r>
+      <w:proofErr w:type="spellStart"/>
+      <w:r>
+        <w:rPr>
+          <w:rFonts w:ascii="Courier New" w:hAnsi="Courier New" w:cs="Courier New"/>
+          <w:color w:val="000000"/>
+          <w:sz w:val="20"/>
+          <w:szCs w:val="20"/>
+          <w:highlight w:val="white"/>
+        </w:rPr>
+        <w:t>HighScore</w:t>
+      </w:r>
+      <w:proofErr w:type="spellEnd"/>
+      <w:r>
+        <w:rPr>
+          <w:rFonts w:ascii="Courier New" w:hAnsi="Courier New" w:cs="Courier New"/>
+          <w:b/>
+          <w:bCs/>
+          <w:color w:val="000080"/>
+          <w:sz w:val="20"/>
+          <w:szCs w:val="20"/>
+          <w:highlight w:val="white"/>
+        </w:rPr>
+        <w:t>,</w:t>
+      </w:r>
+      <w:r>
+        <w:rPr>
+          <w:rFonts w:ascii="Courier New" w:hAnsi="Courier New" w:cs="Courier New"/>
+          <w:color w:val="000000"/>
+          <w:sz w:val="20"/>
+          <w:szCs w:val="20"/>
+          <w:highlight w:val="white"/>
+        </w:rPr>
+        <w:t xml:space="preserve"> </w:t>
+      </w:r>
+      <w:r>
+        <w:rPr>
+          <w:rFonts w:ascii="Courier New" w:hAnsi="Courier New" w:cs="Courier New"/>
+          <w:color w:val="FF8000"/>
+          <w:sz w:val="20"/>
+          <w:szCs w:val="20"/>
+          <w:highlight w:val="white"/>
+        </w:rPr>
+        <w:t>4</w:t>
+      </w:r>
+      <w:r>
+        <w:rPr>
+          <w:rFonts w:ascii="Courier New" w:hAnsi="Courier New" w:cs="Courier New"/>
+          <w:b/>
+          <w:bCs/>
+          <w:color w:val="000080"/>
+          <w:sz w:val="20"/>
+          <w:szCs w:val="20"/>
+          <w:highlight w:val="white"/>
+        </w:rPr>
+        <w:t>);</w:t>
+      </w:r>
+      <w:r>
+        <w:rPr>
+          <w:rFonts w:ascii="Courier New" w:hAnsi="Courier New" w:cs="Courier New"/>
+          <w:color w:val="000000"/>
+          <w:sz w:val="20"/>
+          <w:szCs w:val="20"/>
+          <w:highlight w:val="white"/>
+        </w:rPr>
+        <w:t xml:space="preserve"> </w:t>
+      </w:r>
+      <w:r>
+        <w:rPr>
+          <w:rFonts w:ascii="Courier New" w:hAnsi="Courier New" w:cs="Courier New"/>
+          <w:color w:val="008000"/>
+          <w:sz w:val="20"/>
+          <w:szCs w:val="20"/>
+          <w:highlight w:val="white"/>
+        </w:rPr>
+        <w:t>// Hjælpe funktion fra Cypress der sørger for at tilskrivning forgår korrekt.</w:t>
+      </w:r>
+    </w:p>
+    <w:p>
+      <w:r>
+        <w:t>For at få adgang til funktionen skal man først inkludere EM_EEPROM i topdesignet, dette er dog en ren software blok, der indeholder en brugbar (de andre er tomme) funktion ”EEPROM_1_Write”.</w:t>
+      </w:r>
+    </w:p>
+    <w:p>
+      <w:pPr>
+        <w:keepNext/>
+      </w:pPr>
+      <w:r>
+        <w:rPr>
+          <w:noProof/>
+          <w:lang w:eastAsia="da-DK"/>
+        </w:rPr>
+        <w:drawing>
+          <wp:inline distT="0" distB="0" distL="0" distR="0" wp14:anchorId="504620F4" wp14:editId="2D6AFF9E">
+            <wp:extent cx="1254519" cy="847725"/>
+            <wp:effectExtent l="0" t="0" r="3175" b="0"/>
+            <wp:docPr id="1" name="Billede 1"/>
+            <wp:cNvGraphicFramePr>
+              <a:graphicFrameLocks xmlns:a="http://schemas.openxmlformats.org/drawingml/2006/main" noChangeAspect="1"/>
+            </wp:cNvGraphicFramePr>
+            <a:graphic xmlns:a="http://schemas.openxmlformats.org/drawingml/2006/main">
+              <a:graphicData uri="http://schemas.openxmlformats.org/drawingml/2006/picture">
+                <pic:pic xmlns:pic="http://schemas.openxmlformats.org/drawingml/2006/picture">
+                  <pic:nvPicPr>
+                    <pic:cNvPr id="1" name=""/>
+                    <pic:cNvPicPr/>
+                  </pic:nvPicPr>
+                  <pic:blipFill>
+                    <a:blip r:embed="rId8"/>
+                    <a:stretch>
+                      <a:fillRect/>
+                    </a:stretch>
+                  </pic:blipFill>
+                  <pic:spPr>
+                    <a:xfrm>
+                      <a:off x="0" y="0"/>
+                      <a:ext cx="1259390" cy="851016"/>
+                    </a:xfrm>
+                    <a:prstGeom prst="rect">
+                      <a:avLst/>
+                    </a:prstGeom>
+                  </pic:spPr>
+                </pic:pic>
+              </a:graphicData>
+            </a:graphic>
+          </wp:inline>
+        </w:drawing>
+      </w:r>
+    </w:p>
+    <w:p>
+      <w:pPr>
+        <w:pStyle w:val="Billedtekst"/>
+      </w:pPr>
+      <w:r>
+        <w:t xml:space="preserve">Figur </w:t>
+      </w:r>
+      <w:r>
+        <w:fldChar w:fldCharType="begin"/>
+      </w:r>
+      <w:r>
+        <w:instrText xml:space="preserve"> SEQ Figur \* ARABIC </w:instrText>
+      </w:r>
+      <w:r>
+        <w:fldChar w:fldCharType="separate"/>
+      </w:r>
+      <w:r>
+        <w:rPr>
+          <w:noProof/>
+        </w:rPr>
+        <w:t>1</w:t>
+      </w:r>
+      <w:r>
+        <w:fldChar w:fldCharType="end"/>
+      </w:r>
+      <w:r>
+        <w:t xml:space="preserve"> - Cypress EMULATED EEPROM, som tilføjer et API til at kunne sikret tilskrive til FLASH området hvor Koden ligger.</w:t>
+      </w:r>
+    </w:p>
+    <w:p/>
+    <w:p>
+      <w:pPr>
+        <w:rPr>
+          <w:rFonts w:asciiTheme="majorHAnsi" w:eastAsiaTheme="majorEastAsia" w:hAnsiTheme="majorHAnsi" w:cstheme="majorBidi"/>
+          <w:color w:val="1F4D78" w:themeColor="accent1" w:themeShade="7F"/>
+          <w:sz w:val="24"/>
+          <w:szCs w:val="24"/>
+        </w:rPr>
+      </w:pPr>
+      <w:bookmarkStart w:id="5" w:name="_Toc476827865"/>
       <w:r>
         <w:br w:type="page"/>
       </w:r>
     </w:p>
     <w:p>
       <w:pPr>
+        <w:pStyle w:val="Overskrift3"/>
+      </w:pPr>
+      <w:r>
+        <w:lastRenderedPageBreak/>
+        <w:t>TICK Controller – Jonathan</w:t>
+      </w:r>
+      <w:bookmarkEnd w:id="5"/>
+    </w:p>
+    <w:p>
+      <w:r>
+        <w:t>På grund af den måde der er valgt at bygge spillet på, er d</w:t>
+      </w:r>
+      <w:r>
+        <w:t xml:space="preserve">er påkrævet at spillet skal fixet tick interval, for at sikre at spillet ikke lige </w:t>
+      </w:r>
+      <w:r>
+        <w:t>pludseligt</w:t>
+      </w:r>
+      <w:r>
+        <w:t xml:space="preserve"> køre hurtigere eller langsommer fra tick til tick.</w:t>
+      </w:r>
+    </w:p>
+    <w:p>
+      <w:pPr>
+        <w:ind w:left="1304" w:firstLine="1"/>
+        <w:rPr>
+          <w:lang w:val="en-US"/>
+        </w:rPr>
+      </w:pPr>
+      <w:r>
+        <w:rPr>
+          <w:lang w:val="en-US"/>
+        </w:rPr>
+        <w:t>“</w:t>
+      </w:r>
+      <w:r>
+        <w:rPr>
+          <w:i/>
+          <w:lang w:val="en-US"/>
+        </w:rPr>
+        <w:t xml:space="preserve">Nearly all video games (including </w:t>
+      </w:r>
+      <w:r>
+        <w:rPr>
+          <w:i/>
+          <w:iCs/>
+          <w:lang w:val="en-US"/>
+        </w:rPr>
+        <w:t>Minecraft</w:t>
+      </w:r>
+      <w:r>
+        <w:rPr>
+          <w:i/>
+          <w:lang w:val="en-US"/>
+        </w:rPr>
+        <w:t xml:space="preserve">) are driven by one big program loop. Just as every gear in a clock is synchronized with the pendulum, every task involved in advancing a game simulation is synchronized with the game loop. Appropriately, one cycle of the game loop is called a </w:t>
+      </w:r>
+      <w:r>
+        <w:rPr>
+          <w:b/>
+          <w:bCs/>
+          <w:i/>
+          <w:lang w:val="en-US"/>
+        </w:rPr>
+        <w:t>tick</w:t>
+      </w:r>
+      <w:r>
+        <w:rPr>
+          <w:lang w:val="en-US"/>
+        </w:rPr>
+        <w:t xml:space="preserve"> </w:t>
+      </w:r>
+      <w:r>
+        <w:rPr>
+          <w:lang w:val="en-US"/>
+        </w:rPr>
+        <w:t>“</w:t>
+      </w:r>
+      <w:r>
+        <w:rPr>
+          <w:rStyle w:val="Fodnotehenvisning"/>
+          <w:lang w:val="en-US"/>
+        </w:rPr>
+        <w:footnoteReference w:id="1"/>
+      </w:r>
+      <w:r>
+        <w:rPr>
+          <w:lang w:val="en-US"/>
+        </w:rPr>
+        <w:t xml:space="preserve"> </w:t>
+      </w:r>
+    </w:p>
+    <w:p>
+      <w:pPr>
+        <w:keepNext/>
+      </w:pPr>
+      <w:r>
+        <w:rPr>
+          <w:noProof/>
+          <w:lang w:eastAsia="da-DK"/>
+        </w:rPr>
+        <w:drawing>
+          <wp:inline distT="0" distB="0" distL="0" distR="0" wp14:anchorId="2E2594B3" wp14:editId="72C667F2">
+            <wp:extent cx="6120130" cy="2306320"/>
+            <wp:effectExtent l="0" t="0" r="0" b="0"/>
+            <wp:docPr id="2" name="Billede 2"/>
+            <wp:cNvGraphicFramePr>
+              <a:graphicFrameLocks xmlns:a="http://schemas.openxmlformats.org/drawingml/2006/main" noChangeAspect="1"/>
+            </wp:cNvGraphicFramePr>
+            <a:graphic xmlns:a="http://schemas.openxmlformats.org/drawingml/2006/main">
+              <a:graphicData uri="http://schemas.openxmlformats.org/drawingml/2006/picture">
+                <pic:pic xmlns:pic="http://schemas.openxmlformats.org/drawingml/2006/picture">
+                  <pic:nvPicPr>
+                    <pic:cNvPr id="1" name=""/>
+                    <pic:cNvPicPr/>
+                  </pic:nvPicPr>
+                  <pic:blipFill>
+                    <a:blip r:embed="rId9"/>
+                    <a:stretch>
+                      <a:fillRect/>
+                    </a:stretch>
+                  </pic:blipFill>
+                  <pic:spPr>
+                    <a:xfrm>
+                      <a:off x="0" y="0"/>
+                      <a:ext cx="6120130" cy="2306320"/>
+                    </a:xfrm>
+                    <a:prstGeom prst="rect">
+                      <a:avLst/>
+                    </a:prstGeom>
+                  </pic:spPr>
+                </pic:pic>
+              </a:graphicData>
+            </a:graphic>
+          </wp:inline>
+        </w:drawing>
+      </w:r>
+    </w:p>
+    <w:p>
+      <w:pPr>
+        <w:pStyle w:val="Billedtekst"/>
+      </w:pPr>
+      <w:r>
+        <w:t xml:space="preserve">Figur </w:t>
+      </w:r>
+      <w:r>
+        <w:fldChar w:fldCharType="begin"/>
+      </w:r>
+      <w:r>
+        <w:instrText xml:space="preserve"> SEQ Figur \* ARABIC </w:instrText>
+      </w:r>
+      <w:r>
+        <w:fldChar w:fldCharType="separate"/>
+      </w:r>
+      <w:r>
+        <w:rPr>
+          <w:noProof/>
+        </w:rPr>
+        <w:t>2</w:t>
+      </w:r>
+      <w:r>
+        <w:fldChar w:fldCharType="end"/>
+      </w:r>
+      <w:r>
+        <w:t xml:space="preserve"> – Hardware opsætning af TICK Controller. Der er brugt 4 komponenter til at bygge TICK Controlleren. En Timer blok der er sat op til at genere et </w:t>
+      </w:r>
+      <w:proofErr w:type="spellStart"/>
+      <w:r>
+        <w:t>trig</w:t>
+      </w:r>
+      <w:proofErr w:type="spellEnd"/>
+      <w:r>
+        <w:t xml:space="preserve"> </w:t>
+      </w:r>
+      <w:proofErr w:type="spellStart"/>
+      <w:r>
+        <w:t>hvergang</w:t>
+      </w:r>
+      <w:proofErr w:type="spellEnd"/>
+      <w:r>
+        <w:t xml:space="preserve"> den rammer en ønsket værdi hvor efter den vil resette sig selv til 0 igen og tælle op igen. Til at </w:t>
+      </w:r>
+      <w:proofErr w:type="spellStart"/>
+      <w:r>
+        <w:t>trigge</w:t>
+      </w:r>
+      <w:proofErr w:type="spellEnd"/>
+      <w:r>
+        <w:t xml:space="preserve"> </w:t>
+      </w:r>
+      <w:proofErr w:type="spellStart"/>
+      <w:r>
+        <w:t>Timer’en</w:t>
+      </w:r>
+      <w:proofErr w:type="spellEnd"/>
+      <w:r>
+        <w:t xml:space="preserve"> er der brugt en nedskaleret </w:t>
+      </w:r>
+      <w:proofErr w:type="spellStart"/>
+      <w:r>
+        <w:t>clock</w:t>
+      </w:r>
+      <w:proofErr w:type="spellEnd"/>
+      <w:r>
+        <w:t xml:space="preserve"> af HFCLK. På grund af der er brugt en nedskalleret </w:t>
+      </w:r>
+      <w:proofErr w:type="spellStart"/>
+      <w:r>
+        <w:t>clock</w:t>
+      </w:r>
+      <w:proofErr w:type="spellEnd"/>
+      <w:r>
+        <w:t xml:space="preserve"> af HFCLK behøves der ikke nogen Hardware til at synkronisere signalerne, men fordi vi kun er interesseret i </w:t>
+      </w:r>
+      <w:proofErr w:type="spellStart"/>
+      <w:r>
+        <w:t>trigget</w:t>
+      </w:r>
+      <w:proofErr w:type="spellEnd"/>
+      <w:r>
+        <w:t xml:space="preserve"> skal der bruges en </w:t>
+      </w:r>
+      <w:proofErr w:type="spellStart"/>
+      <w:r>
+        <w:t>EdgeDetect</w:t>
+      </w:r>
+      <w:proofErr w:type="spellEnd"/>
+      <w:r>
+        <w:t xml:space="preserve"> komponent, for ellers vil det ligne at </w:t>
+      </w:r>
+      <w:proofErr w:type="gramStart"/>
+      <w:r>
+        <w:t>den halv delen</w:t>
+      </w:r>
+      <w:proofErr w:type="gramEnd"/>
+      <w:r>
+        <w:t xml:space="preserve"> af tiden genere en masse </w:t>
+      </w:r>
+      <w:proofErr w:type="spellStart"/>
+      <w:r>
+        <w:t>trig’s</w:t>
+      </w:r>
+      <w:proofErr w:type="spellEnd"/>
+      <w:r>
+        <w:t xml:space="preserve">. </w:t>
+      </w:r>
+      <w:r>
+        <w:t xml:space="preserve">Som det sidste trin er der brugt et Status register, der er sat op til at være et </w:t>
+      </w:r>
+      <w:proofErr w:type="spellStart"/>
+      <w:r>
+        <w:t>sticky</w:t>
+      </w:r>
+      <w:proofErr w:type="spellEnd"/>
+      <w:r>
+        <w:t xml:space="preserve"> register (Vil blive holdt høj, hver gang der kommer et </w:t>
+      </w:r>
+      <w:proofErr w:type="spellStart"/>
+      <w:proofErr w:type="gramStart"/>
+      <w:r>
+        <w:t>trig</w:t>
+      </w:r>
+      <w:proofErr w:type="spellEnd"/>
+      <w:r>
+        <w:t>,  indtil</w:t>
+      </w:r>
+      <w:proofErr w:type="gramEnd"/>
+      <w:r>
+        <w:t xml:space="preserve"> en aflæsning sker hvor den så bliver kørt lav igen). </w:t>
+      </w:r>
+      <w:r>
+        <w:t xml:space="preserve"> </w:t>
+      </w:r>
+    </w:p>
+    <w:p>
+      <w:r>
+        <w:t>Opsætning:</w:t>
+      </w:r>
+    </w:p>
+    <w:p>
+      <w:proofErr w:type="spellStart"/>
+      <w:r>
+        <w:t>Timer_clock</w:t>
+      </w:r>
+      <w:proofErr w:type="spellEnd"/>
+      <w:r>
+        <w:t xml:space="preserve">: grunden til der er brugt en nedskalleret </w:t>
+      </w:r>
+      <w:proofErr w:type="spellStart"/>
+      <w:r>
+        <w:t>clock</w:t>
+      </w:r>
+      <w:proofErr w:type="spellEnd"/>
+      <w:r>
+        <w:t xml:space="preserve"> af HFCLK, skyldes at der ikke kunne implementeres en stor nok timer på grund af mangel på </w:t>
+      </w:r>
+      <w:proofErr w:type="spellStart"/>
+      <w:r>
+        <w:t>UDB</w:t>
+      </w:r>
+      <w:r>
+        <w:t>’er</w:t>
+      </w:r>
+      <w:proofErr w:type="spellEnd"/>
+      <w:r>
+        <w:rPr>
+          <w:rStyle w:val="Fodnotehenvisning"/>
+        </w:rPr>
+        <w:footnoteReference w:id="2"/>
+      </w:r>
+      <w:r>
+        <w:t xml:space="preserve">. </w:t>
+      </w:r>
+    </w:p>
+    <w:p>
+      <w:r>
+        <w:t xml:space="preserve">Timer_1:   Timeren er sat up til at genere </w:t>
+      </w:r>
+      <w:proofErr w:type="spellStart"/>
+      <w:proofErr w:type="gramStart"/>
+      <w:r>
+        <w:t>trig</w:t>
+      </w:r>
+      <w:proofErr w:type="spellEnd"/>
+      <w:r>
+        <w:t>(</w:t>
+      </w:r>
+      <w:proofErr w:type="gramEnd"/>
+      <w:r>
+        <w:t>tc</w:t>
+      </w:r>
+      <w:r>
+        <w:rPr>
+          <w:rStyle w:val="Fodnotehenvisning"/>
+        </w:rPr>
+        <w:footnoteReference w:id="3"/>
+      </w:r>
+      <w:r>
+        <w:t xml:space="preserve"> signalet går høj)</w:t>
+      </w:r>
+      <w:r>
+        <w:t xml:space="preserve"> hver gang dens værdi er lig med 0. I dette design er den sat til at genere et </w:t>
+      </w:r>
+      <w:proofErr w:type="spellStart"/>
+      <w:r>
+        <w:t>trig</w:t>
+      </w:r>
+      <w:proofErr w:type="spellEnd"/>
+      <w:r>
+        <w:t xml:space="preserve"> hvert 16.67ms, som svare til 60 </w:t>
+      </w:r>
+      <w:proofErr w:type="spellStart"/>
+      <w:r>
+        <w:t>trig</w:t>
+      </w:r>
+      <w:proofErr w:type="spellEnd"/>
+      <w:r>
+        <w:t xml:space="preserve"> i sekundet.</w:t>
+      </w:r>
+    </w:p>
+    <w:p>
+      <w:r>
+        <w:rPr>
+          <w:noProof/>
+          <w:lang w:eastAsia="da-DK"/>
+        </w:rPr>
+        <w:drawing>
+          <wp:inline distT="0" distB="0" distL="0" distR="0" wp14:anchorId="332316D1" wp14:editId="681CFDE0">
+            <wp:extent cx="3311157" cy="1057275"/>
+            <wp:effectExtent l="0" t="0" r="3810" b="0"/>
+            <wp:docPr id="3" name="Billede 3"/>
+            <wp:cNvGraphicFramePr>
+              <a:graphicFrameLocks xmlns:a="http://schemas.openxmlformats.org/drawingml/2006/main" noChangeAspect="1"/>
+            </wp:cNvGraphicFramePr>
+            <a:graphic xmlns:a="http://schemas.openxmlformats.org/drawingml/2006/main">
+              <a:graphicData uri="http://schemas.openxmlformats.org/drawingml/2006/picture">
+                <pic:pic xmlns:pic="http://schemas.openxmlformats.org/drawingml/2006/picture">
+                  <pic:nvPicPr>
+                    <pic:cNvPr id="1" name=""/>
+                    <pic:cNvPicPr/>
+                  </pic:nvPicPr>
+                  <pic:blipFill>
+                    <a:blip r:embed="rId10"/>
+                    <a:stretch>
+                      <a:fillRect/>
+                    </a:stretch>
+                  </pic:blipFill>
+                  <pic:spPr>
+                    <a:xfrm>
+                      <a:off x="0" y="0"/>
+                      <a:ext cx="3321856" cy="1060691"/>
+                    </a:xfrm>
+                    <a:prstGeom prst="rect">
+                      <a:avLst/>
+                    </a:prstGeom>
+                  </pic:spPr>
+                </pic:pic>
+              </a:graphicData>
+            </a:graphic>
+          </wp:inline>
+        </w:drawing>
+      </w:r>
+      <w:r>
+        <w:t xml:space="preserve"> </w:t>
+      </w:r>
+    </w:p>
+    <w:p>
+      <w:r>
+        <w:t>EdgeDetect_1: Bruges til at detektere hver gang tc signalet går højt</w:t>
+      </w:r>
+      <w:r>
+        <w:t>.</w:t>
+      </w:r>
+    </w:p>
+    <w:p>
+      <w:r>
+        <w:lastRenderedPageBreak/>
+        <w:t xml:space="preserve">Status </w:t>
+      </w:r>
+      <w:proofErr w:type="spellStart"/>
+      <w:r>
+        <w:t>Reg</w:t>
+      </w:r>
+      <w:proofErr w:type="spellEnd"/>
+      <w:r>
+        <w:t xml:space="preserve"> (</w:t>
+      </w:r>
+      <w:proofErr w:type="spellStart"/>
+      <w:r>
+        <w:t>TickControl</w:t>
+      </w:r>
+      <w:proofErr w:type="spellEnd"/>
+      <w:r>
+        <w:t xml:space="preserve">): Et </w:t>
+      </w:r>
+      <w:proofErr w:type="spellStart"/>
+      <w:r>
+        <w:t>sticky</w:t>
+      </w:r>
+      <w:proofErr w:type="spellEnd"/>
+      <w:r>
+        <w:t xml:space="preserve"> register som der kan aflæses fra. Når det bliver sat højt vil det holde denne værdi indtil der sker en aflæsning. </w:t>
+      </w:r>
+    </w:p>
+    <w:p>
+      <w:r>
+        <w:t xml:space="preserve">Det eneste der kræver for at få det hele til køre over i software domænet er at initialisere Timeren. Og efter hvert tick forløb vente på at </w:t>
+      </w:r>
+      <w:proofErr w:type="spellStart"/>
+      <w:r>
+        <w:t>TickControl</w:t>
+      </w:r>
+      <w:proofErr w:type="spellEnd"/>
+      <w:r>
+        <w:t xml:space="preserve"> er 1.</w:t>
+      </w:r>
+    </w:p>
+    <w:p>
+      <w:pPr>
+        <w:pBdr>
+          <w:bottom w:val="single" w:sz="6" w:space="1" w:color="auto"/>
+        </w:pBdr>
+      </w:pPr>
+      <w:r>
+        <w:t xml:space="preserve">Udklip af kode </w:t>
+      </w:r>
+      <w:proofErr w:type="spellStart"/>
+      <w:r>
+        <w:t>implementationen</w:t>
+      </w:r>
+      <w:proofErr w:type="spellEnd"/>
+      <w:r>
+        <w:t xml:space="preserve"> af TICK Controller på software </w:t>
+      </w:r>
+      <w:proofErr w:type="spellStart"/>
+      <w:r>
+        <w:t>sidden</w:t>
+      </w:r>
+      <w:proofErr w:type="spellEnd"/>
+      <w:r>
+        <w:t>, udklippet er fra ”</w:t>
+      </w:r>
+      <w:proofErr w:type="spellStart"/>
+      <w:r>
+        <w:t>SpaceInvader.c</w:t>
+      </w:r>
+      <w:proofErr w:type="spellEnd"/>
+      <w:r>
+        <w:t>”</w:t>
+      </w:r>
+    </w:p>
+    <w:p>
+      <w:pPr>
+        <w:autoSpaceDE w:val="0"/>
+        <w:autoSpaceDN w:val="0"/>
+        <w:adjustRightInd w:val="0"/>
+        <w:spacing w:after="0" w:line="240" w:lineRule="auto"/>
+        <w:rPr>
+          <w:rFonts w:ascii="Courier New" w:hAnsi="Courier New" w:cs="Courier New"/>
+          <w:color w:val="000000"/>
+          <w:sz w:val="20"/>
+          <w:szCs w:val="20"/>
+          <w:highlight w:val="white"/>
+          <w:lang w:val="en-US"/>
+        </w:rPr>
+      </w:pPr>
+      <w:proofErr w:type="gramStart"/>
+      <w:r>
+        <w:rPr>
+          <w:rFonts w:ascii="Courier New" w:hAnsi="Courier New" w:cs="Courier New"/>
+          <w:b/>
+          <w:bCs/>
+          <w:color w:val="0000FF"/>
+          <w:sz w:val="20"/>
+          <w:szCs w:val="20"/>
+          <w:highlight w:val="white"/>
+          <w:lang w:val="en-US"/>
+        </w:rPr>
+        <w:t>while</w:t>
+      </w:r>
+      <w:r>
+        <w:rPr>
+          <w:rFonts w:ascii="Courier New" w:hAnsi="Courier New" w:cs="Courier New"/>
+          <w:b/>
+          <w:bCs/>
+          <w:color w:val="000080"/>
+          <w:sz w:val="20"/>
+          <w:szCs w:val="20"/>
+          <w:highlight w:val="white"/>
+          <w:lang w:val="en-US"/>
+        </w:rPr>
+        <w:t>(</w:t>
+      </w:r>
+      <w:proofErr w:type="gramEnd"/>
+      <w:r>
+        <w:rPr>
+          <w:rFonts w:ascii="Courier New" w:hAnsi="Courier New" w:cs="Courier New"/>
+          <w:color w:val="FF8000"/>
+          <w:sz w:val="20"/>
+          <w:szCs w:val="20"/>
+          <w:highlight w:val="white"/>
+          <w:lang w:val="en-US"/>
+        </w:rPr>
+        <w:t>1</w:t>
+      </w:r>
+      <w:r>
+        <w:rPr>
+          <w:rFonts w:ascii="Courier New" w:hAnsi="Courier New" w:cs="Courier New"/>
+          <w:b/>
+          <w:bCs/>
+          <w:color w:val="000080"/>
+          <w:sz w:val="20"/>
+          <w:szCs w:val="20"/>
+          <w:highlight w:val="white"/>
+          <w:lang w:val="en-US"/>
+        </w:rPr>
+        <w:t>)</w:t>
+      </w:r>
+    </w:p>
+    <w:p>
+      <w:pPr>
+        <w:autoSpaceDE w:val="0"/>
+        <w:autoSpaceDN w:val="0"/>
+        <w:adjustRightInd w:val="0"/>
+        <w:spacing w:after="0" w:line="240" w:lineRule="auto"/>
+        <w:rPr>
+          <w:rFonts w:ascii="Courier New" w:hAnsi="Courier New" w:cs="Courier New"/>
+          <w:color w:val="000000"/>
+          <w:sz w:val="20"/>
+          <w:szCs w:val="20"/>
+          <w:highlight w:val="white"/>
+          <w:lang w:val="en-US"/>
+        </w:rPr>
+      </w:pPr>
+      <w:r>
+        <w:rPr>
+          <w:rFonts w:ascii="Courier New" w:hAnsi="Courier New" w:cs="Courier New"/>
+          <w:b/>
+          <w:bCs/>
+          <w:color w:val="000080"/>
+          <w:sz w:val="20"/>
+          <w:szCs w:val="20"/>
+          <w:highlight w:val="white"/>
+          <w:lang w:val="en-US"/>
+        </w:rPr>
+        <w:t>{</w:t>
+      </w:r>
+    </w:p>
+    <w:p>
+      <w:pPr>
+        <w:autoSpaceDE w:val="0"/>
+        <w:autoSpaceDN w:val="0"/>
+        <w:adjustRightInd w:val="0"/>
+        <w:spacing w:after="0" w:line="240" w:lineRule="auto"/>
+        <w:rPr>
+          <w:rFonts w:ascii="Courier New" w:hAnsi="Courier New" w:cs="Courier New"/>
+          <w:color w:val="008000"/>
+          <w:sz w:val="20"/>
+          <w:szCs w:val="20"/>
+          <w:highlight w:val="white"/>
+          <w:lang w:val="en-US"/>
+        </w:rPr>
+      </w:pPr>
+      <w:r>
+        <w:rPr>
+          <w:rFonts w:ascii="Courier New" w:hAnsi="Courier New" w:cs="Courier New"/>
+          <w:color w:val="000000"/>
+          <w:sz w:val="20"/>
+          <w:szCs w:val="20"/>
+          <w:highlight w:val="white"/>
+          <w:lang w:val="en-US"/>
+        </w:rPr>
+        <w:tab/>
+      </w:r>
+      <w:r>
+        <w:rPr>
+          <w:rFonts w:ascii="Courier New" w:hAnsi="Courier New" w:cs="Courier New"/>
+          <w:b/>
+          <w:bCs/>
+          <w:color w:val="000080"/>
+          <w:sz w:val="20"/>
+          <w:szCs w:val="20"/>
+          <w:highlight w:val="white"/>
+          <w:lang w:val="en-US"/>
+        </w:rPr>
+        <w:t>...</w:t>
+      </w:r>
+      <w:r>
+        <w:rPr>
+          <w:rFonts w:ascii="Courier New" w:hAnsi="Courier New" w:cs="Courier New"/>
+          <w:color w:val="000000"/>
+          <w:sz w:val="20"/>
+          <w:szCs w:val="20"/>
+          <w:highlight w:val="white"/>
+          <w:lang w:val="en-US"/>
+        </w:rPr>
+        <w:t xml:space="preserve"> </w:t>
+      </w:r>
+      <w:r>
+        <w:rPr>
+          <w:rFonts w:ascii="Courier New" w:hAnsi="Courier New" w:cs="Courier New"/>
+          <w:color w:val="008000"/>
+          <w:sz w:val="20"/>
+          <w:szCs w:val="20"/>
+          <w:highlight w:val="white"/>
+          <w:lang w:val="en-US"/>
+        </w:rPr>
+        <w:t>//game code</w:t>
+      </w:r>
+    </w:p>
+    <w:p>
+      <w:pPr>
+        <w:autoSpaceDE w:val="0"/>
+        <w:autoSpaceDN w:val="0"/>
+        <w:adjustRightInd w:val="0"/>
+        <w:spacing w:after="0" w:line="240" w:lineRule="auto"/>
+        <w:rPr>
+          <w:rFonts w:ascii="Courier New" w:hAnsi="Courier New" w:cs="Courier New"/>
+          <w:color w:val="000000"/>
+          <w:sz w:val="20"/>
+          <w:szCs w:val="20"/>
+          <w:highlight w:val="white"/>
+          <w:lang w:val="en-US"/>
+        </w:rPr>
+      </w:pPr>
+      <w:r>
+        <w:rPr>
+          <w:rFonts w:ascii="Courier New" w:hAnsi="Courier New" w:cs="Courier New"/>
+          <w:color w:val="000000"/>
+          <w:sz w:val="20"/>
+          <w:szCs w:val="20"/>
+          <w:highlight w:val="white"/>
+          <w:lang w:val="en-US"/>
+        </w:rPr>
+        <w:tab/>
+      </w:r>
+      <w:r>
+        <w:rPr>
+          <w:rFonts w:ascii="Courier New" w:hAnsi="Courier New" w:cs="Courier New"/>
+          <w:b/>
+          <w:bCs/>
+          <w:color w:val="0000FF"/>
+          <w:sz w:val="20"/>
+          <w:szCs w:val="20"/>
+          <w:highlight w:val="white"/>
+          <w:lang w:val="en-US"/>
+        </w:rPr>
+        <w:t>while</w:t>
+      </w:r>
+      <w:r>
+        <w:rPr>
+          <w:rFonts w:ascii="Courier New" w:hAnsi="Courier New" w:cs="Courier New"/>
+          <w:b/>
+          <w:bCs/>
+          <w:color w:val="000080"/>
+          <w:sz w:val="20"/>
+          <w:szCs w:val="20"/>
+          <w:highlight w:val="white"/>
+          <w:lang w:val="en-US"/>
+        </w:rPr>
+        <w:t>(</w:t>
+      </w:r>
+      <w:proofErr w:type="spellStart"/>
+      <w:r>
+        <w:rPr>
+          <w:rFonts w:ascii="Courier New" w:hAnsi="Courier New" w:cs="Courier New"/>
+          <w:color w:val="000000"/>
+          <w:sz w:val="20"/>
+          <w:szCs w:val="20"/>
+          <w:highlight w:val="white"/>
+          <w:lang w:val="en-US"/>
+        </w:rPr>
+        <w:t>TickControl_</w:t>
+      </w:r>
+      <w:proofErr w:type="gramStart"/>
+      <w:r>
+        <w:rPr>
+          <w:rFonts w:ascii="Courier New" w:hAnsi="Courier New" w:cs="Courier New"/>
+          <w:color w:val="000000"/>
+          <w:sz w:val="20"/>
+          <w:szCs w:val="20"/>
+          <w:highlight w:val="white"/>
+          <w:lang w:val="en-US"/>
+        </w:rPr>
+        <w:t>Read</w:t>
+      </w:r>
+      <w:proofErr w:type="spellEnd"/>
+      <w:r>
+        <w:rPr>
+          <w:rFonts w:ascii="Courier New" w:hAnsi="Courier New" w:cs="Courier New"/>
+          <w:b/>
+          <w:bCs/>
+          <w:color w:val="000080"/>
+          <w:sz w:val="20"/>
+          <w:szCs w:val="20"/>
+          <w:highlight w:val="white"/>
+          <w:lang w:val="en-US"/>
+        </w:rPr>
+        <w:t>(</w:t>
+      </w:r>
+      <w:proofErr w:type="gramEnd"/>
+      <w:r>
+        <w:rPr>
+          <w:rFonts w:ascii="Courier New" w:hAnsi="Courier New" w:cs="Courier New"/>
+          <w:b/>
+          <w:bCs/>
+          <w:color w:val="000080"/>
+          <w:sz w:val="20"/>
+          <w:szCs w:val="20"/>
+          <w:highlight w:val="white"/>
+          <w:lang w:val="en-US"/>
+        </w:rPr>
+        <w:t>)</w:t>
+      </w:r>
+      <w:r>
+        <w:rPr>
+          <w:rFonts w:ascii="Courier New" w:hAnsi="Courier New" w:cs="Courier New"/>
+          <w:color w:val="000000"/>
+          <w:sz w:val="20"/>
+          <w:szCs w:val="20"/>
+          <w:highlight w:val="white"/>
+          <w:lang w:val="en-US"/>
+        </w:rPr>
+        <w:t xml:space="preserve"> </w:t>
+      </w:r>
+      <w:r>
+        <w:rPr>
+          <w:rFonts w:ascii="Courier New" w:hAnsi="Courier New" w:cs="Courier New"/>
+          <w:b/>
+          <w:bCs/>
+          <w:color w:val="000080"/>
+          <w:sz w:val="20"/>
+          <w:szCs w:val="20"/>
+          <w:highlight w:val="white"/>
+          <w:lang w:val="en-US"/>
+        </w:rPr>
+        <w:t>==</w:t>
+      </w:r>
+      <w:r>
+        <w:rPr>
+          <w:rFonts w:ascii="Courier New" w:hAnsi="Courier New" w:cs="Courier New"/>
+          <w:color w:val="000000"/>
+          <w:sz w:val="20"/>
+          <w:szCs w:val="20"/>
+          <w:highlight w:val="white"/>
+          <w:lang w:val="en-US"/>
+        </w:rPr>
+        <w:t xml:space="preserve"> </w:t>
+      </w:r>
+      <w:r>
+        <w:rPr>
+          <w:rFonts w:ascii="Courier New" w:hAnsi="Courier New" w:cs="Courier New"/>
+          <w:color w:val="FF8000"/>
+          <w:sz w:val="20"/>
+          <w:szCs w:val="20"/>
+          <w:highlight w:val="white"/>
+          <w:lang w:val="en-US"/>
+        </w:rPr>
+        <w:t>0</w:t>
+      </w:r>
+      <w:r>
+        <w:rPr>
+          <w:rFonts w:ascii="Courier New" w:hAnsi="Courier New" w:cs="Courier New"/>
+          <w:b/>
+          <w:bCs/>
+          <w:color w:val="000080"/>
+          <w:sz w:val="20"/>
+          <w:szCs w:val="20"/>
+          <w:highlight w:val="white"/>
+          <w:lang w:val="en-US"/>
+        </w:rPr>
+        <w:t>);</w:t>
+      </w:r>
+    </w:p>
+    <w:p>
+      <w:pPr>
+        <w:pBdr>
+          <w:bottom w:val="single" w:sz="6" w:space="1" w:color="auto"/>
+        </w:pBdr>
+        <w:rPr>
+          <w:rFonts w:ascii="Courier New" w:hAnsi="Courier New" w:cs="Courier New"/>
+          <w:b/>
+          <w:bCs/>
+          <w:color w:val="000080"/>
+          <w:sz w:val="20"/>
+          <w:szCs w:val="20"/>
+        </w:rPr>
+      </w:pPr>
+      <w:r>
+        <w:rPr>
+          <w:rFonts w:ascii="Courier New" w:hAnsi="Courier New" w:cs="Courier New"/>
+          <w:b/>
+          <w:bCs/>
+          <w:color w:val="000080"/>
+          <w:sz w:val="20"/>
+          <w:szCs w:val="20"/>
+          <w:highlight w:val="white"/>
+        </w:rPr>
+        <w:t>}</w:t>
+      </w:r>
+    </w:p>
+    <w:p>
+      <w:r>
+        <w:t xml:space="preserve">Denne løsning har et par ekstra fordele, f.eks. hvis der er et tick der tager for lang tid, (f.eks. hvis mange skyd skal allokeres) vil den komme ud vente løkken med det samme, og få mulighed for at indhente næste tick. Selvfølgelig er der mulighed for at hvis tick hastigheden er for høj at spillet ikke kan følge med, og derfor ikke vil opfange alle </w:t>
+      </w:r>
+      <w:proofErr w:type="spellStart"/>
+      <w:r>
+        <w:t>Trigs</w:t>
+      </w:r>
+      <w:proofErr w:type="spellEnd"/>
+      <w:r>
+        <w:t xml:space="preserve"> fra TICK Controlleren. Dette er selvfølgelig noget der skal indstilles lidt på, for at få den helt rigtige værdi.</w:t>
+      </w:r>
+    </w:p>
+    <w:p>
+      <w:pPr>
+        <w:rPr>
+          <w:rFonts w:asciiTheme="majorHAnsi" w:eastAsiaTheme="majorEastAsia" w:hAnsiTheme="majorHAnsi" w:cstheme="majorBidi"/>
+          <w:color w:val="1F4D78" w:themeColor="accent1" w:themeShade="7F"/>
+          <w:sz w:val="24"/>
+          <w:szCs w:val="24"/>
+        </w:rPr>
+      </w:pPr>
+      <w:bookmarkStart w:id="6" w:name="_Toc476827866"/>
+      <w:r>
+        <w:br w:type="page"/>
+      </w:r>
+    </w:p>
+    <w:p>
+      <w:pPr>
+        <w:pStyle w:val="Overskrift3"/>
+      </w:pPr>
+      <w:proofErr w:type="spellStart"/>
+      <w:r>
+        <w:lastRenderedPageBreak/>
+        <w:t>TFT_Control</w:t>
+      </w:r>
+      <w:proofErr w:type="spellEnd"/>
+      <w:r>
+        <w:t xml:space="preserve"> - </w:t>
+      </w:r>
+      <w:r>
+        <w:t xml:space="preserve">Register </w:t>
+      </w:r>
+      <w:proofErr w:type="spellStart"/>
+      <w:r>
+        <w:t>control</w:t>
+      </w:r>
+      <w:proofErr w:type="spellEnd"/>
+      <w:r>
+        <w:t xml:space="preserve"> </w:t>
+      </w:r>
+      <w:r>
+        <w:t>–</w:t>
+      </w:r>
+      <w:r>
+        <w:t xml:space="preserve"> Jonathan</w:t>
+      </w:r>
+      <w:bookmarkEnd w:id="6"/>
+    </w:p>
+    <w:p>
+      <w:r>
+        <w:t>TFT Skærmen der blev brugt havde pin layout til en Arduino</w:t>
+      </w:r>
+      <w:r>
+        <w:t xml:space="preserve"> </w:t>
+      </w:r>
+      <w:proofErr w:type="spellStart"/>
+      <w:r>
+        <w:t>uno</w:t>
+      </w:r>
+      <w:proofErr w:type="spellEnd"/>
+      <w:r>
+        <w:t xml:space="preserve">, som passet fint efter som den enhed der var valgt til dette projekt var en </w:t>
+      </w:r>
+      <w:proofErr w:type="spellStart"/>
+      <w:r>
+        <w:t>psoc</w:t>
+      </w:r>
+      <w:proofErr w:type="spellEnd"/>
+      <w:r>
+        <w:t xml:space="preserve"> 4 </w:t>
+      </w:r>
+      <w:proofErr w:type="spellStart"/>
+      <w:r>
+        <w:t>pioneer</w:t>
+      </w:r>
+      <w:proofErr w:type="spellEnd"/>
+      <w:r>
+        <w:t xml:space="preserve"> kit</w:t>
+      </w:r>
+      <w:r>
+        <w:rPr>
+          <w:rStyle w:val="Fodnotehenvisning"/>
+        </w:rPr>
+        <w:footnoteReference w:id="4"/>
+      </w:r>
+      <w:r>
+        <w:t xml:space="preserve">, dog var der en lille ulempe port layoutet var ikke ens, og ville koste mange software operationer bare at sætte data </w:t>
+      </w:r>
+      <w:proofErr w:type="spellStart"/>
+      <w:r>
+        <w:t>pins</w:t>
+      </w:r>
+      <w:proofErr w:type="spellEnd"/>
+      <w:r>
+        <w:t xml:space="preserve"> op til den rigtige værdi, for at løse dette problem, blev der brugt et par </w:t>
+      </w:r>
+      <w:proofErr w:type="spellStart"/>
+      <w:r>
+        <w:t>control</w:t>
+      </w:r>
+      <w:proofErr w:type="spellEnd"/>
+      <w:r>
+        <w:t xml:space="preserve"> register og et status register, til at lave en løsning der ikke ville koste for mange </w:t>
+      </w:r>
+      <w:proofErr w:type="spellStart"/>
+      <w:r>
+        <w:t>clock</w:t>
+      </w:r>
+      <w:proofErr w:type="spellEnd"/>
+      <w:r>
+        <w:t xml:space="preserve"> perioder.</w:t>
+      </w:r>
+      <w:r>
+        <w:t xml:space="preserve"> Man kan godt sige at portene er blevet omplaceret, så det passer med Arduino </w:t>
+      </w:r>
+      <w:proofErr w:type="spellStart"/>
+      <w:r>
+        <w:t>uno</w:t>
+      </w:r>
+      <w:proofErr w:type="spellEnd"/>
+      <w:r>
+        <w:t>.</w:t>
+      </w:r>
+      <w:r>
+        <w:t xml:space="preserve">   </w:t>
+      </w:r>
+    </w:p>
+    <w:p>
+      <w:pPr>
+        <w:keepNext/>
+      </w:pPr>
+      <w:r>
+        <w:rPr>
+          <w:noProof/>
+          <w:lang w:eastAsia="da-DK"/>
+        </w:rPr>
+        <w:drawing>
+          <wp:inline distT="0" distB="0" distL="0" distR="0" wp14:anchorId="75D13463" wp14:editId="75D3BA8A">
+            <wp:extent cx="5324475" cy="5206757"/>
+            <wp:effectExtent l="0" t="0" r="0" b="0"/>
+            <wp:docPr id="4" name="Billede 4"/>
+            <wp:cNvGraphicFramePr>
+              <a:graphicFrameLocks xmlns:a="http://schemas.openxmlformats.org/drawingml/2006/main" noChangeAspect="1"/>
+            </wp:cNvGraphicFramePr>
+            <a:graphic xmlns:a="http://schemas.openxmlformats.org/drawingml/2006/main">
+              <a:graphicData uri="http://schemas.openxmlformats.org/drawingml/2006/picture">
+                <pic:pic xmlns:pic="http://schemas.openxmlformats.org/drawingml/2006/picture">
+                  <pic:nvPicPr>
+                    <pic:cNvPr id="1" name=""/>
+                    <pic:cNvPicPr/>
+                  </pic:nvPicPr>
+                  <pic:blipFill rotWithShape="1">
+                    <a:blip r:embed="rId11"/>
+                    <a:srcRect b="1541"/>
+                    <a:stretch/>
+                  </pic:blipFill>
+                  <pic:spPr bwMode="auto">
+                    <a:xfrm>
+                      <a:off x="0" y="0"/>
+                      <a:ext cx="5325246" cy="5207511"/>
+                    </a:xfrm>
+                    <a:prstGeom prst="rect">
+                      <a:avLst/>
+                    </a:prstGeom>
+                    <a:ln>
+                      <a:noFill/>
+                    </a:ln>
+                    <a:extLst>
+                      <a:ext uri="{53640926-AAD7-44D8-BBD7-CCE9431645EC}">
+                        <a14:shadowObscured xmlns:a14="http://schemas.microsoft.com/office/drawing/2010/main"/>
+                      </a:ext>
+                    </a:extLst>
+                  </pic:spPr>
+                </pic:pic>
+              </a:graphicData>
+            </a:graphic>
+          </wp:inline>
+        </w:drawing>
+      </w:r>
+    </w:p>
+    <w:p>
+      <w:pPr>
+        <w:pStyle w:val="Billedtekst"/>
+      </w:pPr>
+      <w:r>
+        <w:t xml:space="preserve">Figur </w:t>
+      </w:r>
+      <w:r>
+        <w:fldChar w:fldCharType="begin"/>
+      </w:r>
+      <w:r>
+        <w:instrText xml:space="preserve"> SEQ Figur \* ARABIC </w:instrText>
+      </w:r>
+      <w:r>
+        <w:fldChar w:fldCharType="separate"/>
+      </w:r>
+      <w:r>
+        <w:rPr>
+          <w:noProof/>
+        </w:rPr>
+        <w:t>3</w:t>
+      </w:r>
+      <w:r>
+        <w:fldChar w:fldCharType="end"/>
+      </w:r>
+      <w:r>
+        <w:t xml:space="preserve"> – Til DATA bene er der brugt to </w:t>
+      </w:r>
+      <w:proofErr w:type="spellStart"/>
+      <w:r>
+        <w:t>control</w:t>
+      </w:r>
+      <w:proofErr w:type="spellEnd"/>
+      <w:r>
+        <w:t xml:space="preserve"> register ”DDR_DATA” og ”PORT_DATA”, og et status register PIN_DATA. DDR bruges til at aktiver output, PORT bruges til at tilskrive værdier til bene, PIN kan aflæse fra bene. Der er bygget et lidt speciel </w:t>
+      </w:r>
+      <w:proofErr w:type="spellStart"/>
+      <w:r>
+        <w:t>control</w:t>
+      </w:r>
+      <w:proofErr w:type="spellEnd"/>
+      <w:r>
+        <w:t xml:space="preserve"> register ”LCD_WR_AND_WR_RS_OE”; control_0 bruges til at bestemme output værdien for LCD_WR; control_1 bruges til at aktivere eller </w:t>
+      </w:r>
+      <w:proofErr w:type="spellStart"/>
+      <w:r>
+        <w:t>deaktivere</w:t>
+      </w:r>
+      <w:proofErr w:type="spellEnd"/>
+      <w:r>
+        <w:t xml:space="preserve"> outputtet for LCD_WR, note er aktiv lav; control_2 bruges til at aktivere outputtet for LCD_RS, note aktiv lav. Grunden til at OE er aktiv lav skyldes at </w:t>
+      </w:r>
+      <w:proofErr w:type="spellStart"/>
+      <w:r>
+        <w:t>TFT_skærmen</w:t>
+      </w:r>
+      <w:proofErr w:type="spellEnd"/>
+      <w:r>
+        <w:t xml:space="preserve"> allerede var implementeret før dette </w:t>
+      </w:r>
+      <w:proofErr w:type="spellStart"/>
+      <w:r>
+        <w:t>control</w:t>
+      </w:r>
+      <w:proofErr w:type="spellEnd"/>
+      <w:r>
+        <w:t xml:space="preserve"> register blev lavet, for at sikre at der ikke skulle opstå uventet resultater efter Implementation, da </w:t>
+      </w:r>
+      <w:r>
+        <w:t>”LCD_WR_AND_WR_RS_OE</w:t>
+      </w:r>
+      <w:r>
+        <w:t xml:space="preserve">”, kunne bruges som bare et </w:t>
+      </w:r>
+      <w:proofErr w:type="spellStart"/>
+      <w:r>
+        <w:t>control</w:t>
+      </w:r>
+      <w:proofErr w:type="spellEnd"/>
+      <w:r>
+        <w:t xml:space="preserve"> register for ”LCD_WR”. ”</w:t>
+      </w:r>
+      <w:proofErr w:type="spellStart"/>
+      <w:r>
+        <w:t>LCD_p_WR</w:t>
+      </w:r>
+      <w:proofErr w:type="spellEnd"/>
+      <w:r>
+        <w:t>” og ”</w:t>
+      </w:r>
+      <w:proofErr w:type="spellStart"/>
+      <w:r>
+        <w:t>LCD_WR_Analog</w:t>
+      </w:r>
+      <w:proofErr w:type="spellEnd"/>
+      <w:r>
+        <w:t xml:space="preserve">” er vores ”LCD_WR”; </w:t>
+      </w:r>
+      <w:r>
+        <w:t>”</w:t>
+      </w:r>
+      <w:proofErr w:type="spellStart"/>
+      <w:r>
+        <w:t>LCD_p_WR</w:t>
+      </w:r>
+      <w:proofErr w:type="spellEnd"/>
+      <w:r>
+        <w:t>”</w:t>
+      </w:r>
+      <w:r>
+        <w:t xml:space="preserve"> ”p’et” er en husker på at den skal styres fra </w:t>
+      </w:r>
+      <w:r>
+        <w:t>”LCD_WR_AND_WR_RS_OE”;</w:t>
+      </w:r>
+      <w:r>
+        <w:t xml:space="preserve"> </w:t>
+      </w:r>
+      <w:r>
+        <w:t>”</w:t>
+      </w:r>
+      <w:proofErr w:type="spellStart"/>
+      <w:r>
+        <w:t>LCD_WR_Analog</w:t>
+      </w:r>
+      <w:proofErr w:type="spellEnd"/>
+      <w:r>
+        <w:t>”</w:t>
+      </w:r>
+      <w:r>
+        <w:t xml:space="preserve"> er en analog pin der er </w:t>
+      </w:r>
+      <w:proofErr w:type="spellStart"/>
+      <w:r>
+        <w:t>lodet</w:t>
+      </w:r>
+      <w:proofErr w:type="spellEnd"/>
+      <w:r>
+        <w:t xml:space="preserve"> til </w:t>
+      </w:r>
+      <w:r>
+        <w:t>”</w:t>
+      </w:r>
+      <w:proofErr w:type="spellStart"/>
+      <w:r>
+        <w:t>LCD_p_WR</w:t>
+      </w:r>
+      <w:proofErr w:type="spellEnd"/>
+      <w:r>
+        <w:t>”</w:t>
+      </w:r>
+      <w:r>
+        <w:t xml:space="preserve"> så det er muligt at måle spændingen, bruges i touch delen.</w:t>
+      </w:r>
+    </w:p>
+    <w:p>
+      <w:r>
+        <w:lastRenderedPageBreak/>
+        <w:t>”</w:t>
+      </w:r>
+      <w:proofErr w:type="spellStart"/>
+      <w:r>
+        <w:t>LCD_p_WR</w:t>
+      </w:r>
+      <w:proofErr w:type="spellEnd"/>
+      <w:r>
+        <w:t>” og ”</w:t>
+      </w:r>
+      <w:proofErr w:type="spellStart"/>
+      <w:r>
+        <w:t>LCD_WR_Analog</w:t>
+      </w:r>
+      <w:proofErr w:type="spellEnd"/>
+      <w:r>
+        <w:t>”</w:t>
+      </w:r>
+      <w:r>
+        <w:t xml:space="preserve"> kan virke som en lidt mærkelig løsning især når man kigger på ”LCD_RS” hvor det hele er samlet i et ben. Grunden til</w:t>
+      </w:r>
+      <w:r>
+        <w:t xml:space="preserve"> dette skyld</w:t>
+      </w:r>
+      <w:r>
+        <w:t>es PSoC4 arkitektur</w:t>
+      </w:r>
+      <w:r>
+        <w:t>en</w:t>
+      </w:r>
+      <w:r>
+        <w:t xml:space="preserve">, man kan ikke have en hardware digitalinput og OE sammentid med et analog input ben. Selvfølgelig kunne dette løses ved at undlade at have den </w:t>
+      </w:r>
+      <w:r>
+        <w:t>hardware digitalinput</w:t>
+      </w:r>
+      <w:r>
+        <w:t xml:space="preserve">, dette vil koste omkring </w:t>
+      </w:r>
+      <w:r>
+        <w:t>6</w:t>
+      </w:r>
+      <w:r>
+        <w:t xml:space="preserve"> </w:t>
+      </w:r>
+      <w:r>
+        <w:t xml:space="preserve">ekstra </w:t>
+      </w:r>
+      <w:proofErr w:type="spellStart"/>
+      <w:r>
+        <w:t>clock</w:t>
+      </w:r>
+      <w:proofErr w:type="spellEnd"/>
+      <w:r>
+        <w:t xml:space="preserve"> perioder, dette ser ikke ud af meget, men eftersom dette ben skal toggels 4 gange for hver pixel tilskrivning, runder det hurtigt op og gøre koden meget langsom. Hvor denne løsning kun kræver en enkel register tilskrivning.</w:t>
+      </w:r>
+    </w:p>
+    <w:p>
+      <w:r>
+        <w:br w:type="page"/>
+      </w:r>
+    </w:p>
+    <w:p>
+      <w:pPr>
         <w:pStyle w:val="Overskrift2"/>
-        <w:rPr>
-          <w:lang w:val="en-US"/>
-        </w:rPr>
-      </w:pPr>
-      <w:bookmarkStart w:id="4" w:name="_Toc476827863"/>
-      <w:proofErr w:type="spellStart"/>
-      <w:r>
-        <w:rPr>
-          <w:lang w:val="en-US"/>
-        </w:rPr>
+      </w:pPr>
+      <w:bookmarkStart w:id="7" w:name="_Toc476827868"/>
+      <w:r>
         <w:lastRenderedPageBreak/>
-        <w:t>Topdesign</w:t>
-      </w:r>
-      <w:proofErr w:type="spellEnd"/>
-      <w:r>
-        <w:rPr>
-          <w:lang w:val="en-US"/>
-        </w:rPr>
+        <w:t>Klassediagrammer</w:t>
+      </w:r>
+    </w:p>
+    <w:p>
+      <w:pPr>
+        <w:pStyle w:val="Overskrift2"/>
+      </w:pPr>
+      <w:proofErr w:type="spellStart"/>
+      <w:r>
+        <w:t>GameEngine</w:t>
+      </w:r>
+      <w:proofErr w:type="spellEnd"/>
+    </w:p>
+    <w:p>
+      <w:proofErr w:type="spellStart"/>
+      <w:r>
+        <w:t>GameEngine</w:t>
+      </w:r>
+      <w:proofErr w:type="spellEnd"/>
+      <w:r>
+        <w:t xml:space="preserve"> spiller en central rolle i produktet, og står for håndtering af </w:t>
+      </w:r>
+      <w:proofErr w:type="spellStart"/>
+      <w:r>
+        <w:t>subjecter</w:t>
+      </w:r>
+      <w:proofErr w:type="spellEnd"/>
+      <w:r>
+        <w:t xml:space="preserve"> og giver brugeren mulighed for at bruge et par basale funktioner på dem, som at flytte dem, tjekke deres status så som liv, eller affyre et skud af, som </w:t>
+      </w:r>
+      <w:proofErr w:type="spellStart"/>
+      <w:r>
+        <w:t>GameEngine</w:t>
+      </w:r>
+      <w:proofErr w:type="spellEnd"/>
+      <w:r>
+        <w:t xml:space="preserve"> også håndtere.  </w:t>
+      </w:r>
+      <w:proofErr w:type="spellStart"/>
+      <w:r>
+        <w:t>GameEngine</w:t>
+      </w:r>
+      <w:proofErr w:type="spellEnd"/>
+      <w:r>
         <w:t xml:space="preserve"> </w:t>
       </w:r>
       <w:proofErr w:type="spellStart"/>
       <w:r>
-        <w:rPr>
-          <w:lang w:val="en-US"/>
-        </w:rPr>
-        <w:t>indepth</w:t>
-      </w:r>
-      <w:proofErr w:type="spellEnd"/>
-      <w:r>
-        <w:rPr>
-          <w:lang w:val="en-US"/>
-        </w:rPr>
-        <w:t xml:space="preserve"> (</w:t>
-      </w:r>
-      <w:proofErr w:type="spellStart"/>
-      <w:r>
-        <w:rPr>
-          <w:lang w:val="en-US"/>
-        </w:rPr>
-        <w:t>guldkorn</w:t>
-      </w:r>
-      <w:proofErr w:type="spellEnd"/>
-      <w:r>
-        <w:rPr>
-          <w:lang w:val="en-US"/>
-        </w:rPr>
+        <w:t>gemmenløber</w:t>
+      </w:r>
+      <w:proofErr w:type="spellEnd"/>
+      <w:r>
+        <w:t xml:space="preserve"> ikke alle </w:t>
+      </w:r>
+      <w:proofErr w:type="spellStart"/>
+      <w:r>
+        <w:t>Subjecter</w:t>
+      </w:r>
+      <w:proofErr w:type="spellEnd"/>
+      <w:r>
+        <w:t xml:space="preserve"> hver gang en metode bliver kaldt. F.eks. hvis der skal flyttes på 16 </w:t>
+      </w:r>
+      <w:proofErr w:type="spellStart"/>
+      <w:r>
+        <w:t>Subjecter</w:t>
+      </w:r>
+      <w:proofErr w:type="spellEnd"/>
+      <w:r>
+        <w:t xml:space="preserve"> før det næste tick, vil de ikke blive opdateret løbende, men først når metoden tick bliver kaldt i </w:t>
+      </w:r>
+      <w:proofErr w:type="spellStart"/>
+      <w:r>
+        <w:t>GameEngine</w:t>
+      </w:r>
+      <w:proofErr w:type="spellEnd"/>
+      <w:r>
+        <w:t xml:space="preserve">, hvor den vil opdatere nye positioner, skyd simulering og check om der er et </w:t>
+      </w:r>
+      <w:proofErr w:type="spellStart"/>
+      <w:r>
+        <w:t>subject</w:t>
+      </w:r>
+      <w:proofErr w:type="spellEnd"/>
+      <w:r>
+        <w:t xml:space="preserve"> der er ramt af et farligt skyd (et skyd med et andet hold nummer end det nummer </w:t>
+      </w:r>
+      <w:proofErr w:type="spellStart"/>
+      <w:r>
+        <w:t>subjectet</w:t>
+      </w:r>
+      <w:proofErr w:type="spellEnd"/>
+      <w:r>
+        <w:t xml:space="preserve"> har.) </w:t>
+      </w:r>
+    </w:p>
+    <w:p>
+      <w:pPr>
+        <w:keepNext/>
+      </w:pPr>
+      <w:r>
+        <w:rPr>
+          <w:noProof/>
+          <w:lang w:eastAsia="da-DK"/>
+        </w:rPr>
+        <w:drawing>
+          <wp:inline distT="0" distB="0" distL="0" distR="0" wp14:anchorId="29C7FF41" wp14:editId="789825D8">
+            <wp:extent cx="6120130" cy="4229735"/>
+            <wp:effectExtent l="0" t="0" r="0" b="0"/>
+            <wp:docPr id="6" name="Billede 6" descr="C:\git\ITAMS\doc\arkitektur\GameEngine.png"/>
+            <wp:cNvGraphicFramePr>
+              <a:graphicFrameLocks xmlns:a="http://schemas.openxmlformats.org/drawingml/2006/main" noChangeAspect="1"/>
+            </wp:cNvGraphicFramePr>
+            <a:graphic xmlns:a="http://schemas.openxmlformats.org/drawingml/2006/main">
+              <a:graphicData uri="http://schemas.openxmlformats.org/drawingml/2006/picture">
+                <pic:pic xmlns:pic="http://schemas.openxmlformats.org/drawingml/2006/picture">
+                  <pic:nvPicPr>
+                    <pic:cNvPr id="0" name="Picture 2" descr="C:\git\ITAMS\doc\arkitektur\GameEngine.png"/>
+                    <pic:cNvPicPr>
+                      <a:picLocks noChangeAspect="1" noChangeArrowheads="1"/>
+                    </pic:cNvPicPr>
+                  </pic:nvPicPr>
+                  <pic:blipFill>
+                    <a:blip r:embed="rId12" cstate="print">
+                      <a:extLst>
+                        <a:ext uri="{28A0092B-C50C-407E-A947-70E740481C1C}">
+                          <a14:useLocalDpi xmlns:a14="http://schemas.microsoft.com/office/drawing/2010/main" val="0"/>
+                        </a:ext>
+                      </a:extLst>
+                    </a:blip>
+                    <a:srcRect/>
+                    <a:stretch>
+                      <a:fillRect/>
+                    </a:stretch>
+                  </pic:blipFill>
+                  <pic:spPr bwMode="auto">
+                    <a:xfrm>
+                      <a:off x="0" y="0"/>
+                      <a:ext cx="6120130" cy="4229735"/>
+                    </a:xfrm>
+                    <a:prstGeom prst="rect">
+                      <a:avLst/>
+                    </a:prstGeom>
+                    <a:noFill/>
+                    <a:ln>
+                      <a:noFill/>
+                    </a:ln>
+                  </pic:spPr>
+                </pic:pic>
+              </a:graphicData>
+            </a:graphic>
+          </wp:inline>
+        </w:drawing>
+      </w:r>
+    </w:p>
+    <w:p>
+      <w:pPr>
+        <w:pStyle w:val="Billedtekst"/>
+      </w:pPr>
+      <w:r>
+        <w:t xml:space="preserve">Figur </w:t>
+      </w:r>
+      <w:r>
+        <w:fldChar w:fldCharType="begin"/>
+      </w:r>
+      <w:r>
+        <w:instrText xml:space="preserve"> SEQ Figur \* ARABIC </w:instrText>
+      </w:r>
+      <w:r>
+        <w:fldChar w:fldCharType="separate"/>
+      </w:r>
+      <w:r>
+        <w:rPr>
+          <w:noProof/>
+        </w:rPr>
+        <w:t>4</w:t>
+      </w:r>
+      <w:r>
+        <w:fldChar w:fldCharType="end"/>
+      </w:r>
+      <w:r>
+        <w:t xml:space="preserve"> -Klassediagram </w:t>
+      </w:r>
+      <w:proofErr w:type="spellStart"/>
+      <w:r>
+        <w:t>GameEngine</w:t>
+      </w:r>
+      <w:proofErr w:type="spellEnd"/>
+      <w:r>
+        <w:t xml:space="preserve">. </w:t>
+      </w:r>
+      <w:r>
+        <w:t>–</w:t>
+      </w:r>
+      <w:r>
+        <w:t xml:space="preserve"> </w:t>
+      </w:r>
+      <w:proofErr w:type="spellStart"/>
+      <w:r>
+        <w:t>GameEngine</w:t>
+      </w:r>
+      <w:proofErr w:type="spellEnd"/>
+      <w:r>
+        <w:t xml:space="preserve"> er den klasse der står for håndtering af </w:t>
+      </w:r>
+      <w:proofErr w:type="spellStart"/>
+      <w:r>
+        <w:t>subject</w:t>
+      </w:r>
+      <w:proofErr w:type="spellEnd"/>
+      <w:r>
+        <w:t xml:space="preserve"> og styre dem udfra de kommandoer der ønskes hvert tick, måde man styre et </w:t>
+      </w:r>
+      <w:proofErr w:type="spellStart"/>
+      <w:r>
+        <w:t>subject</w:t>
+      </w:r>
+      <w:proofErr w:type="spellEnd"/>
+      <w:r>
+        <w:t xml:space="preserve"> på, er via det unikke ID man får returneret når </w:t>
+      </w:r>
+      <w:proofErr w:type="spellStart"/>
+      <w:r>
+        <w:t>spawn</w:t>
+      </w:r>
+      <w:proofErr w:type="spellEnd"/>
+      <w:r>
+        <w:t xml:space="preserve"> metoden bliver brugt. Med </w:t>
+      </w:r>
+      <w:proofErr w:type="spellStart"/>
+      <w:r>
+        <w:t>ID’et</w:t>
+      </w:r>
+      <w:proofErr w:type="spellEnd"/>
+      <w:r>
+        <w:t xml:space="preserve"> kan man flytte </w:t>
+      </w:r>
+      <w:proofErr w:type="spellStart"/>
+      <w:r>
+        <w:t>subjectet</w:t>
+      </w:r>
+      <w:proofErr w:type="spellEnd"/>
+      <w:r>
+        <w:t xml:space="preserve">, udføre handlinger (kun skyd er implementeret) eller tjekke hvor mange liv </w:t>
+      </w:r>
+      <w:proofErr w:type="spellStart"/>
+      <w:r>
+        <w:t>subjectet</w:t>
+      </w:r>
+      <w:proofErr w:type="spellEnd"/>
+      <w:r>
+        <w:t xml:space="preserve"> har eller det dødt. Den måde </w:t>
+      </w:r>
+      <w:proofErr w:type="spellStart"/>
+      <w:r>
+        <w:t>GameEnige</w:t>
+      </w:r>
+      <w:proofErr w:type="spellEnd"/>
+      <w:r>
+        <w:t xml:space="preserve"> </w:t>
+      </w:r>
+      <w:proofErr w:type="spellStart"/>
+      <w:r>
+        <w:t>spawner</w:t>
+      </w:r>
+      <w:proofErr w:type="spellEnd"/>
+      <w:r>
+        <w:t xml:space="preserve"> et nyt </w:t>
+      </w:r>
+      <w:proofErr w:type="spellStart"/>
+      <w:r>
+        <w:t>subject</w:t>
+      </w:r>
+      <w:proofErr w:type="spellEnd"/>
+      <w:r>
+        <w:t xml:space="preserve"> på, er ved at bruge </w:t>
+      </w:r>
+      <w:proofErr w:type="spellStart"/>
+      <w:r>
+        <w:t>SubjectFactory</w:t>
+      </w:r>
+      <w:proofErr w:type="spellEnd"/>
+      <w:r>
+        <w:t xml:space="preserve"> til </w:t>
+      </w:r>
+      <w:proofErr w:type="gramStart"/>
+      <w:r>
+        <w:t>allokere</w:t>
+      </w:r>
+      <w:proofErr w:type="gramEnd"/>
+      <w:r>
+        <w:t xml:space="preserve"> og oprette og initialiser </w:t>
+      </w:r>
+      <w:proofErr w:type="spellStart"/>
+      <w:r>
+        <w:t>GameSubject</w:t>
+      </w:r>
+      <w:proofErr w:type="spellEnd"/>
+      <w:r>
+        <w:t xml:space="preserve"> med metoden ”</w:t>
+      </w:r>
+      <w:proofErr w:type="spellStart"/>
+      <w:r>
+        <w:t>creat</w:t>
+      </w:r>
+      <w:proofErr w:type="spellEnd"/>
+      <w:r>
+        <w:t xml:space="preserve">” hvor den så returner en pointer til </w:t>
+      </w:r>
+      <w:proofErr w:type="spellStart"/>
+      <w:r>
+        <w:t>subjectet</w:t>
+      </w:r>
+      <w:proofErr w:type="spellEnd"/>
+      <w:r>
+        <w:t>, hvis den er løbet tør for hukommelse returner den bare en NULL pointer</w:t>
+      </w:r>
+      <w:r>
+        <w:t xml:space="preserve">, som vil medføre at </w:t>
+      </w:r>
+      <w:proofErr w:type="spellStart"/>
+      <w:r>
+        <w:t>spawn</w:t>
+      </w:r>
+      <w:proofErr w:type="spellEnd"/>
+      <w:r>
+        <w:t xml:space="preserve"> kommandoen vil returner -1</w:t>
+      </w:r>
+      <w:r>
+        <w:t xml:space="preserve">.  </w:t>
+      </w:r>
+      <w:proofErr w:type="spellStart"/>
+      <w:r>
+        <w:t>GameSubject</w:t>
+      </w:r>
+      <w:proofErr w:type="spellEnd"/>
+      <w:r>
+        <w:t xml:space="preserve"> Indeholder en række oplysninger, koordinater (den position den vil have næste tick), ID (</w:t>
+      </w:r>
+      <w:proofErr w:type="gramStart"/>
+      <w:r>
+        <w:t>et unik ID</w:t>
+      </w:r>
+      <w:proofErr w:type="gramEnd"/>
+      <w:r>
+        <w:t xml:space="preserve"> for </w:t>
+      </w:r>
+      <w:proofErr w:type="spellStart"/>
+      <w:r>
+        <w:t>Subjectet</w:t>
+      </w:r>
+      <w:proofErr w:type="spellEnd"/>
+      <w:r>
+        <w:t xml:space="preserve">), </w:t>
+      </w:r>
+      <w:proofErr w:type="spellStart"/>
+      <w:r>
+        <w:t>TeamID</w:t>
+      </w:r>
+      <w:proofErr w:type="spellEnd"/>
+      <w:r>
+        <w:t xml:space="preserve"> (Hold nummer, bruges til at undgå at </w:t>
+      </w:r>
+      <w:proofErr w:type="spellStart"/>
+      <w:r>
+        <w:t>spaceinvaders</w:t>
+      </w:r>
+      <w:proofErr w:type="spellEnd"/>
+      <w:r>
+        <w:t xml:space="preserve"> skyder hinanden), </w:t>
+      </w:r>
+      <w:proofErr w:type="spellStart"/>
+      <w:r>
+        <w:t>killPoints</w:t>
+      </w:r>
+      <w:proofErr w:type="spellEnd"/>
+      <w:r>
+        <w:t xml:space="preserve"> (hvor mange points </w:t>
+      </w:r>
+      <w:r>
+        <w:t xml:space="preserve">man får når et </w:t>
+      </w:r>
+      <w:proofErr w:type="spellStart"/>
+      <w:r>
+        <w:t>subject</w:t>
+      </w:r>
+      <w:proofErr w:type="spellEnd"/>
+      <w:r>
+        <w:t xml:space="preserve"> bliver </w:t>
+      </w:r>
+      <w:proofErr w:type="spellStart"/>
+      <w:r>
+        <w:t>drabt</w:t>
+      </w:r>
+      <w:proofErr w:type="spellEnd"/>
+      <w:r>
+        <w:t>), lives</w:t>
+      </w:r>
+      <w:r>
+        <w:t xml:space="preserve"> (Antallet af liv et </w:t>
+      </w:r>
+      <w:proofErr w:type="spellStart"/>
+      <w:r>
+        <w:t>subject</w:t>
+      </w:r>
+      <w:proofErr w:type="spellEnd"/>
+      <w:r>
         <w:t>)</w:t>
       </w:r>
-      <w:bookmarkEnd w:id="4"/>
-    </w:p>
-    <w:p>
-      <w:pPr>
-        <w:pStyle w:val="Overskrift3"/>
-        <w:rPr>
-          <w:lang w:val="en-US"/>
-        </w:rPr>
-      </w:pPr>
-      <w:bookmarkStart w:id="5" w:name="_Toc476827864"/>
-      <w:r>
-        <w:rPr>
-          <w:lang w:val="en-US"/>
-        </w:rPr>
-        <w:t>EMULATED EEPROM</w:t>
-      </w:r>
-      <w:r>
-        <w:rPr>
-          <w:lang w:val="en-US"/>
-        </w:rPr>
-        <w:t xml:space="preserve"> - Jonathan</w:t>
-      </w:r>
-      <w:bookmarkEnd w:id="5"/>
-    </w:p>
-    <w:p>
-      <w:pPr>
-        <w:pStyle w:val="Overskrift3"/>
-        <w:rPr>
-          <w:lang w:val="en-US"/>
-        </w:rPr>
-      </w:pPr>
-      <w:bookmarkStart w:id="6" w:name="_Toc476827865"/>
-      <w:r>
-        <w:rPr>
-          <w:lang w:val="en-US"/>
-        </w:rPr>
-        <w:t>TICK Controller</w:t>
-      </w:r>
-      <w:r>
-        <w:rPr>
-          <w:lang w:val="en-US"/>
-        </w:rPr>
-        <w:t xml:space="preserve"> – Jonathan</w:t>
-      </w:r>
-      <w:bookmarkEnd w:id="6"/>
-    </w:p>
-    <w:p>
-      <w:pPr>
-        <w:pStyle w:val="Overskrift3"/>
-        <w:rPr>
-          <w:lang w:val="en-US"/>
-        </w:rPr>
-      </w:pPr>
-      <w:bookmarkStart w:id="7" w:name="_Toc476827866"/>
-      <w:r>
-        <w:rPr>
-          <w:lang w:val="en-US"/>
-        </w:rPr>
-        <w:t>Register control - Jonathan</w:t>
-      </w:r>
-      <w:bookmarkEnd w:id="7"/>
-    </w:p>
-    <w:p>
-      <w:pPr>
-        <w:rPr>
-          <w:lang w:val="en-US"/>
-        </w:rPr>
-      </w:pPr>
-      <w:r>
-        <w:rPr>
-          <w:lang w:val="en-US"/>
-        </w:rPr>
+      <w:r>
+        <w:t xml:space="preserve">, </w:t>
+      </w:r>
+      <w:proofErr w:type="spellStart"/>
+      <w:r>
+        <w:t>graph</w:t>
+      </w:r>
+      <w:proofErr w:type="spellEnd"/>
+      <w:r>
+        <w:t xml:space="preserve"> (Er det grafiske </w:t>
+      </w:r>
+      <w:proofErr w:type="spellStart"/>
+      <w:r>
+        <w:t>object</w:t>
+      </w:r>
+      <w:proofErr w:type="spellEnd"/>
+      <w:r>
+        <w:t xml:space="preserve"> der repræsentere </w:t>
+      </w:r>
+      <w:proofErr w:type="spellStart"/>
+      <w:r>
+        <w:t>subjectet</w:t>
+      </w:r>
+      <w:proofErr w:type="spellEnd"/>
+      <w:r>
+        <w:t xml:space="preserve">). </w:t>
+      </w:r>
+      <w:proofErr w:type="spellStart"/>
+      <w:r>
+        <w:t>GFXObject</w:t>
+      </w:r>
+      <w:proofErr w:type="spellEnd"/>
+      <w:r>
+        <w:t xml:space="preserve"> er det grafiske </w:t>
+      </w:r>
+      <w:proofErr w:type="spellStart"/>
+      <w:r>
+        <w:t>object</w:t>
+      </w:r>
+      <w:proofErr w:type="spellEnd"/>
+      <w:r>
+        <w:t xml:space="preserve"> og står for håndtering af det der skal ske på skærmen via TFT driveren. </w:t>
+      </w:r>
+      <w:r>
+        <w:t xml:space="preserve">Det kan f.eks. være hvordan den skal flytte et grafisk </w:t>
+      </w:r>
+      <w:proofErr w:type="spellStart"/>
+      <w:r>
+        <w:t>object</w:t>
+      </w:r>
+      <w:proofErr w:type="spellEnd"/>
+      <w:r>
+        <w:t xml:space="preserve">. </w:t>
+      </w:r>
+    </w:p>
+    <w:p/>
+    <w:p>
+      <w:pPr>
+        <w:rPr>
+          <w:rFonts w:asciiTheme="majorHAnsi" w:eastAsiaTheme="majorEastAsia" w:hAnsiTheme="majorHAnsi" w:cstheme="majorBidi"/>
+          <w:color w:val="2E74B5" w:themeColor="accent1" w:themeShade="BF"/>
+          <w:sz w:val="26"/>
+          <w:szCs w:val="26"/>
+        </w:rPr>
+      </w:pPr>
+      <w:r>
         <w:br w:type="page"/>
       </w:r>
     </w:p>
     <w:p>
       <w:pPr>
         <w:pStyle w:val="Overskrift2"/>
-        <w:rPr>
-          <w:lang w:val="en-US"/>
-        </w:rPr>
-      </w:pPr>
-      <w:bookmarkStart w:id="8" w:name="_Toc476827868"/>
-      <w:proofErr w:type="spellStart"/>
-      <w:r>
-        <w:rPr>
-          <w:lang w:val="en-US"/>
-        </w:rPr>
+      </w:pPr>
+      <w:r>
         <w:lastRenderedPageBreak/>
         <w:t>Sekvensdiagrammer</w:t>
       </w:r>
+      <w:bookmarkEnd w:id="7"/>
+    </w:p>
+    <w:p>
+      <w:pPr>
+        <w:pStyle w:val="Overskrift3"/>
+      </w:pPr>
+      <w:bookmarkStart w:id="8" w:name="_Toc476827869"/>
+      <w:proofErr w:type="spellStart"/>
+      <w:r>
+        <w:t>GameE</w:t>
+      </w:r>
+      <w:r>
+        <w:t>ngine</w:t>
+      </w:r>
+      <w:proofErr w:type="spellEnd"/>
+      <w:r>
+        <w:t xml:space="preserve"> – Jonathan</w:t>
+      </w:r>
       <w:bookmarkEnd w:id="8"/>
-      <w:proofErr w:type="spellEnd"/>
-    </w:p>
+    </w:p>
+    <w:p>
+      <w:bookmarkStart w:id="9" w:name="_Toc476827870"/>
+      <w:bookmarkStart w:id="10" w:name="_GoBack"/>
+      <w:bookmarkEnd w:id="10"/>
+    </w:p>
+    <w:p/>
     <w:p>
       <w:pPr>
         <w:pStyle w:val="Overskrift3"/>
-        <w:rPr>
-          <w:lang w:val="en-US"/>
-        </w:rPr>
-      </w:pPr>
-      <w:bookmarkStart w:id="9" w:name="_Toc476827869"/>
-      <w:r>
-        <w:rPr>
-          <w:lang w:val="en-US"/>
-        </w:rPr>
-        <w:t>Game engine – Jonathan</w:t>
+      </w:pPr>
+      <w:proofErr w:type="spellStart"/>
+      <w:r>
+        <w:t>SubjectFactory</w:t>
+      </w:r>
+      <w:proofErr w:type="spellEnd"/>
+      <w:r>
+        <w:t xml:space="preserve"> – Jonathan</w:t>
       </w:r>
       <w:bookmarkEnd w:id="9"/>
     </w:p>
@@ -268,22 +2846,22 @@
           <w:lang w:val="en-US"/>
         </w:rPr>
       </w:pPr>
-      <w:bookmarkStart w:id="10" w:name="_Toc476827870"/>
-      <w:proofErr w:type="spellStart"/>
-      <w:r>
-        <w:rPr>
-          <w:lang w:val="en-US"/>
-        </w:rPr>
-        <w:t>SubjectFactory</w:t>
-      </w:r>
-      <w:proofErr w:type="spellEnd"/>
-      <w:r>
-        <w:rPr>
-          <w:lang w:val="en-US"/>
-        </w:rPr>
-        <w:t xml:space="preserve"> – Jonathan</w:t>
-      </w:r>
-      <w:bookmarkEnd w:id="10"/>
+      <w:bookmarkStart w:id="11" w:name="_Toc476827871"/>
+      <w:proofErr w:type="spellStart"/>
+      <w:r>
+        <w:t>GameSubject</w:t>
+      </w:r>
+      <w:proofErr w:type="spellEnd"/>
+      <w:r>
+        <w:t xml:space="preserve"> </w:t>
+      </w:r>
+      <w:r>
+        <w:rPr>
+          <w:lang w:val="en-US"/>
+        </w:rPr>
+        <w:t>– Jonathan</w:t>
+      </w:r>
+      <w:bookmarkEnd w:id="11"/>
     </w:p>
     <w:p>
       <w:pPr>
@@ -292,30 +2870,6 @@
           <w:lang w:val="en-US"/>
         </w:rPr>
       </w:pPr>
-      <w:bookmarkStart w:id="11" w:name="_Toc476827871"/>
-      <w:proofErr w:type="spellStart"/>
-      <w:r>
-        <w:rPr>
-          <w:lang w:val="en-US"/>
-        </w:rPr>
-        <w:t>GameSubject</w:t>
-      </w:r>
-      <w:proofErr w:type="spellEnd"/>
-      <w:r>
-        <w:rPr>
-          <w:lang w:val="en-US"/>
-        </w:rPr>
-        <w:t xml:space="preserve"> – Jonathan</w:t>
-      </w:r>
-      <w:bookmarkEnd w:id="11"/>
-    </w:p>
-    <w:p>
-      <w:pPr>
-        <w:pStyle w:val="Overskrift3"/>
-        <w:rPr>
-          <w:lang w:val="en-US"/>
-        </w:rPr>
-      </w:pPr>
       <w:bookmarkStart w:id="12" w:name="_Toc476827872"/>
       <w:r>
         <w:rPr>
@@ -341,9 +2895,6 @@
     <w:p>
       <w:pPr>
         <w:pStyle w:val="Overskrift1"/>
-        <w:rPr>
-          <w:lang w:val="en-US"/>
-        </w:rPr>
       </w:pPr>
       <w:bookmarkStart w:id="13" w:name="_Toc476827878"/>
       <w:r>
@@ -351,102 +2902,74 @@
           <w:lang w:val="en-US"/>
         </w:rPr>
         <w:lastRenderedPageBreak/>
-        <w:t>All test results</w:t>
+        <w:t xml:space="preserve">All </w:t>
+      </w:r>
+      <w:proofErr w:type="spellStart"/>
+      <w:r>
+        <w:rPr>
+          <w:lang w:val="en-US"/>
+        </w:rPr>
+        <w:t>tes</w:t>
+      </w:r>
+      <w:proofErr w:type="spellEnd"/>
+      <w:r>
+        <w:t xml:space="preserve">t </w:t>
+      </w:r>
+      <w:proofErr w:type="spellStart"/>
+      <w:r>
+        <w:t>results</w:t>
       </w:r>
       <w:bookmarkEnd w:id="13"/>
+      <w:proofErr w:type="spellEnd"/>
     </w:p>
     <w:p>
       <w:pPr>
         <w:spacing w:after="0"/>
-        <w:rPr>
-          <w:lang w:val="en-US"/>
-        </w:rPr>
-      </w:pPr>
-      <w:proofErr w:type="spellStart"/>
-      <w:r>
-        <w:rPr>
-          <w:lang w:val="en-US"/>
-        </w:rPr>
-        <w:t>F.eks</w:t>
-      </w:r>
-      <w:proofErr w:type="spellEnd"/>
-      <w:r>
-        <w:rPr>
-          <w:lang w:val="en-US"/>
-        </w:rPr>
-        <w:t xml:space="preserve">. debug ben </w:t>
-      </w:r>
-      <w:proofErr w:type="spellStart"/>
-      <w:r>
-        <w:rPr>
-          <w:lang w:val="en-US"/>
-        </w:rPr>
-        <w:t>til</w:t>
-      </w:r>
-      <w:proofErr w:type="spellEnd"/>
-      <w:r>
-        <w:rPr>
-          <w:lang w:val="en-US"/>
-        </w:rPr>
-        <w:t xml:space="preserve"> touch. </w:t>
+      </w:pPr>
+      <w:r>
+        <w:t xml:space="preserve">F.eks. </w:t>
+      </w:r>
+      <w:proofErr w:type="spellStart"/>
+      <w:r>
+        <w:t>debug</w:t>
+      </w:r>
+      <w:proofErr w:type="spellEnd"/>
+      <w:r>
+        <w:t xml:space="preserve"> ben til touch. </w:t>
       </w:r>
     </w:p>
     <w:p>
       <w:pPr>
         <w:spacing w:after="0"/>
-        <w:rPr>
-          <w:lang w:val="en-US"/>
-        </w:rPr>
-      </w:pPr>
-      <w:proofErr w:type="spellStart"/>
-      <w:r>
-        <w:rPr>
-          <w:lang w:val="en-US"/>
-        </w:rPr>
+      </w:pPr>
+      <w:proofErr w:type="spellStart"/>
+      <w:r>
         <w:t>Analogdiscovery</w:t>
       </w:r>
       <w:proofErr w:type="spellEnd"/>
       <w:r>
-        <w:rPr>
-          <w:lang w:val="en-US"/>
-        </w:rPr>
-        <w:t xml:space="preserve"> dump </w:t>
-      </w:r>
-      <w:proofErr w:type="spellStart"/>
-      <w:r>
-        <w:rPr>
-          <w:lang w:val="en-US"/>
-        </w:rPr>
-        <w:t>af</w:t>
-      </w:r>
-      <w:proofErr w:type="spellEnd"/>
-      <w:r>
-        <w:rPr>
-          <w:lang w:val="en-US"/>
-        </w:rPr>
-        <w:t xml:space="preserve"> analog pins.</w:t>
+        <w:t xml:space="preserve"> dump af analog </w:t>
+      </w:r>
+      <w:proofErr w:type="spellStart"/>
+      <w:r>
+        <w:t>pins</w:t>
+      </w:r>
+      <w:proofErr w:type="spellEnd"/>
+      <w:r>
+        <w:t>.</w:t>
       </w:r>
     </w:p>
     <w:p>
       <w:pPr>
         <w:spacing w:after="0"/>
-        <w:rPr>
-          <w:lang w:val="en-US"/>
-        </w:rPr>
       </w:pPr>
     </w:p>
     <w:p>
       <w:pPr>
         <w:pStyle w:val="Overskrift2"/>
-        <w:rPr>
-          <w:lang w:val="en-US"/>
-        </w:rPr>
       </w:pPr>
       <w:bookmarkStart w:id="14" w:name="_Toc476827879"/>
       <w:r>
-        <w:rPr>
-          <w:lang w:val="en-US"/>
-        </w:rPr>
         <w:t>TFT TEST –Jonathan?</w:t>
       </w:r>
       <w:bookmarkEnd w:id="14"/>
@@ -454,46 +2977,20 @@
     <w:p>
       <w:pPr>
         <w:pStyle w:val="Overskrift2"/>
-        <w:rPr>
-          <w:lang w:val="en-US"/>
-        </w:rPr>
       </w:pPr>
       <w:bookmarkStart w:id="15" w:name="_Toc476827880"/>
       <w:r>
-        <w:rPr>
-          <w:lang w:val="en-US"/>
-        </w:rPr>
         <w:t>TOUCH TEST – Jonathan?</w:t>
       </w:r>
       <w:bookmarkEnd w:id="15"/>
     </w:p>
-    <w:p>
-      <w:pPr>
-        <w:rPr>
-          <w:lang w:val="en-US"/>
-        </w:rPr>
-      </w:pPr>
-    </w:p>
-    <w:p>
-      <w:pPr>
-        <w:rPr>
-          <w:lang w:val="en-US"/>
-        </w:rPr>
-      </w:pPr>
-      <w:r>
-        <w:rPr>
-          <w:lang w:val="en-US"/>
-        </w:rPr>
+    <w:p/>
+    <w:p>
+      <w:r>
         <w:br w:type="page"/>
       </w:r>
     </w:p>
-    <w:p>
-      <w:pPr>
-        <w:rPr>
-          <w:lang w:val="en-US"/>
-        </w:rPr>
-      </w:pPr>
-    </w:p>
+    <w:p/>
     <w:sectPr>
       <w:pgSz w:w="11906" w:h="16838"/>
       <w:pgMar w:top="1701" w:right="1134" w:bottom="1701" w:left="1134" w:header="708" w:footer="708" w:gutter="0"/>
@@ -502,6 +2999,222 @@
     </w:sectPr>
   </w:body>
 </w:document>
+</file>
+
+<file path=word/endnotes.xml><?xml version="1.0" encoding="utf-8"?>
+<w:endnotes xmlns:wpc="http://schemas.microsoft.com/office/word/2010/wordprocessingCanvas" xmlns:cx="http://schemas.microsoft.com/office/drawing/2014/chartex" xmlns:cx1="http://schemas.microsoft.com/office/drawing/2015/9/8/chartex" xmlns:cx2="http://schemas.microsoft.com/office/drawing/2015/10/21/chartex" xmlns:mc="http://schemas.openxmlformats.org/markup-compatibility/2006" xmlns:o="urn:schemas-microsoft-com:office:office" xmlns:r="http://schemas.openxmlformats.org/officeDocument/2006/relationships" xmlns:m="http://schemas.openxmlformats.org/officeDocument/2006/math" xmlns:v="urn:schemas-microsoft-com:vml" xmlns:wp14="http://schemas.microsoft.com/office/word/2010/wordprocessingDrawing" xmlns:wp="http://schemas.openxmlformats.org/drawingml/2006/wordprocessingDrawing" xmlns:w10="urn:schemas-microsoft-com:office:word" xmlns:w="http://schemas.openxmlformats.org/wordprocessingml/2006/main" xmlns:w14="http://schemas.microsoft.com/office/word/2010/wordml" xmlns:w15="http://schemas.microsoft.com/office/word/2012/wordml" xmlns:w16se="http://schemas.microsoft.com/office/word/2015/wordml/symex" xmlns:wpg="http://schemas.microsoft.com/office/word/2010/wordprocessingGroup" xmlns:wpi="http://schemas.microsoft.com/office/word/2010/wordprocessingInk" xmlns:wne="http://schemas.microsoft.com/office/word/2006/wordml" xmlns:wps="http://schemas.microsoft.com/office/word/2010/wordprocessingShape" mc:Ignorable="w14 w15 w16se wp14">
+  <w:endnote w:type="separator" w:id="-1">
+    <w:p>
+      <w:pPr>
+        <w:spacing w:after="0" w:line="240" w:lineRule="auto"/>
+      </w:pPr>
+      <w:r>
+        <w:separator/>
+      </w:r>
+    </w:p>
+  </w:endnote>
+  <w:endnote w:type="continuationSeparator" w:id="0">
+    <w:p>
+      <w:pPr>
+        <w:spacing w:after="0" w:line="240" w:lineRule="auto"/>
+      </w:pPr>
+      <w:r>
+        <w:continuationSeparator/>
+      </w:r>
+    </w:p>
+  </w:endnote>
+</w:endnotes>
+</file>
+
+<file path=word/footnotes.xml><?xml version="1.0" encoding="utf-8"?>
+<w:footnotes xmlns:wpc="http://schemas.microsoft.com/office/word/2010/wordprocessingCanvas" xmlns:cx="http://schemas.microsoft.com/office/drawing/2014/chartex" xmlns:cx1="http://schemas.microsoft.com/office/drawing/2015/9/8/chartex" xmlns:cx2="http://schemas.microsoft.com/office/drawing/2015/10/21/chartex" xmlns:mc="http://schemas.openxmlformats.org/markup-compatibility/2006" xmlns:o="urn:schemas-microsoft-com:office:office" xmlns:r="http://schemas.openxmlformats.org/officeDocument/2006/relationships" xmlns:m="http://schemas.openxmlformats.org/officeDocument/2006/math" xmlns:v="urn:schemas-microsoft-com:vml" xmlns:wp14="http://schemas.microsoft.com/office/word/2010/wordprocessingDrawing" xmlns:wp="http://schemas.openxmlformats.org/drawingml/2006/wordprocessingDrawing" xmlns:w10="urn:schemas-microsoft-com:office:word" xmlns:w="http://schemas.openxmlformats.org/wordprocessingml/2006/main" xmlns:w14="http://schemas.microsoft.com/office/word/2010/wordml" xmlns:w15="http://schemas.microsoft.com/office/word/2012/wordml" xmlns:w16se="http://schemas.microsoft.com/office/word/2015/wordml/symex" xmlns:wpg="http://schemas.microsoft.com/office/word/2010/wordprocessingGroup" xmlns:wpi="http://schemas.microsoft.com/office/word/2010/wordprocessingInk" xmlns:wne="http://schemas.microsoft.com/office/word/2006/wordml" xmlns:wps="http://schemas.microsoft.com/office/word/2010/wordprocessingShape" mc:Ignorable="w14 w15 w16se wp14">
+  <w:footnote w:type="separator" w:id="-1">
+    <w:p>
+      <w:pPr>
+        <w:spacing w:after="0" w:line="240" w:lineRule="auto"/>
+      </w:pPr>
+      <w:r>
+        <w:separator/>
+      </w:r>
+    </w:p>
+  </w:footnote>
+  <w:footnote w:type="continuationSeparator" w:id="0">
+    <w:p>
+      <w:pPr>
+        <w:spacing w:after="0" w:line="240" w:lineRule="auto"/>
+      </w:pPr>
+      <w:r>
+        <w:continuationSeparator/>
+      </w:r>
+    </w:p>
+  </w:footnote>
+  <w:footnote w:id="1">
+    <w:p>
+      <w:pPr>
+        <w:pStyle w:val="Fodnotetekst"/>
+      </w:pPr>
+      <w:r>
+        <w:rPr>
+          <w:rStyle w:val="Fodnotehenvisning"/>
+        </w:rPr>
+        <w:footnoteRef/>
+      </w:r>
+      <w:r>
+        <w:t xml:space="preserve"> </w:t>
+      </w:r>
+      <w:hyperlink r:id="rId1" w:history="1">
+        <w:r>
+          <w:rPr>
+            <w:rStyle w:val="Hyperlink"/>
+          </w:rPr>
+          <w:t>http://minecraft.gamepedia.com/Tick</w:t>
+        </w:r>
+      </w:hyperlink>
+      <w:r>
+        <w:t xml:space="preserve"> (Det eneste sted som havde en fin beskrivelse af hvad et tick var.)</w:t>
+      </w:r>
+    </w:p>
+  </w:footnote>
+  <w:footnote w:id="2">
+    <w:p>
+      <w:pPr>
+        <w:pStyle w:val="Fodnotetekst"/>
+        <w:rPr>
+          <w:lang w:val="en-US"/>
+        </w:rPr>
+      </w:pPr>
+      <w:r>
+        <w:rPr>
+          <w:rStyle w:val="Fodnotehenvisning"/>
+        </w:rPr>
+        <w:footnoteRef/>
+      </w:r>
+      <w:r>
+        <w:rPr>
+          <w:lang w:val="en-US"/>
+        </w:rPr>
+        <w:t xml:space="preserve"> Universal Digital </w:t>
+      </w:r>
+      <w:proofErr w:type="gramStart"/>
+      <w:r>
+        <w:rPr>
+          <w:lang w:val="en-US"/>
+        </w:rPr>
+        <w:t>Block :</w:t>
+      </w:r>
+      <w:proofErr w:type="gramEnd"/>
+      <w:r>
+        <w:rPr>
+          <w:lang w:val="en-US"/>
+        </w:rPr>
+        <w:t xml:space="preserve"> </w:t>
+      </w:r>
+      <w:hyperlink r:id="rId2" w:history="1">
+        <w:r>
+          <w:rPr>
+            <w:rStyle w:val="Hyperlink"/>
+            <w:lang w:val="en-US"/>
+          </w:rPr>
+          <w:t>http://www.cypress.com/video-library/PSoC/intro-udb-components-psoc</w:t>
+        </w:r>
+        <w:r>
+          <w:rPr>
+            <w:rStyle w:val="Hyperlink"/>
+            <w:lang w:val="en-US"/>
+          </w:rPr>
+          <w:t>-</w:t>
+        </w:r>
+        <w:r>
+          <w:rPr>
+            <w:rStyle w:val="Hyperlink"/>
+            <w:lang w:val="en-US"/>
+          </w:rPr>
+          <w:t>5lp/386161</w:t>
+        </w:r>
+      </w:hyperlink>
+      <w:r>
+        <w:rPr>
+          <w:lang w:val="en-US"/>
+        </w:rPr>
+        <w:t xml:space="preserve"> </w:t>
+      </w:r>
+    </w:p>
+  </w:footnote>
+  <w:footnote w:id="3">
+    <w:p>
+      <w:pPr>
+        <w:pStyle w:val="Fodnotetekst"/>
+        <w:rPr>
+          <w:lang w:val="en-US"/>
+        </w:rPr>
+      </w:pPr>
+      <w:r>
+        <w:rPr>
+          <w:rStyle w:val="Fodnotehenvisning"/>
+        </w:rPr>
+        <w:footnoteRef/>
+      </w:r>
+      <w:r>
+        <w:rPr>
+          <w:lang w:val="en-US"/>
+        </w:rPr>
+        <w:t xml:space="preserve"> Terminal Count: </w:t>
+      </w:r>
+      <w:hyperlink r:id="rId3" w:history="1">
+        <w:r>
+          <w:rPr>
+            <w:rStyle w:val="Hyperlink"/>
+            <w:lang w:val="en-US"/>
+          </w:rPr>
+          <w:t>http://www.cypress.com/documentation/component-datasheets/timer</w:t>
+        </w:r>
+      </w:hyperlink>
+      <w:r>
+        <w:rPr>
+          <w:lang w:val="en-US"/>
+        </w:rPr>
+        <w:t xml:space="preserve"> </w:t>
+      </w:r>
+    </w:p>
+  </w:footnote>
+  <w:footnote w:id="4">
+    <w:p>
+      <w:pPr>
+        <w:pStyle w:val="Fodnotetekst"/>
+        <w:rPr>
+          <w:lang w:val="en-US"/>
+        </w:rPr>
+      </w:pPr>
+      <w:r>
+        <w:rPr>
+          <w:rStyle w:val="Fodnotehenvisning"/>
+        </w:rPr>
+        <w:footnoteRef/>
+      </w:r>
+      <w:r>
+        <w:rPr>
+          <w:lang w:val="en-US"/>
+        </w:rPr>
+        <w:t xml:space="preserve"> </w:t>
+      </w:r>
+      <w:hyperlink r:id="rId4" w:history="1">
+        <w:r>
+          <w:rPr>
+            <w:rStyle w:val="Hyperlink"/>
+            <w:lang w:val="en-US"/>
+          </w:rPr>
+          <w:t>http://www.cypress.com/documentation/development-kitsboards/cy8ckit-042-psoc-4-pioneer-kit</w:t>
+        </w:r>
+      </w:hyperlink>
+      <w:r>
+        <w:rPr>
+          <w:lang w:val="en-US"/>
+        </w:rPr>
+        <w:t xml:space="preserve"> </w:t>
+      </w:r>
+    </w:p>
+  </w:footnote>
+</w:footnotes>
 </file>
 
 <file path=word/numbering.xml><?xml version="1.0" encoding="utf-8"?>
@@ -784,6 +3497,7 @@
     <w:lsdException w:name="HTML Sample" w:semiHidden="1" w:unhideWhenUsed="1"/>
     <w:lsdException w:name="HTML Typewriter" w:semiHidden="1" w:unhideWhenUsed="1"/>
     <w:lsdException w:name="HTML Variable" w:semiHidden="1" w:unhideWhenUsed="1"/>
+    <w:lsdException w:name="Normal Table" w:semiHidden="1" w:unhideWhenUsed="1"/>
     <w:lsdException w:name="annotation subject" w:semiHidden="1" w:unhideWhenUsed="1"/>
     <w:lsdException w:name="No List" w:semiHidden="1" w:unhideWhenUsed="1"/>
     <w:lsdException w:name="Outline List 1" w:semiHidden="1" w:unhideWhenUsed="1"/>
@@ -830,8 +3544,10 @@
     <w:lsdException w:name="Table Subtle 2" w:semiHidden="1" w:unhideWhenUsed="1"/>
     <w:lsdException w:name="Table Web 1" w:semiHidden="1" w:unhideWhenUsed="1"/>
     <w:lsdException w:name="Table Web 2" w:semiHidden="1" w:unhideWhenUsed="1"/>
+    <w:lsdException w:name="Table Web 3" w:semiHidden="1" w:unhideWhenUsed="1"/>
     <w:lsdException w:name="Balloon Text" w:semiHidden="1" w:unhideWhenUsed="1"/>
     <w:lsdException w:name="Table Grid" w:uiPriority="39"/>
+    <w:lsdException w:name="Table Theme" w:semiHidden="1" w:unhideWhenUsed="1"/>
     <w:lsdException w:name="Placeholder Text" w:semiHidden="1"/>
     <w:lsdException w:name="No Spacing" w:uiPriority="1" w:qFormat="1"/>
     <w:lsdException w:name="Light Shading" w:uiPriority="60"/>
@@ -1184,6 +3900,87 @@
       <w:szCs w:val="24"/>
     </w:rPr>
   </w:style>
+  <w:style w:type="paragraph" w:styleId="Billedtekst">
+    <w:name w:val="caption"/>
+    <w:basedOn w:val="Normal"/>
+    <w:next w:val="Normal"/>
+    <w:uiPriority w:val="35"/>
+    <w:unhideWhenUsed/>
+    <w:qFormat/>
+    <w:rsid w:val="00695DB3"/>
+    <w:pPr>
+      <w:spacing w:after="200" w:line="240" w:lineRule="auto"/>
+    </w:pPr>
+    <w:rPr>
+      <w:i/>
+      <w:iCs/>
+      <w:color w:val="44546A" w:themeColor="text2"/>
+      <w:sz w:val="18"/>
+      <w:szCs w:val="18"/>
+    </w:rPr>
+  </w:style>
+  <w:style w:type="paragraph" w:styleId="Fodnotetekst">
+    <w:name w:val="footnote text"/>
+    <w:basedOn w:val="Normal"/>
+    <w:link w:val="FodnotetekstTegn"/>
+    <w:uiPriority w:val="99"/>
+    <w:semiHidden/>
+    <w:unhideWhenUsed/>
+    <w:rsid w:val="00DC487F"/>
+    <w:pPr>
+      <w:spacing w:after="0" w:line="240" w:lineRule="auto"/>
+    </w:pPr>
+    <w:rPr>
+      <w:sz w:val="20"/>
+      <w:szCs w:val="20"/>
+    </w:rPr>
+  </w:style>
+  <w:style w:type="character" w:customStyle="1" w:styleId="FodnotetekstTegn">
+    <w:name w:val="Fodnotetekst Tegn"/>
+    <w:basedOn w:val="Standardskrifttypeiafsnit"/>
+    <w:link w:val="Fodnotetekst"/>
+    <w:uiPriority w:val="99"/>
+    <w:semiHidden/>
+    <w:rsid w:val="00DC487F"/>
+    <w:rPr>
+      <w:sz w:val="20"/>
+      <w:szCs w:val="20"/>
+    </w:rPr>
+  </w:style>
+  <w:style w:type="character" w:styleId="Fodnotehenvisning">
+    <w:name w:val="footnote reference"/>
+    <w:basedOn w:val="Standardskrifttypeiafsnit"/>
+    <w:uiPriority w:val="99"/>
+    <w:semiHidden/>
+    <w:unhideWhenUsed/>
+    <w:rsid w:val="00DC487F"/>
+    <w:rPr>
+      <w:vertAlign w:val="superscript"/>
+    </w:rPr>
+  </w:style>
+  <w:style w:type="character" w:styleId="Hyperlink">
+    <w:name w:val="Hyperlink"/>
+    <w:basedOn w:val="Standardskrifttypeiafsnit"/>
+    <w:uiPriority w:val="99"/>
+    <w:unhideWhenUsed/>
+    <w:rsid w:val="00DC487F"/>
+    <w:rPr>
+      <w:color w:val="0563C1" w:themeColor="hyperlink"/>
+      <w:u w:val="single"/>
+    </w:rPr>
+  </w:style>
+  <w:style w:type="character" w:styleId="BesgtLink">
+    <w:name w:val="FollowedHyperlink"/>
+    <w:basedOn w:val="Standardskrifttypeiafsnit"/>
+    <w:uiPriority w:val="99"/>
+    <w:semiHidden/>
+    <w:unhideWhenUsed/>
+    <w:rsid w:val="00BF6DF1"/>
+    <w:rPr>
+      <w:color w:val="954F72" w:themeColor="followedHyperlink"/>
+      <w:u w:val="single"/>
+    </w:rPr>
+  </w:style>
 </w:styles>
 </file>
 
@@ -1446,4 +4243,16 @@
     </a:ext>
   </a:extLst>
 </a:theme>
+</file>
+
+<file path=customXml/item1.xml><?xml version="1.0" encoding="utf-8"?>
+<b:Sources xmlns:b="http://schemas.openxmlformats.org/officeDocument/2006/bibliography" xmlns="http://schemas.openxmlformats.org/officeDocument/2006/bibliography" SelectedStyle="\APASixthEditionOfficeOnline.xsl" StyleName="APA" Version="6"/>
+</file>
+
+<file path=customXml/itemProps1.xml><?xml version="1.0" encoding="utf-8"?>
+<ds:datastoreItem xmlns:ds="http://schemas.openxmlformats.org/officeDocument/2006/customXml" ds:itemID="{32690634-AD81-48A2-B06E-F77E847CBF2E}">
+  <ds:schemaRefs>
+    <ds:schemaRef ds:uri="http://schemas.openxmlformats.org/officeDocument/2006/bibliography"/>
+  </ds:schemaRefs>
+</ds:datastoreItem>
 </file>
</xml_diff>

<commit_message>
doc Test, rename projekt
</commit_message>
<xml_diff>
--- a/doc/Jonathan-projekt.docx
+++ b/doc/Jonathan-projekt.docx
@@ -125,24 +125,14 @@
       <w:r>
         <w:t xml:space="preserve">Figur </w:t>
       </w:r>
-      <w:r>
-        <w:fldChar w:fldCharType="begin"/>
-      </w:r>
-      <w:r>
-        <w:instrText xml:space="preserve"> SEQ Figur \* ARABIC </w:instrText>
-      </w:r>
-      <w:r>
-        <w:fldChar w:fldCharType="separate"/>
-      </w:r>
-      <w:r>
-        <w:rPr>
-          <w:noProof/>
-        </w:rPr>
-        <w:t>1</w:t>
-      </w:r>
-      <w:r>
-        <w:fldChar w:fldCharType="end"/>
-      </w:r>
+      <w:fldSimple w:instr=" SEQ Figur \* ARABIC ">
+        <w:r>
+          <w:rPr>
+            <w:noProof/>
+          </w:rPr>
+          <w:t>1</w:t>
+        </w:r>
+      </w:fldSimple>
       <w:r>
         <w:t xml:space="preserve"> - </w:t>
       </w:r>
@@ -437,24 +427,14 @@
       <w:r>
         <w:t xml:space="preserve">Figur </w:t>
       </w:r>
-      <w:r>
-        <w:fldChar w:fldCharType="begin"/>
-      </w:r>
-      <w:r>
-        <w:instrText xml:space="preserve"> SEQ Figur \* ARABIC </w:instrText>
-      </w:r>
-      <w:r>
-        <w:fldChar w:fldCharType="separate"/>
-      </w:r>
-      <w:r>
-        <w:rPr>
-          <w:noProof/>
-        </w:rPr>
-        <w:t>2</w:t>
-      </w:r>
-      <w:r>
-        <w:fldChar w:fldCharType="end"/>
-      </w:r>
+      <w:fldSimple w:instr=" SEQ Figur \* ARABIC ">
+        <w:r>
+          <w:rPr>
+            <w:noProof/>
+          </w:rPr>
+          <w:t>2</w:t>
+        </w:r>
+      </w:fldSimple>
       <w:r>
         <w:t xml:space="preserve"> - </w:t>
       </w:r>
@@ -696,10 +676,7 @@
         <w:t>hukommelse</w:t>
       </w:r>
       <w:r>
-        <w:t>, til at gemme High</w:t>
-      </w:r>
-      <w:r>
-        <w:t xml:space="preserve"> score</w:t>
+        <w:t>, til at gemme High score</w:t>
       </w:r>
       <w:r>
         <w:t>. Dog var der den ulempe at PSoC4 ikke har</w:t>
@@ -1533,24 +1510,14 @@
       <w:r>
         <w:t xml:space="preserve">Figur </w:t>
       </w:r>
-      <w:r>
-        <w:fldChar w:fldCharType="begin"/>
-      </w:r>
-      <w:r>
-        <w:instrText xml:space="preserve"> SEQ Figur \* ARABIC </w:instrText>
-      </w:r>
-      <w:r>
-        <w:fldChar w:fldCharType="separate"/>
-      </w:r>
-      <w:r>
-        <w:rPr>
-          <w:noProof/>
-        </w:rPr>
-        <w:t>3</w:t>
-      </w:r>
-      <w:r>
-        <w:fldChar w:fldCharType="end"/>
-      </w:r>
+      <w:fldSimple w:instr=" SEQ Figur \* ARABIC ">
+        <w:r>
+          <w:rPr>
+            <w:noProof/>
+          </w:rPr>
+          <w:t>3</w:t>
+        </w:r>
+      </w:fldSimple>
       <w:r>
         <w:t xml:space="preserve"> - Cypress EMULATED EEPROM, som tilføjer et API til at kunne sikret tilskrive til FLASH området hvor Koden ligger.</w:t>
       </w:r>
@@ -1948,24 +1915,14 @@
       <w:r>
         <w:t xml:space="preserve">Figur </w:t>
       </w:r>
-      <w:r>
-        <w:fldChar w:fldCharType="begin"/>
-      </w:r>
-      <w:r>
-        <w:instrText xml:space="preserve"> SEQ Figur \* ARABIC </w:instrText>
-      </w:r>
-      <w:r>
-        <w:fldChar w:fldCharType="separate"/>
-      </w:r>
-      <w:r>
-        <w:rPr>
-          <w:noProof/>
-        </w:rPr>
-        <w:t>4</w:t>
-      </w:r>
-      <w:r>
-        <w:fldChar w:fldCharType="end"/>
-      </w:r>
+      <w:fldSimple w:instr=" SEQ Figur \* ARABIC ">
+        <w:r>
+          <w:rPr>
+            <w:noProof/>
+          </w:rPr>
+          <w:t>4</w:t>
+        </w:r>
+      </w:fldSimple>
       <w:r>
         <w:t xml:space="preserve"> – Hardware opsætning af TICK k</w:t>
       </w:r>
@@ -2385,10 +2342,7 @@
       </w:r>
       <w:proofErr w:type="spellStart"/>
       <w:r>
-        <w:t>i</w:t>
-      </w:r>
-      <w:r>
-        <w:t>mplementation</w:t>
+        <w:t>implementation</w:t>
       </w:r>
       <w:proofErr w:type="spellEnd"/>
       <w:r>
@@ -3008,24 +2962,14 @@
       <w:r>
         <w:t xml:space="preserve">Figur </w:t>
       </w:r>
-      <w:r>
-        <w:fldChar w:fldCharType="begin"/>
-      </w:r>
-      <w:r>
-        <w:instrText xml:space="preserve"> SEQ Figur \* ARABIC </w:instrText>
-      </w:r>
-      <w:r>
-        <w:fldChar w:fldCharType="separate"/>
-      </w:r>
-      <w:r>
-        <w:rPr>
-          <w:noProof/>
-        </w:rPr>
-        <w:t>5</w:t>
-      </w:r>
-      <w:r>
-        <w:fldChar w:fldCharType="end"/>
-      </w:r>
+      <w:fldSimple w:instr=" SEQ Figur \* ARABIC ">
+        <w:r>
+          <w:rPr>
+            <w:noProof/>
+          </w:rPr>
+          <w:t>5</w:t>
+        </w:r>
+      </w:fldSimple>
       <w:r>
         <w:t xml:space="preserve"> –</w:t>
       </w:r>
@@ -3437,24 +3381,14 @@
       <w:r>
         <w:t xml:space="preserve">Figur </w:t>
       </w:r>
-      <w:r>
-        <w:fldChar w:fldCharType="begin"/>
-      </w:r>
-      <w:r>
-        <w:instrText xml:space="preserve"> SEQ Figur \* ARABIC </w:instrText>
-      </w:r>
-      <w:r>
-        <w:fldChar w:fldCharType="separate"/>
-      </w:r>
-      <w:r>
-        <w:rPr>
-          <w:noProof/>
-        </w:rPr>
-        <w:t>6</w:t>
-      </w:r>
-      <w:r>
-        <w:fldChar w:fldCharType="end"/>
-      </w:r>
+      <w:fldSimple w:instr=" SEQ Figur \* ARABIC ">
+        <w:r>
+          <w:rPr>
+            <w:noProof/>
+          </w:rPr>
+          <w:t>6</w:t>
+        </w:r>
+      </w:fldSimple>
       <w:r>
         <w:t xml:space="preserve"> -Klassediagram </w:t>
       </w:r>
@@ -3918,24 +3852,14 @@
       <w:r>
         <w:t xml:space="preserve">Figur </w:t>
       </w:r>
-      <w:r>
-        <w:fldChar w:fldCharType="begin"/>
-      </w:r>
-      <w:r>
-        <w:instrText xml:space="preserve"> SEQ Figur \* ARABIC </w:instrText>
-      </w:r>
-      <w:r>
-        <w:fldChar w:fldCharType="separate"/>
-      </w:r>
-      <w:r>
-        <w:rPr>
-          <w:noProof/>
-        </w:rPr>
-        <w:t>7</w:t>
-      </w:r>
-      <w:r>
-        <w:fldChar w:fldCharType="end"/>
-      </w:r>
+      <w:fldSimple w:instr=" SEQ Figur \* ARABIC ">
+        <w:r>
+          <w:rPr>
+            <w:noProof/>
+          </w:rPr>
+          <w:t>7</w:t>
+        </w:r>
+      </w:fldSimple>
       <w:r>
         <w:t xml:space="preserve">- </w:t>
       </w:r>
@@ -4366,12 +4290,14 @@
       <w:r>
         <w:br w:type="page"/>
       </w:r>
+      <w:bookmarkStart w:id="10" w:name="_GoBack"/>
+      <w:bookmarkEnd w:id="10"/>
     </w:p>
     <w:p>
       <w:pPr>
         <w:pStyle w:val="Overskrift1"/>
       </w:pPr>
-      <w:bookmarkStart w:id="10" w:name="_Toc476827878"/>
+      <w:bookmarkStart w:id="11" w:name="_Toc476827878"/>
       <w:r>
         <w:lastRenderedPageBreak/>
         <w:t xml:space="preserve">All test </w:t>
@@ -4380,7 +4306,7 @@
       <w:r>
         <w:t>results</w:t>
       </w:r>
-      <w:bookmarkEnd w:id="10"/>
+      <w:bookmarkEnd w:id="11"/>
       <w:proofErr w:type="spellEnd"/>
     </w:p>
     <w:p>
@@ -4429,15 +4355,50 @@
       <w:pPr>
         <w:pStyle w:val="Overskrift2"/>
       </w:pPr>
-      <w:bookmarkStart w:id="11" w:name="_Toc476827879"/>
+      <w:bookmarkStart w:id="12" w:name="_Toc476827879"/>
       <w:r>
         <w:t>TFT TEST –Jonathan?</w:t>
       </w:r>
-      <w:bookmarkStart w:id="12" w:name="_GoBack"/>
-      <w:bookmarkEnd w:id="11"/>
       <w:bookmarkEnd w:id="12"/>
     </w:p>
     <w:p>
+      <w:r>
+        <w:t>Starten af projektet var der en del problemer med at få TFT displayet op og køre. Som hjælp til at isolere fejlen,</w:t>
+      </w:r>
+      <w:r>
+        <w:t xml:space="preserve"> brugte vi en Arduino </w:t>
+      </w:r>
+      <w:proofErr w:type="spellStart"/>
+      <w:r>
+        <w:t>uno</w:t>
+      </w:r>
+      <w:proofErr w:type="spellEnd"/>
+      <w:r>
+        <w:t>, hvor</w:t>
+      </w:r>
+      <w:r>
+        <w:t xml:space="preserve"> et li</w:t>
+      </w:r>
+      <w:r>
+        <w:t>lle test program er lagt op</w:t>
+      </w:r>
+      <w:r>
+        <w:t>, der bare aflæse status register</w:t>
+      </w:r>
+      <w:r>
+        <w:t xml:space="preserve"> på TFT Displayet</w:t>
+      </w:r>
+      <w:r>
+        <w:rPr>
+          <w:rStyle w:val="Fodnotehenvisning"/>
+        </w:rPr>
+        <w:footnoteReference w:id="5"/>
+      </w:r>
+      <w:r>
+        <w:t>. Udfra resultat fra aflæsningen kunne det hurtigt bekræfte at der var noget galt med TFT Displayet, og efter en udskiftning begyndte der at komme liv i TFT Displayet.</w:t>
+      </w:r>
+    </w:p>
+    <w:p>
       <w:pPr>
         <w:pStyle w:val="Overskrift2"/>
       </w:pPr>
@@ -4446,6 +4407,299 @@
         <w:t>TOUCH TEST – Jonathan?</w:t>
       </w:r>
       <w:bookmarkEnd w:id="13"/>
+    </w:p>
+    <w:p>
+      <w:r>
+        <w:t>Touch på TFT Displayet var en del udokume</w:t>
+      </w:r>
+      <w:r>
+        <w:t>nteret og på grund af dette har vi haft udført en række målinger på Touch delen.</w:t>
+      </w:r>
+    </w:p>
+    <w:tbl>
+      <w:tblPr>
+        <w:tblStyle w:val="Tabel-Gitter"/>
+        <w:tblW w:w="0" w:type="auto"/>
+        <w:tblLook w:val="04A0" w:firstRow="1" w:lastRow="0" w:firstColumn="1" w:lastColumn="0" w:noHBand="0" w:noVBand="1"/>
+      </w:tblPr>
+      <w:tblGrid>
+        <w:gridCol w:w="3773"/>
+        <w:gridCol w:w="5855"/>
+      </w:tblGrid>
+      <w:tr>
+        <w:tc>
+          <w:tcPr>
+            <w:tcW w:w="4814" w:type="dxa"/>
+          </w:tcPr>
+          <w:p>
+            <w:r>
+              <w:rPr>
+                <w:noProof/>
+                <w:lang w:eastAsia="da-DK"/>
+              </w:rPr>
+              <w:drawing>
+                <wp:inline distT="0" distB="0" distL="0" distR="0" wp14:anchorId="52E1B71B" wp14:editId="383A6957">
+                  <wp:extent cx="2338705" cy="3586459"/>
+                  <wp:effectExtent l="0" t="0" r="4445" b="0"/>
+                  <wp:docPr id="7" name="Billede 7" descr="C:\git\ITAMS\doc\bilag\DSC_0486.JPG"/>
+                  <wp:cNvGraphicFramePr>
+                    <a:graphicFrameLocks xmlns:a="http://schemas.openxmlformats.org/drawingml/2006/main" noChangeAspect="1"/>
+                  </wp:cNvGraphicFramePr>
+                  <a:graphic xmlns:a="http://schemas.openxmlformats.org/drawingml/2006/main">
+                    <a:graphicData uri="http://schemas.openxmlformats.org/drawingml/2006/picture">
+                      <pic:pic xmlns:pic="http://schemas.openxmlformats.org/drawingml/2006/picture">
+                        <pic:nvPicPr>
+                          <pic:cNvPr id="0" name="Picture 1" descr="C:\git\ITAMS\doc\bilag\DSC_0486.JPG"/>
+                          <pic:cNvPicPr>
+                            <a:picLocks noChangeAspect="1" noChangeArrowheads="1"/>
+                          </pic:cNvPicPr>
+                        </pic:nvPicPr>
+                        <pic:blipFill rotWithShape="1">
+                          <a:blip r:embed="rId16" cstate="print">
+                            <a:extLst>
+                              <a:ext uri="{28A0092B-C50C-407E-A947-70E740481C1C}">
+                                <a14:useLocalDpi xmlns:a14="http://schemas.microsoft.com/office/drawing/2010/main" val="0"/>
+                              </a:ext>
+                            </a:extLst>
+                          </a:blip>
+                          <a:srcRect l="32194" t="7156" r="22400"/>
+                          <a:stretch/>
+                        </pic:blipFill>
+                        <pic:spPr bwMode="auto">
+                          <a:xfrm>
+                            <a:off x="0" y="0"/>
+                            <a:ext cx="2339911" cy="3588308"/>
+                          </a:xfrm>
+                          <a:prstGeom prst="rect">
+                            <a:avLst/>
+                          </a:prstGeom>
+                          <a:noFill/>
+                          <a:ln>
+                            <a:noFill/>
+                          </a:ln>
+                          <a:extLst>
+                            <a:ext uri="{53640926-AAD7-44D8-BBD7-CCE9431645EC}">
+                              <a14:shadowObscured xmlns:a14="http://schemas.microsoft.com/office/drawing/2010/main"/>
+                            </a:ext>
+                          </a:extLst>
+                        </pic:spPr>
+                      </pic:pic>
+                    </a:graphicData>
+                  </a:graphic>
+                </wp:inline>
+              </w:drawing>
+            </w:r>
+          </w:p>
+        </w:tc>
+        <w:tc>
+          <w:tcPr>
+            <w:tcW w:w="4814" w:type="dxa"/>
+          </w:tcPr>
+          <w:p>
+            <w:r>
+              <w:rPr>
+                <w:noProof/>
+                <w:lang w:eastAsia="da-DK"/>
+              </w:rPr>
+              <w:drawing>
+                <wp:inline distT="0" distB="0" distL="0" distR="0" wp14:anchorId="492EDC53" wp14:editId="25C73B17">
+                  <wp:extent cx="3715156" cy="2785730"/>
+                  <wp:effectExtent l="0" t="0" r="0" b="0"/>
+                  <wp:docPr id="11" name="Billede 11" descr="C:\Users\jonathan\Downloads\DSC_0490.JPG"/>
+                  <wp:cNvGraphicFramePr>
+                    <a:graphicFrameLocks xmlns:a="http://schemas.openxmlformats.org/drawingml/2006/main" noChangeAspect="1"/>
+                  </wp:cNvGraphicFramePr>
+                  <a:graphic xmlns:a="http://schemas.openxmlformats.org/drawingml/2006/main">
+                    <a:graphicData uri="http://schemas.openxmlformats.org/drawingml/2006/picture">
+                      <pic:pic xmlns:pic="http://schemas.openxmlformats.org/drawingml/2006/picture">
+                        <pic:nvPicPr>
+                          <pic:cNvPr id="0" name="Picture 3" descr="C:\Users\jonathan\Downloads\DSC_0490.JPG"/>
+                          <pic:cNvPicPr>
+                            <a:picLocks noChangeAspect="1" noChangeArrowheads="1"/>
+                          </pic:cNvPicPr>
+                        </pic:nvPicPr>
+                        <pic:blipFill>
+                          <a:blip r:embed="rId17" cstate="print">
+                            <a:extLst>
+                              <a:ext uri="{28A0092B-C50C-407E-A947-70E740481C1C}">
+                                <a14:useLocalDpi xmlns:a14="http://schemas.microsoft.com/office/drawing/2010/main" val="0"/>
+                              </a:ext>
+                            </a:extLst>
+                          </a:blip>
+                          <a:srcRect/>
+                          <a:stretch>
+                            <a:fillRect/>
+                          </a:stretch>
+                        </pic:blipFill>
+                        <pic:spPr bwMode="auto">
+                          <a:xfrm>
+                            <a:off x="0" y="0"/>
+                            <a:ext cx="3716463" cy="2786710"/>
+                          </a:xfrm>
+                          <a:prstGeom prst="rect">
+                            <a:avLst/>
+                          </a:prstGeom>
+                          <a:noFill/>
+                          <a:ln>
+                            <a:noFill/>
+                          </a:ln>
+                        </pic:spPr>
+                      </pic:pic>
+                    </a:graphicData>
+                  </a:graphic>
+                </wp:inline>
+              </w:drawing>
+            </w:r>
+          </w:p>
+        </w:tc>
+      </w:tr>
+      <w:tr>
+        <w:tc>
+          <w:tcPr>
+            <w:tcW w:w="4814" w:type="dxa"/>
+          </w:tcPr>
+          <w:p>
+            <w:r>
+              <w:t>Test opstilling af TFT Displayet, måling på Touch.</w:t>
+            </w:r>
+          </w:p>
+        </w:tc>
+        <w:tc>
+          <w:tcPr>
+            <w:tcW w:w="4814" w:type="dxa"/>
+          </w:tcPr>
+          <w:p>
+            <w:r>
+              <w:t xml:space="preserve">Udførelse: Der bliver målt max og min værdier for X og Y, og med tryk og uden tryk. Alle disse målinger blev noteret ned, som efterfølgende kunne bruges i Implementation af Touch delen.  </w:t>
+            </w:r>
+          </w:p>
+        </w:tc>
+      </w:tr>
+    </w:tbl>
+    <w:p/>
+    <w:p>
+      <w:pPr>
+        <w:keepNext/>
+      </w:pPr>
+      <w:r>
+        <w:rPr>
+          <w:noProof/>
+          <w:lang w:eastAsia="da-DK"/>
+        </w:rPr>
+        <w:lastRenderedPageBreak/>
+        <w:drawing>
+          <wp:inline distT="0" distB="0" distL="0" distR="0" wp14:anchorId="0FD990A6" wp14:editId="288EF684">
+            <wp:extent cx="5357874" cy="5931535"/>
+            <wp:effectExtent l="0" t="0" r="0" b="0"/>
+            <wp:docPr id="10" name="Billede 10" descr="C:\git\ITAMS\doc\bilag\Scannet_20170313-1008.jpg"/>
+            <wp:cNvGraphicFramePr>
+              <a:graphicFrameLocks xmlns:a="http://schemas.openxmlformats.org/drawingml/2006/main" noChangeAspect="1"/>
+            </wp:cNvGraphicFramePr>
+            <a:graphic xmlns:a="http://schemas.openxmlformats.org/drawingml/2006/main">
+              <a:graphicData uri="http://schemas.openxmlformats.org/drawingml/2006/picture">
+                <pic:pic xmlns:pic="http://schemas.openxmlformats.org/drawingml/2006/picture">
+                  <pic:nvPicPr>
+                    <pic:cNvPr id="0" name="Picture 2" descr="C:\git\ITAMS\doc\bilag\Scannet_20170313-1008.jpg"/>
+                    <pic:cNvPicPr>
+                      <a:picLocks noChangeAspect="1" noChangeArrowheads="1"/>
+                    </pic:cNvPicPr>
+                  </pic:nvPicPr>
+                  <pic:blipFill rotWithShape="1">
+                    <a:blip r:embed="rId18" cstate="print">
+                      <a:extLst>
+                        <a:ext uri="{28A0092B-C50C-407E-A947-70E740481C1C}">
+                          <a14:useLocalDpi xmlns:a14="http://schemas.microsoft.com/office/drawing/2010/main" val="0"/>
+                        </a:ext>
+                      </a:extLst>
+                    </a:blip>
+                    <a:srcRect l="7299" t="3687" r="5133" b="27770"/>
+                    <a:stretch/>
+                  </pic:blipFill>
+                  <pic:spPr bwMode="auto">
+                    <a:xfrm>
+                      <a:off x="0" y="0"/>
+                      <a:ext cx="5359294" cy="5933107"/>
+                    </a:xfrm>
+                    <a:prstGeom prst="rect">
+                      <a:avLst/>
+                    </a:prstGeom>
+                    <a:noFill/>
+                    <a:ln>
+                      <a:noFill/>
+                    </a:ln>
+                    <a:extLst>
+                      <a:ext uri="{53640926-AAD7-44D8-BBD7-CCE9431645EC}">
+                        <a14:shadowObscured xmlns:a14="http://schemas.microsoft.com/office/drawing/2010/main"/>
+                      </a:ext>
+                    </a:extLst>
+                  </pic:spPr>
+                </pic:pic>
+              </a:graphicData>
+            </a:graphic>
+          </wp:inline>
+        </w:drawing>
+      </w:r>
+    </w:p>
+    <w:p>
+      <w:pPr>
+        <w:pStyle w:val="Billedtekst"/>
+      </w:pPr>
+      <w:r>
+        <w:t xml:space="preserve">Figur </w:t>
+      </w:r>
+      <w:fldSimple w:instr=" SEQ Figur \* ARABIC ">
+        <w:r>
+          <w:rPr>
+            <w:noProof/>
+          </w:rPr>
+          <w:t>9</w:t>
+        </w:r>
+      </w:fldSimple>
+      <w:r>
+        <w:t xml:space="preserve"> - Måle resultater fra TFT Displayet (Touch del)</w:t>
+      </w:r>
+      <w:r>
+        <w:t>.</w:t>
+      </w:r>
+    </w:p>
+    <w:p>
+      <w:r>
+        <w:t xml:space="preserve">Dette er </w:t>
+      </w:r>
+      <w:r>
+        <w:t>testresultat</w:t>
+      </w:r>
+      <w:r>
+        <w:t xml:space="preserve"> fra målingerne fra Touch, der er vist i venstre side hvordan </w:t>
+      </w:r>
+      <w:proofErr w:type="spellStart"/>
+      <w:r>
+        <w:t>pins</w:t>
+      </w:r>
+      <w:proofErr w:type="spellEnd"/>
+      <w:r>
+        <w:t xml:space="preserve"> er sat op (f.eks. VCC -&gt; WR, GND -&gt; D7, Analog -&gt; RS, </w:t>
+      </w:r>
+      <w:proofErr w:type="spellStart"/>
+      <w:r>
+        <w:t>HiZ</w:t>
+      </w:r>
+      <w:proofErr w:type="spellEnd"/>
+      <w:r>
+        <w:t xml:space="preserve"> -&gt; D6 høj impedans). I højre side kan </w:t>
+      </w:r>
+      <w:r>
+        <w:t xml:space="preserve">målingerne ses for Y kan man se at spændingen er 1V når intet rør skærmen, og at den går fra 1.65V til 2.82V fra min til max Y. Når der skal aflæses fra X i stedet, skal der måles på WR i stedet, og VCC på D6 og GND på RS. </w:t>
+      </w:r>
+      <w:r>
+        <w:t xml:space="preserve"> </w:t>
+      </w:r>
+    </w:p>
+    <w:p/>
+    <w:p>
+      <w:r>
+        <w:t xml:space="preserve"> </w:t>
+      </w:r>
     </w:p>
     <w:p/>
     <w:p>
@@ -4653,6 +4907,43 @@
             <w:lang w:val="en-US"/>
           </w:rPr>
           <w:t>http://www.cypress.com/documentation/development-kitsboards/cy8ckit-042-psoc-4-pioneer-kit</w:t>
+        </w:r>
+      </w:hyperlink>
+      <w:r>
+        <w:rPr>
+          <w:lang w:val="en-US"/>
+        </w:rPr>
+        <w:t xml:space="preserve"> </w:t>
+      </w:r>
+    </w:p>
+  </w:footnote>
+  <w:footnote w:id="5">
+    <w:p>
+      <w:pPr>
+        <w:pStyle w:val="Fodnotetekst"/>
+        <w:rPr>
+          <w:lang w:val="en-US"/>
+        </w:rPr>
+      </w:pPr>
+      <w:r>
+        <w:rPr>
+          <w:rStyle w:val="Fodnotehenvisning"/>
+        </w:rPr>
+        <w:footnoteRef/>
+      </w:r>
+      <w:r>
+        <w:rPr>
+          <w:lang w:val="en-US"/>
+        </w:rPr>
+        <w:t xml:space="preserve"> </w:t>
+      </w:r>
+      <w:hyperlink r:id="rId5" w:history="1">
+        <w:r>
+          <w:rPr>
+            <w:rStyle w:val="Hyperlink"/>
+            <w:lang w:val="en-US"/>
+          </w:rPr>
+          <w:t>http://forum.arduino.cc/index.php?topic=366304.msg2524865#msg2524865</w:t>
         </w:r>
       </w:hyperlink>
       <w:r>
@@ -5430,6 +5721,25 @@
       <w:u w:val="single"/>
     </w:rPr>
   </w:style>
+  <w:style w:type="table" w:styleId="Tabel-Gitter">
+    <w:name w:val="Table Grid"/>
+    <w:basedOn w:val="Tabel-Normal"/>
+    <w:uiPriority w:val="39"/>
+    <w:rsid w:val="00E537D7"/>
+    <w:pPr>
+      <w:spacing w:after="0" w:line="240" w:lineRule="auto"/>
+    </w:pPr>
+    <w:tblPr>
+      <w:tblBorders>
+        <w:top w:val="single" w:sz="4" w:space="0" w:color="auto"/>
+        <w:left w:val="single" w:sz="4" w:space="0" w:color="auto"/>
+        <w:bottom w:val="single" w:sz="4" w:space="0" w:color="auto"/>
+        <w:right w:val="single" w:sz="4" w:space="0" w:color="auto"/>
+        <w:insideH w:val="single" w:sz="4" w:space="0" w:color="auto"/>
+        <w:insideV w:val="single" w:sz="4" w:space="0" w:color="auto"/>
+      </w:tblBorders>
+    </w:tblPr>
+  </w:style>
 </w:styles>
 </file>
 
@@ -5699,7 +6009,7 @@
 </file>
 
 <file path=customXml/itemProps1.xml><?xml version="1.0" encoding="utf-8"?>
-<ds:datastoreItem xmlns:ds="http://schemas.openxmlformats.org/officeDocument/2006/customXml" ds:itemID="{246CBCCE-4754-4A59-A0EE-8AEDAA8E0642}">
+<ds:datastoreItem xmlns:ds="http://schemas.openxmlformats.org/officeDocument/2006/customXml" ds:itemID="{EE76CD92-5442-4E25-8524-B9C0065A25FC}">
   <ds:schemaRefs>
     <ds:schemaRef ds:uri="http://schemas.openxmlformats.org/officeDocument/2006/bibliography"/>
   </ds:schemaRefs>

</xml_diff>

<commit_message>
doc Matlab script kort beksrivelse, SW kommentar i koden
</commit_message>
<xml_diff>
--- a/doc/Jonathan-projekt.docx
+++ b/doc/Jonathan-projekt.docx
@@ -125,14 +125,27 @@
       <w:r>
         <w:t xml:space="preserve">Figur </w:t>
       </w:r>
-      <w:fldSimple w:instr=" SEQ Figur \* ARABIC ">
-        <w:r>
-          <w:rPr>
-            <w:noProof/>
-          </w:rPr>
-          <w:t>1</w:t>
-        </w:r>
-      </w:fldSimple>
+      <w:r>
+        <w:fldChar w:fldCharType="begin"/>
+      </w:r>
+      <w:r>
+        <w:instrText xml:space="preserve"> SEQ Figur \* ARABIC </w:instrText>
+      </w:r>
+      <w:r>
+        <w:fldChar w:fldCharType="separate"/>
+      </w:r>
+      <w:r>
+        <w:rPr>
+          <w:noProof/>
+        </w:rPr>
+        <w:t>1</w:t>
+      </w:r>
+      <w:r>
+        <w:rPr>
+          <w:noProof/>
+        </w:rPr>
+        <w:fldChar w:fldCharType="end"/>
+      </w:r>
       <w:r>
         <w:t xml:space="preserve"> - </w:t>
       </w:r>
@@ -427,14 +440,27 @@
       <w:r>
         <w:t xml:space="preserve">Figur </w:t>
       </w:r>
-      <w:fldSimple w:instr=" SEQ Figur \* ARABIC ">
-        <w:r>
-          <w:rPr>
-            <w:noProof/>
-          </w:rPr>
-          <w:t>2</w:t>
-        </w:r>
-      </w:fldSimple>
+      <w:r>
+        <w:fldChar w:fldCharType="begin"/>
+      </w:r>
+      <w:r>
+        <w:instrText xml:space="preserve"> SEQ Figur \* ARABIC </w:instrText>
+      </w:r>
+      <w:r>
+        <w:fldChar w:fldCharType="separate"/>
+      </w:r>
+      <w:r>
+        <w:rPr>
+          <w:noProof/>
+        </w:rPr>
+        <w:t>2</w:t>
+      </w:r>
+      <w:r>
+        <w:rPr>
+          <w:noProof/>
+        </w:rPr>
+        <w:fldChar w:fldCharType="end"/>
+      </w:r>
       <w:r>
         <w:t xml:space="preserve"> - </w:t>
       </w:r>
@@ -627,34 +653,80 @@
     <w:p>
       <w:pPr>
         <w:pStyle w:val="Overskrift2"/>
+        <w:rPr>
+          <w:lang w:val="en-US"/>
+        </w:rPr>
       </w:pPr>
       <w:bookmarkStart w:id="3" w:name="_Toc476827863"/>
-      <w:r>
+      <w:proofErr w:type="spellStart"/>
+      <w:r>
+        <w:rPr>
+          <w:lang w:val="en-US"/>
+        </w:rPr>
         <w:lastRenderedPageBreak/>
-        <w:t xml:space="preserve">Topdesign </w:t>
-      </w:r>
-      <w:proofErr w:type="spellStart"/>
-      <w:r>
+        <w:t>Topdesign</w:t>
+      </w:r>
+      <w:proofErr w:type="spellEnd"/>
+      <w:r>
+        <w:rPr>
+          <w:lang w:val="en-US"/>
+        </w:rPr>
+        <w:t xml:space="preserve"> </w:t>
+      </w:r>
+      <w:proofErr w:type="spellStart"/>
+      <w:r>
+        <w:rPr>
+          <w:lang w:val="en-US"/>
+        </w:rPr>
         <w:t>indepth</w:t>
       </w:r>
       <w:proofErr w:type="spellEnd"/>
       <w:r>
-        <w:t xml:space="preserve"> (guldkorn)</w:t>
+        <w:rPr>
+          <w:lang w:val="en-US"/>
+        </w:rPr>
+        <w:t xml:space="preserve"> (</w:t>
+      </w:r>
+      <w:proofErr w:type="spellStart"/>
+      <w:r>
+        <w:rPr>
+          <w:lang w:val="en-US"/>
+        </w:rPr>
+        <w:t>guldkorn</w:t>
+      </w:r>
+      <w:proofErr w:type="spellEnd"/>
+      <w:r>
+        <w:rPr>
+          <w:lang w:val="en-US"/>
+        </w:rPr>
+        <w:t>)</w:t>
       </w:r>
       <w:bookmarkEnd w:id="3"/>
     </w:p>
     <w:p>
       <w:pPr>
         <w:pStyle w:val="Overskrift3"/>
+        <w:rPr>
+          <w:lang w:val="en-US"/>
+        </w:rPr>
       </w:pPr>
       <w:bookmarkStart w:id="4" w:name="_Toc476827864"/>
       <w:r>
+        <w:rPr>
+          <w:lang w:val="en-US"/>
+        </w:rPr>
         <w:t xml:space="preserve">EMULATED EEPROM </w:t>
       </w:r>
       <w:r>
+        <w:rPr>
+          <w:lang w:val="en-US"/>
+        </w:rPr>
         <w:t>–</w:t>
       </w:r>
       <w:r>
+        <w:rPr>
+          <w:lang w:val="en-US"/>
+        </w:rPr>
         <w:t xml:space="preserve"> Jonathan</w:t>
       </w:r>
       <w:bookmarkEnd w:id="4"/>
@@ -1510,14 +1582,27 @@
       <w:r>
         <w:t xml:space="preserve">Figur </w:t>
       </w:r>
-      <w:fldSimple w:instr=" SEQ Figur \* ARABIC ">
-        <w:r>
-          <w:rPr>
-            <w:noProof/>
-          </w:rPr>
-          <w:t>3</w:t>
-        </w:r>
-      </w:fldSimple>
+      <w:r>
+        <w:fldChar w:fldCharType="begin"/>
+      </w:r>
+      <w:r>
+        <w:instrText xml:space="preserve"> SEQ Figur \* ARABIC </w:instrText>
+      </w:r>
+      <w:r>
+        <w:fldChar w:fldCharType="separate"/>
+      </w:r>
+      <w:r>
+        <w:rPr>
+          <w:noProof/>
+        </w:rPr>
+        <w:t>3</w:t>
+      </w:r>
+      <w:r>
+        <w:rPr>
+          <w:noProof/>
+        </w:rPr>
+        <w:fldChar w:fldCharType="end"/>
+      </w:r>
       <w:r>
         <w:t xml:space="preserve"> - Cypress EMULATED EEPROM, som tilføjer et API til at kunne sikret tilskrive til FLASH området hvor Koden ligger.</w:t>
       </w:r>
@@ -1570,286 +1655,51 @@
     <w:p>
       <w:pPr>
         <w:ind w:left="1304" w:firstLine="1"/>
-      </w:pPr>
-      <w:r>
+        <w:rPr>
+          <w:lang w:val="en-US"/>
+        </w:rPr>
+      </w:pPr>
+      <w:r>
+        <w:rPr>
+          <w:lang w:val="en-US"/>
+        </w:rPr>
         <w:t>“</w:t>
       </w:r>
-      <w:proofErr w:type="spellStart"/>
       <w:r>
         <w:rPr>
           <w:i/>
-        </w:rPr>
-        <w:t>Nearly</w:t>
-      </w:r>
-      <w:proofErr w:type="spellEnd"/>
-      <w:r>
-        <w:rPr>
-          <w:i/>
-        </w:rPr>
-        <w:t xml:space="preserve"> all video games (</w:t>
-      </w:r>
-      <w:proofErr w:type="spellStart"/>
-      <w:r>
-        <w:rPr>
-          <w:i/>
-        </w:rPr>
-        <w:t>including</w:t>
-      </w:r>
-      <w:proofErr w:type="spellEnd"/>
-      <w:r>
-        <w:rPr>
-          <w:i/>
-        </w:rPr>
-        <w:t xml:space="preserve"> </w:t>
-      </w:r>
-      <w:proofErr w:type="spellStart"/>
+          <w:lang w:val="en-US"/>
+        </w:rPr>
+        <w:t xml:space="preserve">Nearly all video games (including </w:t>
+      </w:r>
       <w:r>
         <w:rPr>
           <w:i/>
           <w:iCs/>
+          <w:lang w:val="en-US"/>
         </w:rPr>
         <w:t>Minecraft</w:t>
       </w:r>
-      <w:proofErr w:type="spellEnd"/>
       <w:r>
         <w:rPr>
           <w:i/>
-        </w:rPr>
-        <w:t xml:space="preserve">) </w:t>
-      </w:r>
-      <w:proofErr w:type="spellStart"/>
-      <w:r>
-        <w:rPr>
-          <w:i/>
-        </w:rPr>
-        <w:t>are</w:t>
-      </w:r>
-      <w:proofErr w:type="spellEnd"/>
-      <w:r>
-        <w:rPr>
-          <w:i/>
-        </w:rPr>
-        <w:t xml:space="preserve"> driven by </w:t>
-      </w:r>
-      <w:proofErr w:type="spellStart"/>
-      <w:r>
-        <w:rPr>
-          <w:i/>
-        </w:rPr>
-        <w:t>one</w:t>
-      </w:r>
-      <w:proofErr w:type="spellEnd"/>
-      <w:r>
-        <w:rPr>
-          <w:i/>
-        </w:rPr>
-        <w:t xml:space="preserve"> </w:t>
-      </w:r>
-      <w:proofErr w:type="spellStart"/>
-      <w:r>
-        <w:rPr>
-          <w:i/>
-        </w:rPr>
-        <w:t>big</w:t>
-      </w:r>
-      <w:proofErr w:type="spellEnd"/>
-      <w:r>
-        <w:rPr>
-          <w:i/>
-        </w:rPr>
-        <w:t xml:space="preserve"> program loop. Just as </w:t>
-      </w:r>
-      <w:proofErr w:type="spellStart"/>
-      <w:r>
-        <w:rPr>
-          <w:i/>
-        </w:rPr>
-        <w:t>every</w:t>
-      </w:r>
-      <w:proofErr w:type="spellEnd"/>
-      <w:r>
-        <w:rPr>
-          <w:i/>
-        </w:rPr>
-        <w:t xml:space="preserve"> gear in a </w:t>
-      </w:r>
-      <w:proofErr w:type="spellStart"/>
-      <w:r>
-        <w:rPr>
-          <w:i/>
-        </w:rPr>
-        <w:t>clock</w:t>
-      </w:r>
-      <w:proofErr w:type="spellEnd"/>
-      <w:r>
-        <w:rPr>
-          <w:i/>
-        </w:rPr>
-        <w:t xml:space="preserve"> is </w:t>
-      </w:r>
-      <w:proofErr w:type="spellStart"/>
-      <w:r>
-        <w:rPr>
-          <w:i/>
-        </w:rPr>
-        <w:t>synchronized</w:t>
-      </w:r>
-      <w:proofErr w:type="spellEnd"/>
-      <w:r>
-        <w:rPr>
-          <w:i/>
-        </w:rPr>
-        <w:t xml:space="preserve"> with the </w:t>
-      </w:r>
-      <w:proofErr w:type="spellStart"/>
-      <w:r>
-        <w:rPr>
-          <w:i/>
-        </w:rPr>
-        <w:t>pendulum</w:t>
-      </w:r>
-      <w:proofErr w:type="spellEnd"/>
-      <w:r>
-        <w:rPr>
-          <w:i/>
-        </w:rPr>
-        <w:t xml:space="preserve">, </w:t>
-      </w:r>
-      <w:proofErr w:type="spellStart"/>
-      <w:r>
-        <w:rPr>
-          <w:i/>
-        </w:rPr>
-        <w:t>every</w:t>
-      </w:r>
-      <w:proofErr w:type="spellEnd"/>
-      <w:r>
-        <w:rPr>
-          <w:i/>
-        </w:rPr>
-        <w:t xml:space="preserve"> </w:t>
-      </w:r>
-      <w:proofErr w:type="spellStart"/>
-      <w:r>
-        <w:rPr>
-          <w:i/>
-        </w:rPr>
-        <w:t>task</w:t>
-      </w:r>
-      <w:proofErr w:type="spellEnd"/>
-      <w:r>
-        <w:rPr>
-          <w:i/>
-        </w:rPr>
-        <w:t xml:space="preserve"> </w:t>
-      </w:r>
-      <w:proofErr w:type="spellStart"/>
-      <w:r>
-        <w:rPr>
-          <w:i/>
-        </w:rPr>
-        <w:t>involved</w:t>
-      </w:r>
-      <w:proofErr w:type="spellEnd"/>
-      <w:r>
-        <w:rPr>
-          <w:i/>
-        </w:rPr>
-        <w:t xml:space="preserve"> in </w:t>
-      </w:r>
-      <w:proofErr w:type="spellStart"/>
-      <w:r>
-        <w:rPr>
-          <w:i/>
-        </w:rPr>
-        <w:t>advancing</w:t>
-      </w:r>
-      <w:proofErr w:type="spellEnd"/>
-      <w:r>
-        <w:rPr>
-          <w:i/>
-        </w:rPr>
-        <w:t xml:space="preserve"> a game simulation is </w:t>
-      </w:r>
-      <w:proofErr w:type="spellStart"/>
-      <w:r>
-        <w:rPr>
-          <w:i/>
-        </w:rPr>
-        <w:t>synchronized</w:t>
-      </w:r>
-      <w:proofErr w:type="spellEnd"/>
-      <w:r>
-        <w:rPr>
-          <w:i/>
-        </w:rPr>
-        <w:t xml:space="preserve"> with the game loop. </w:t>
-      </w:r>
-      <w:proofErr w:type="spellStart"/>
-      <w:r>
-        <w:rPr>
-          <w:i/>
-        </w:rPr>
-        <w:t>Appropriately</w:t>
-      </w:r>
-      <w:proofErr w:type="spellEnd"/>
-      <w:r>
-        <w:rPr>
-          <w:i/>
-        </w:rPr>
-        <w:t xml:space="preserve">, </w:t>
-      </w:r>
-      <w:proofErr w:type="spellStart"/>
-      <w:r>
-        <w:rPr>
-          <w:i/>
-        </w:rPr>
-        <w:t>one</w:t>
-      </w:r>
-      <w:proofErr w:type="spellEnd"/>
-      <w:r>
-        <w:rPr>
-          <w:i/>
-        </w:rPr>
-        <w:t xml:space="preserve"> </w:t>
-      </w:r>
-      <w:proofErr w:type="spellStart"/>
-      <w:r>
-        <w:rPr>
-          <w:i/>
-        </w:rPr>
-        <w:t>cycle</w:t>
-      </w:r>
-      <w:proofErr w:type="spellEnd"/>
-      <w:r>
-        <w:rPr>
-          <w:i/>
-        </w:rPr>
-        <w:t xml:space="preserve"> of the game loop is </w:t>
-      </w:r>
-      <w:proofErr w:type="spellStart"/>
-      <w:r>
-        <w:rPr>
-          <w:i/>
-        </w:rPr>
-        <w:t>called</w:t>
-      </w:r>
-      <w:proofErr w:type="spellEnd"/>
-      <w:r>
-        <w:rPr>
-          <w:i/>
-        </w:rPr>
-        <w:t xml:space="preserve"> a </w:t>
+          <w:lang w:val="en-US"/>
+        </w:rPr>
+        <w:t xml:space="preserve">) are driven by one big program loop. Just as every gear in a clock is synchronized with the pendulum, every task involved in advancing a game simulation is synchronized with the game loop. Appropriately, one cycle of the game loop is called a </w:t>
       </w:r>
       <w:r>
         <w:rPr>
           <w:b/>
           <w:bCs/>
           <w:i/>
+          <w:lang w:val="en-US"/>
         </w:rPr>
         <w:t>tick</w:t>
       </w:r>
       <w:r>
+        <w:rPr>
+          <w:lang w:val="en-US"/>
+        </w:rPr>
         <w:t xml:space="preserve"> “</w:t>
       </w:r>
       <w:r>
@@ -1859,6 +1709,9 @@
         <w:footnoteReference w:id="1"/>
       </w:r>
       <w:r>
+        <w:rPr>
+          <w:lang w:val="en-US"/>
+        </w:rPr>
         <w:t xml:space="preserve"> </w:t>
       </w:r>
     </w:p>
@@ -1915,14 +1768,27 @@
       <w:r>
         <w:t xml:space="preserve">Figur </w:t>
       </w:r>
-      <w:fldSimple w:instr=" SEQ Figur \* ARABIC ">
-        <w:r>
-          <w:rPr>
-            <w:noProof/>
-          </w:rPr>
-          <w:t>4</w:t>
-        </w:r>
-      </w:fldSimple>
+      <w:r>
+        <w:fldChar w:fldCharType="begin"/>
+      </w:r>
+      <w:r>
+        <w:instrText xml:space="preserve"> SEQ Figur \* ARABIC </w:instrText>
+      </w:r>
+      <w:r>
+        <w:fldChar w:fldCharType="separate"/>
+      </w:r>
+      <w:r>
+        <w:rPr>
+          <w:noProof/>
+        </w:rPr>
+        <w:t>4</w:t>
+      </w:r>
+      <w:r>
+        <w:rPr>
+          <w:noProof/>
+        </w:rPr>
+        <w:fldChar w:fldCharType="end"/>
+      </w:r>
       <w:r>
         <w:t xml:space="preserve"> – Hardware opsætning af TICK k</w:t>
       </w:r>
@@ -2375,9 +2241,9 @@
           <w:sz w:val="20"/>
           <w:szCs w:val="20"/>
           <w:highlight w:val="white"/>
-        </w:rPr>
-      </w:pPr>
-      <w:proofErr w:type="spellStart"/>
+          <w:lang w:val="en-US"/>
+        </w:rPr>
+      </w:pPr>
       <w:proofErr w:type="gramStart"/>
       <w:r>
         <w:rPr>
@@ -2388,10 +2254,10 @@
           <w:sz w:val="20"/>
           <w:szCs w:val="20"/>
           <w:highlight w:val="white"/>
+          <w:lang w:val="en-US"/>
         </w:rPr>
         <w:t>while</w:t>
       </w:r>
-      <w:proofErr w:type="spellEnd"/>
       <w:r>
         <w:rPr>
           <w:rFonts w:ascii="Courier New" w:hAnsi="Courier New" w:cs="Courier New"/>
@@ -2401,6 +2267,7 @@
           <w:sz w:val="20"/>
           <w:szCs w:val="20"/>
           <w:highlight w:val="white"/>
+          <w:lang w:val="en-US"/>
         </w:rPr>
         <w:t>(</w:t>
       </w:r>
@@ -2412,6 +2279,7 @@
           <w:sz w:val="20"/>
           <w:szCs w:val="20"/>
           <w:highlight w:val="white"/>
+          <w:lang w:val="en-US"/>
         </w:rPr>
         <w:t>1</w:t>
       </w:r>
@@ -2424,6 +2292,7 @@
           <w:sz w:val="20"/>
           <w:szCs w:val="20"/>
           <w:highlight w:val="white"/>
+          <w:lang w:val="en-US"/>
         </w:rPr>
         <w:t>)</w:t>
       </w:r>
@@ -2440,6 +2309,7 @@
           <w:sz w:val="20"/>
           <w:szCs w:val="20"/>
           <w:highlight w:val="white"/>
+          <w:lang w:val="en-US"/>
         </w:rPr>
       </w:pPr>
       <w:r>
@@ -2451,6 +2321,7 @@
           <w:sz w:val="20"/>
           <w:szCs w:val="20"/>
           <w:highlight w:val="white"/>
+          <w:lang w:val="en-US"/>
         </w:rPr>
         <w:t>{</w:t>
       </w:r>
@@ -2467,6 +2338,7 @@
           <w:sz w:val="20"/>
           <w:szCs w:val="20"/>
           <w:highlight w:val="white"/>
+          <w:lang w:val="en-US"/>
         </w:rPr>
       </w:pPr>
       <w:r>
@@ -2476,6 +2348,7 @@
           <w:sz w:val="20"/>
           <w:szCs w:val="20"/>
           <w:highlight w:val="white"/>
+          <w:lang w:val="en-US"/>
         </w:rPr>
         <w:tab/>
       </w:r>
@@ -2488,6 +2361,7 @@
           <w:sz w:val="20"/>
           <w:szCs w:val="20"/>
           <w:highlight w:val="white"/>
+          <w:lang w:val="en-US"/>
         </w:rPr>
         <w:t>...</w:t>
       </w:r>
@@ -2498,6 +2372,7 @@
           <w:sz w:val="20"/>
           <w:szCs w:val="20"/>
           <w:highlight w:val="white"/>
+          <w:lang w:val="en-US"/>
         </w:rPr>
         <w:t xml:space="preserve"> </w:t>
       </w:r>
@@ -2508,21 +2383,10 @@
           <w:sz w:val="20"/>
           <w:szCs w:val="20"/>
           <w:highlight w:val="white"/>
-        </w:rPr>
-        <w:t xml:space="preserve">//game </w:t>
-      </w:r>
-      <w:proofErr w:type="spellStart"/>
-      <w:r>
-        <w:rPr>
-          <w:rFonts w:ascii="Courier New" w:hAnsi="Courier New" w:cs="Courier New"/>
-          <w:color w:val="008000"/>
-          <w:sz w:val="20"/>
-          <w:szCs w:val="20"/>
-          <w:highlight w:val="white"/>
-        </w:rPr>
-        <w:t>code</w:t>
-      </w:r>
-      <w:proofErr w:type="spellEnd"/>
+          <w:lang w:val="en-US"/>
+        </w:rPr>
+        <w:t>//game code</w:t>
+      </w:r>
     </w:p>
     <w:p>
       <w:pPr>
@@ -2536,6 +2400,7 @@
           <w:sz w:val="20"/>
           <w:szCs w:val="20"/>
           <w:highlight w:val="white"/>
+          <w:lang w:val="en-US"/>
         </w:rPr>
       </w:pPr>
       <w:r>
@@ -2545,10 +2410,10 @@
           <w:sz w:val="20"/>
           <w:szCs w:val="20"/>
           <w:highlight w:val="white"/>
+          <w:lang w:val="en-US"/>
         </w:rPr>
         <w:tab/>
       </w:r>
-      <w:proofErr w:type="spellStart"/>
       <w:r>
         <w:rPr>
           <w:rFonts w:ascii="Courier New" w:hAnsi="Courier New" w:cs="Courier New"/>
@@ -2558,10 +2423,10 @@
           <w:sz w:val="20"/>
           <w:szCs w:val="20"/>
           <w:highlight w:val="white"/>
+          <w:lang w:val="en-US"/>
         </w:rPr>
         <w:t>while</w:t>
       </w:r>
-      <w:proofErr w:type="spellEnd"/>
       <w:r>
         <w:rPr>
           <w:rFonts w:ascii="Courier New" w:hAnsi="Courier New" w:cs="Courier New"/>
@@ -2571,6 +2436,7 @@
           <w:sz w:val="20"/>
           <w:szCs w:val="20"/>
           <w:highlight w:val="white"/>
+          <w:lang w:val="en-US"/>
         </w:rPr>
         <w:t>(</w:t>
       </w:r>
@@ -2582,6 +2448,7 @@
           <w:sz w:val="20"/>
           <w:szCs w:val="20"/>
           <w:highlight w:val="white"/>
+          <w:lang w:val="en-US"/>
         </w:rPr>
         <w:t>TickControl_</w:t>
       </w:r>
@@ -2593,6 +2460,7 @@
           <w:sz w:val="20"/>
           <w:szCs w:val="20"/>
           <w:highlight w:val="white"/>
+          <w:lang w:val="en-US"/>
         </w:rPr>
         <w:t>Read</w:t>
       </w:r>
@@ -2606,6 +2474,7 @@
           <w:sz w:val="20"/>
           <w:szCs w:val="20"/>
           <w:highlight w:val="white"/>
+          <w:lang w:val="en-US"/>
         </w:rPr>
         <w:t>(</w:t>
       </w:r>
@@ -2619,6 +2488,7 @@
           <w:sz w:val="20"/>
           <w:szCs w:val="20"/>
           <w:highlight w:val="white"/>
+          <w:lang w:val="en-US"/>
         </w:rPr>
         <w:t>)</w:t>
       </w:r>
@@ -2629,6 +2499,7 @@
           <w:sz w:val="20"/>
           <w:szCs w:val="20"/>
           <w:highlight w:val="white"/>
+          <w:lang w:val="en-US"/>
         </w:rPr>
         <w:t xml:space="preserve"> </w:t>
       </w:r>
@@ -2641,6 +2512,7 @@
           <w:sz w:val="20"/>
           <w:szCs w:val="20"/>
           <w:highlight w:val="white"/>
+          <w:lang w:val="en-US"/>
         </w:rPr>
         <w:t>==</w:t>
       </w:r>
@@ -2651,6 +2523,7 @@
           <w:sz w:val="20"/>
           <w:szCs w:val="20"/>
           <w:highlight w:val="white"/>
+          <w:lang w:val="en-US"/>
         </w:rPr>
         <w:t xml:space="preserve"> </w:t>
       </w:r>
@@ -2661,6 +2534,7 @@
           <w:sz w:val="20"/>
           <w:szCs w:val="20"/>
           <w:highlight w:val="white"/>
+          <w:lang w:val="en-US"/>
         </w:rPr>
         <w:t>0</w:t>
       </w:r>
@@ -2673,6 +2547,7 @@
           <w:sz w:val="20"/>
           <w:szCs w:val="20"/>
           <w:highlight w:val="white"/>
+          <w:lang w:val="en-US"/>
         </w:rPr>
         <w:t>);</w:t>
       </w:r>
@@ -2689,6 +2564,7 @@
           <w:color w:val="000080"/>
           <w:sz w:val="20"/>
           <w:szCs w:val="20"/>
+          <w:lang w:val="en-US"/>
         </w:rPr>
       </w:pPr>
       <w:r>
@@ -2700,6 +2576,7 @@
           <w:sz w:val="20"/>
           <w:szCs w:val="20"/>
           <w:highlight w:val="white"/>
+          <w:lang w:val="en-US"/>
         </w:rPr>
         <w:t>}</w:t>
       </w:r>
@@ -2962,14 +2839,27 @@
       <w:r>
         <w:t xml:space="preserve">Figur </w:t>
       </w:r>
-      <w:fldSimple w:instr=" SEQ Figur \* ARABIC ">
-        <w:r>
-          <w:rPr>
-            <w:noProof/>
-          </w:rPr>
-          <w:t>5</w:t>
-        </w:r>
-      </w:fldSimple>
+      <w:r>
+        <w:fldChar w:fldCharType="begin"/>
+      </w:r>
+      <w:r>
+        <w:instrText xml:space="preserve"> SEQ Figur \* ARABIC </w:instrText>
+      </w:r>
+      <w:r>
+        <w:fldChar w:fldCharType="separate"/>
+      </w:r>
+      <w:r>
+        <w:rPr>
+          <w:noProof/>
+        </w:rPr>
+        <w:t>5</w:t>
+      </w:r>
+      <w:r>
+        <w:rPr>
+          <w:noProof/>
+        </w:rPr>
+        <w:fldChar w:fldCharType="end"/>
+      </w:r>
       <w:r>
         <w:t xml:space="preserve"> –</w:t>
       </w:r>
@@ -3381,14 +3271,27 @@
       <w:r>
         <w:t xml:space="preserve">Figur </w:t>
       </w:r>
-      <w:fldSimple w:instr=" SEQ Figur \* ARABIC ">
-        <w:r>
-          <w:rPr>
-            <w:noProof/>
-          </w:rPr>
-          <w:t>6</w:t>
-        </w:r>
-      </w:fldSimple>
+      <w:r>
+        <w:fldChar w:fldCharType="begin"/>
+      </w:r>
+      <w:r>
+        <w:instrText xml:space="preserve"> SEQ Figur \* ARABIC </w:instrText>
+      </w:r>
+      <w:r>
+        <w:fldChar w:fldCharType="separate"/>
+      </w:r>
+      <w:r>
+        <w:rPr>
+          <w:noProof/>
+        </w:rPr>
+        <w:t>6</w:t>
+      </w:r>
+      <w:r>
+        <w:rPr>
+          <w:noProof/>
+        </w:rPr>
+        <w:fldChar w:fldCharType="end"/>
+      </w:r>
       <w:r>
         <w:t xml:space="preserve"> -Klassediagram </w:t>
       </w:r>
@@ -3852,14 +3755,27 @@
       <w:r>
         <w:t xml:space="preserve">Figur </w:t>
       </w:r>
-      <w:fldSimple w:instr=" SEQ Figur \* ARABIC ">
-        <w:r>
-          <w:rPr>
-            <w:noProof/>
-          </w:rPr>
-          <w:t>7</w:t>
-        </w:r>
-      </w:fldSimple>
+      <w:r>
+        <w:fldChar w:fldCharType="begin"/>
+      </w:r>
+      <w:r>
+        <w:instrText xml:space="preserve"> SEQ Figur \* ARABIC </w:instrText>
+      </w:r>
+      <w:r>
+        <w:fldChar w:fldCharType="separate"/>
+      </w:r>
+      <w:r>
+        <w:rPr>
+          <w:noProof/>
+        </w:rPr>
+        <w:t>7</w:t>
+      </w:r>
+      <w:r>
+        <w:rPr>
+          <w:noProof/>
+        </w:rPr>
+        <w:fldChar w:fldCharType="end"/>
+      </w:r>
       <w:r>
         <w:t xml:space="preserve">- </w:t>
       </w:r>
@@ -4290,16 +4206,58 @@
       <w:r>
         <w:br w:type="page"/>
       </w:r>
+    </w:p>
+    <w:p>
+      <w:pPr>
+        <w:pStyle w:val="Overskrift2"/>
+      </w:pPr>
+      <w:proofErr w:type="spellStart"/>
+      <w:r>
+        <w:lastRenderedPageBreak/>
+        <w:t>Matlab</w:t>
+      </w:r>
+      <w:proofErr w:type="spellEnd"/>
+      <w:r>
+        <w:t xml:space="preserve"> Script – Fra billede til header fil.</w:t>
+      </w:r>
+    </w:p>
+    <w:p>
+      <w:r>
+        <w:t xml:space="preserve">For at få billeder ned på PSoC4’en blev der lavet et </w:t>
+      </w:r>
+      <w:proofErr w:type="spellStart"/>
+      <w:r>
+        <w:t>Matlab</w:t>
+      </w:r>
+      <w:proofErr w:type="spellEnd"/>
+      <w:r>
+        <w:t xml:space="preserve"> script</w:t>
+      </w:r>
+      <w:r>
+        <w:rPr>
+          <w:rStyle w:val="Fodnotehenvisning"/>
+        </w:rPr>
+        <w:footnoteReference w:id="5"/>
+      </w:r>
+      <w:r>
+        <w:t xml:space="preserve"> til oversætte et billede om til uint8 array. For at få plads til så meget som muligt på den allerede begrænset hukommelse på PSoC4’en (32Kb) har vi valgt kun at bruge mono farvet billede (f.eks. hvid eller sort), på denne måde kunne vi have en pixel oplø</w:t>
+      </w:r>
+      <w:r>
+        <w:t xml:space="preserve">sning på 1bit/pixel. </w:t>
+      </w:r>
       <w:bookmarkStart w:id="10" w:name="_GoBack"/>
       <w:bookmarkEnd w:id="10"/>
-    </w:p>
+      <w:r>
+        <w:br w:type="page"/>
+      </w:r>
+    </w:p>
+    <w:p/>
     <w:p>
       <w:pPr>
         <w:pStyle w:val="Overskrift1"/>
       </w:pPr>
       <w:bookmarkStart w:id="11" w:name="_Toc476827878"/>
       <w:r>
-        <w:lastRenderedPageBreak/>
         <w:t xml:space="preserve">All test </w:t>
       </w:r>
       <w:proofErr w:type="spellStart"/>
@@ -4392,7 +4350,7 @@
         <w:rPr>
           <w:rStyle w:val="Fodnotehenvisning"/>
         </w:rPr>
-        <w:footnoteReference w:id="5"/>
+        <w:footnoteReference w:id="6"/>
       </w:r>
       <w:r>
         <w:t>. Udfra resultat fra aflæsningen kunne det hurtigt bekræfte at der var noget galt med TFT Displayet, og efter en udskiftning begyndte der at komme liv i TFT Displayet.</w:t>
@@ -4647,14 +4605,27 @@
       <w:r>
         <w:t xml:space="preserve">Figur </w:t>
       </w:r>
-      <w:fldSimple w:instr=" SEQ Figur \* ARABIC ">
-        <w:r>
-          <w:rPr>
-            <w:noProof/>
-          </w:rPr>
-          <w:t>9</w:t>
-        </w:r>
-      </w:fldSimple>
+      <w:r>
+        <w:fldChar w:fldCharType="begin"/>
+      </w:r>
+      <w:r>
+        <w:instrText xml:space="preserve"> SEQ Figur \* ARABIC </w:instrText>
+      </w:r>
+      <w:r>
+        <w:fldChar w:fldCharType="separate"/>
+      </w:r>
+      <w:r>
+        <w:rPr>
+          <w:noProof/>
+        </w:rPr>
+        <w:t>9</w:t>
+      </w:r>
+      <w:r>
+        <w:rPr>
+          <w:noProof/>
+        </w:rPr>
+        <w:fldChar w:fldCharType="end"/>
+      </w:r>
       <w:r>
         <w:t xml:space="preserve"> - Måle resultater fra TFT Displayet (Touch del)</w:t>
       </w:r>
@@ -4935,9 +4906,43 @@
         <w:rPr>
           <w:lang w:val="en-US"/>
         </w:rPr>
+        <w:t xml:space="preserve"> SpaceInvaders\SpaceInvaders.cydsn\graph</w:t>
+      </w:r>
+      <w:r>
+        <w:rPr>
+          <w:lang w:val="en-US"/>
+        </w:rPr>
+        <w:t>\</w:t>
+      </w:r>
+      <w:r>
+        <w:rPr>
+          <w:lang w:val="en-US"/>
+        </w:rPr>
+        <w:t>encode_image_too_header.m</w:t>
+      </w:r>
+    </w:p>
+  </w:footnote>
+  <w:footnote w:id="6">
+    <w:p>
+      <w:pPr>
+        <w:pStyle w:val="Fodnotetekst"/>
+        <w:rPr>
+          <w:lang w:val="en-US"/>
+        </w:rPr>
+      </w:pPr>
+      <w:r>
+        <w:rPr>
+          <w:rStyle w:val="Fodnotehenvisning"/>
+        </w:rPr>
+        <w:footnoteRef/>
+      </w:r>
+      <w:r>
+        <w:rPr>
+          <w:lang w:val="en-US"/>
+        </w:rPr>
         <w:t xml:space="preserve"> </w:t>
       </w:r>
-      <w:hyperlink r:id="rId5" w:history="1">
+      <w:hyperlink r:id="rId5" w:anchor="msg2524865" w:history="1">
         <w:r>
           <w:rPr>
             <w:rStyle w:val="Hyperlink"/>
@@ -6009,7 +6014,7 @@
 </file>
 
 <file path=customXml/itemProps1.xml><?xml version="1.0" encoding="utf-8"?>
-<ds:datastoreItem xmlns:ds="http://schemas.openxmlformats.org/officeDocument/2006/customXml" ds:itemID="{EE76CD92-5442-4E25-8524-B9C0065A25FC}">
+<ds:datastoreItem xmlns:ds="http://schemas.openxmlformats.org/officeDocument/2006/customXml" ds:itemID="{2F2AC8B5-34E7-4C7E-9801-433E6FD28E07}">
   <ds:schemaRefs>
     <ds:schemaRef ds:uri="http://schemas.openxmlformats.org/officeDocument/2006/bibliography"/>
   </ds:schemaRefs>

</xml_diff>